<commit_message>
citation and corrected item-total correlation edits.
</commit_message>
<xml_diff>
--- a/SIOPpapaja.docx
+++ b/SIOPpapaja.docx
@@ -319,13 +319,16 @@
         <w:pStyle w:val="FirstParagraph"/>
       </w:pPr>
       <w:r>
-        <w:t xml:space="preserve">The term engagement within the context of work emerged in organizational psychology and business literature in the early 90’s (@</w:t>
-      </w:r>
-      <w:r>
-        <w:t xml:space="preserve">Kahn (1990)</w:t>
-      </w:r>
-      <w:r>
-        <w:t xml:space="preserve">). Today, there are four main lines of research focused on engagement: personal engagement, burnout/engagement, work engagement, and employee engagement. These four constructs are defined and measured differently across the literature, making it hard to determine what exactly is being measured when organizations survey their employees to assess</w:t>
+        <w:t xml:space="preserve">The term engagement within the context of work emerged in organizational psychology and business literature in the early 1990s</w:t>
+      </w:r>
+      <w:r>
+        <w:t xml:space="preserve"> </w:t>
+      </w:r>
+      <w:r>
+        <w:t xml:space="preserve">(Kahn, 1990)</w:t>
+      </w:r>
+      <w:r>
+        <w:t xml:space="preserve">. Today, there are four main lines of research focused on engagement: personal engagement, burnout/engagement, work engagement, and employee engagement. These four constructs are defined and measured differently across the literature, making it hard to determine what exactly is being measured when organizations survey their employees to assess</w:t>
       </w:r>
       <w:r>
         <w:t xml:space="preserve"> </w:t>
@@ -420,23 +423,31 @@
         <w:t xml:space="preserve">Schaufeli et al. (2002)</w:t>
       </w:r>
       <w:r>
-        <w:t xml:space="preserve">). Despite its wide use and recognition, the UWES has been subject to criticism due to its development methodology and factorial structure (</w:t>
-      </w:r>
-      <w:r>
-        <w:t xml:space="preserve">Willmer et al. (2019)</w:t>
-      </w:r>
-      <w:r>
-        <w:t xml:space="preserve">). One of the main arguments being that the three subscales; vigor, dedication and absorption are closely correlated with each other, making it hard to argue that the three-factor structure is better than the single factor structure to measure work engagement (</w:t>
-      </w:r>
-      <w:r>
-        <w:t xml:space="preserve">Kulikowski (2017a)</w:t>
-      </w:r>
-      <w:r>
-        <w:t xml:space="preserve">). However, the UWES is still a widely used measure and its subscales are used to identify the specific subcategories of work engagement that need improvement. Given their popularity, the subscales within this theoretical framework are used as the first theoretical model for this project (see Figure 1).</w:t>
-      </w:r>
-      <w:r>
-        <w:t xml:space="preserve"> </w:t>
-      </w:r>
+        <w:t xml:space="preserve">). Despite its wide use and recognition, the UWES has been subject to criticism due to its development methodology and factorial structure</w:t>
+      </w:r>
+      <w:r>
+        <w:t xml:space="preserve"> </w:t>
+      </w:r>
+      <w:r>
+        <w:t xml:space="preserve">(Willmer et al., 2019)</w:t>
+      </w:r>
+      <w:r>
+        <w:t xml:space="preserve">. A central criticism is that the three subscales; vigor, dedication and absorption are closely correlated with each other, making it hard to argue that the three-factor structure is better than the single factor structure to measure work engagement</w:t>
+      </w:r>
+      <w:r>
+        <w:t xml:space="preserve"> </w:t>
+      </w:r>
+      <w:r>
+        <w:t xml:space="preserve">(Kulikowski, 2017a)</w:t>
+      </w:r>
+      <w:r>
+        <w:t xml:space="preserve">. However, the UWES is still a widely used measure and its subscales are used to identify the specific subcategories of work engagement that need improvement. Given their popularity, the subscales within this theoretical framework are used as the first theoretical model for this project (see Figure 1).</w:t>
+      </w:r>
+    </w:p>
+    <w:p>
+      <w:pPr>
+        <w:pStyle w:val="Textkrper"/>
+      </w:pPr>
       <w:r>
         <w:t xml:space="preserve">To our knowledge, the first use of the word</w:t>
       </w:r>
@@ -489,7 +500,7 @@
         <w:t xml:space="preserve"> </w:t>
       </w:r>
       <w:r>
-        <w:t xml:space="preserve">(Baumruk, 2004)</w:t>
+        <w:t xml:space="preserve">Baumruk (2004)</w:t>
       </w:r>
       <w:r>
         <w:t xml:space="preserve"> </w:t>
@@ -501,7 +512,7 @@
         <w:t xml:space="preserve"> </w:t>
       </w:r>
       <w:r>
-        <w:t xml:space="preserve">(Shaw, 2005)</w:t>
+        <w:t xml:space="preserve">Shaw (2005)</w:t>
       </w:r>
       <w:r>
         <w:t xml:space="preserve">, who framed it in terms of one’s cognitive and affective</w:t>
@@ -588,13 +599,16 @@
         <w:pStyle w:val="FirstParagraph"/>
       </w:pPr>
       <w:r>
-        <w:t xml:space="preserve">Bifactor analysis is part of the exploratory factor analytic domain, and is used to account for variance in observed variables from the effects of latent or general factors (</w:t>
-      </w:r>
-      <w:r>
-        <w:t xml:space="preserve">Giordano et al. (2020)</w:t>
-      </w:r>
-      <w:r>
-        <w:t xml:space="preserve">). In most applications the latent constructs included in bifactor models are mutually orthogonal (i.e., uncorrelated), and represent the broad target constructs an instrument was designed to measure. Bifactor models are best suited to represent the multidimensionality arising from item responses that aim to measure broader constructs through multiple domains or subcategories (</w:t>
+        <w:t xml:space="preserve">Bifactor analysis is part of the exploratory factor analytic domain, and is used to account for variance in observed variables from the effects of latent or general factors</w:t>
+      </w:r>
+      <w:r>
+        <w:t xml:space="preserve"> </w:t>
+      </w:r>
+      <w:r>
+        <w:t xml:space="preserve">(Giordano et al., 2020)</w:t>
+      </w:r>
+      <w:r>
+        <w:t xml:space="preserve">. In most applications the latent constructs included in bifactor models are mutually orthogonal (i.e., uncorrelated), and represent the broad target constructs an instrument was designed to measure. Bifactor models are best suited to represent the multidimensionality arising from item responses that aim to measure broader constructs through multiple domains or subcategories (</w:t>
       </w:r>
       <w:r>
         <w:t xml:space="preserve">Reise (2012)</w:t>
@@ -768,221 +782,6 @@
         <w:t xml:space="preserve">) were not included in this average.</w:t>
       </w:r>
     </w:p>
-    <w:tbl>
-      <w:tblPr>
-        <w:tblStyle w:val="Table"/>
-        <w:tblW w:type="pct" w:w="0.0"/>
-        <w:tblLook w:firstRow="1" w:lastRow="0" w:firstColumn="0" w:lastColumn="0" w:noHBand="0" w:noVBand="0"/>
-      </w:tblPr>
-      <w:tblGrid/>
-      <w:tr>
-        <w:trPr>
-          <w:cnfStyle w:firstRow="1"/>
-        </w:trPr>
-        <w:tc>
-          <w:tcPr>
-            <w:tcBorders>
-              <w:bottom w:val="single"/>
-            </w:tcBorders>
-            <w:vAlign w:val="bottom"/>
-          </w:tcPr>
-          <w:p>
-            <w:pPr>
-              <w:pStyle w:val="Compact"/>
-              <w:jc w:val="left"/>
-            </w:pPr>
-            <w:r>
-              <w:t xml:space="preserve">Professional category</w:t>
-            </w:r>
-          </w:p>
-        </w:tc>
-        <w:tc>
-          <w:tcPr>
-            <w:tcBorders>
-              <w:bottom w:val="single"/>
-            </w:tcBorders>
-            <w:vAlign w:val="bottom"/>
-          </w:tcPr>
-          <w:p>
-            <w:pPr>
-              <w:pStyle w:val="Compact"/>
-              <w:jc w:val="right"/>
-            </w:pPr>
-            <w:r>
-              <w:t xml:space="preserve">Count</w:t>
-            </w:r>
-          </w:p>
-        </w:tc>
-      </w:tr>
-      <w:tr>
-        <w:tc>
-          <w:p>
-            <w:pPr>
-              <w:pStyle w:val="Compact"/>
-              <w:jc w:val="left"/>
-            </w:pPr>
-            <w:r>
-              <w:t xml:space="preserve">Clerical Support Workers</w:t>
-            </w:r>
-          </w:p>
-        </w:tc>
-        <w:tc>
-          <w:p>
-            <w:pPr>
-              <w:pStyle w:val="Compact"/>
-              <w:jc w:val="right"/>
-            </w:pPr>
-            <w:r>
-              <w:t xml:space="preserve">4</w:t>
-            </w:r>
-          </w:p>
-        </w:tc>
-      </w:tr>
-      <w:tr>
-        <w:tc>
-          <w:p>
-            <w:pPr>
-              <w:pStyle w:val="Compact"/>
-              <w:jc w:val="left"/>
-            </w:pPr>
-            <w:r>
-              <w:t xml:space="preserve">Craft and related trades workers</w:t>
-            </w:r>
-          </w:p>
-        </w:tc>
-        <w:tc>
-          <w:p>
-            <w:pPr>
-              <w:pStyle w:val="Compact"/>
-              <w:jc w:val="right"/>
-            </w:pPr>
-            <w:r>
-              <w:t xml:space="preserve">1</w:t>
-            </w:r>
-          </w:p>
-        </w:tc>
-      </w:tr>
-      <w:tr>
-        <w:tc>
-          <w:p>
-            <w:pPr>
-              <w:pStyle w:val="Compact"/>
-              <w:jc w:val="left"/>
-            </w:pPr>
-            <w:r>
-              <w:t xml:space="preserve">Managers</w:t>
-            </w:r>
-          </w:p>
-        </w:tc>
-        <w:tc>
-          <w:p>
-            <w:pPr>
-              <w:pStyle w:val="Compact"/>
-              <w:jc w:val="right"/>
-            </w:pPr>
-            <w:r>
-              <w:t xml:space="preserve">51</w:t>
-            </w:r>
-          </w:p>
-        </w:tc>
-      </w:tr>
-      <w:tr>
-        <w:tc>
-          <w:p>
-            <w:pPr>
-              <w:pStyle w:val="Compact"/>
-              <w:jc w:val="left"/>
-            </w:pPr>
-            <w:r>
-              <w:t xml:space="preserve">Plant and machine operators, and assemblers</w:t>
-            </w:r>
-          </w:p>
-        </w:tc>
-        <w:tc>
-          <w:p>
-            <w:pPr>
-              <w:pStyle w:val="Compact"/>
-              <w:jc w:val="right"/>
-            </w:pPr>
-            <w:r>
-              <w:t xml:space="preserve">3</w:t>
-            </w:r>
-          </w:p>
-        </w:tc>
-      </w:tr>
-      <w:tr>
-        <w:tc>
-          <w:p>
-            <w:pPr>
-              <w:pStyle w:val="Compact"/>
-              <w:jc w:val="left"/>
-            </w:pPr>
-            <w:r>
-              <w:t xml:space="preserve">Professionals</w:t>
-            </w:r>
-          </w:p>
-        </w:tc>
-        <w:tc>
-          <w:p>
-            <w:pPr>
-              <w:pStyle w:val="Compact"/>
-              <w:jc w:val="right"/>
-            </w:pPr>
-            <w:r>
-              <w:t xml:space="preserve">120</w:t>
-            </w:r>
-          </w:p>
-        </w:tc>
-      </w:tr>
-      <w:tr>
-        <w:tc>
-          <w:p>
-            <w:pPr>
-              <w:pStyle w:val="Compact"/>
-              <w:jc w:val="left"/>
-            </w:pPr>
-            <w:r>
-              <w:t xml:space="preserve">Service and sales workers</w:t>
-            </w:r>
-          </w:p>
-        </w:tc>
-        <w:tc>
-          <w:p>
-            <w:pPr>
-              <w:pStyle w:val="Compact"/>
-              <w:jc w:val="right"/>
-            </w:pPr>
-            <w:r>
-              <w:t xml:space="preserve">8</w:t>
-            </w:r>
-          </w:p>
-        </w:tc>
-      </w:tr>
-      <w:tr>
-        <w:tc>
-          <w:p>
-            <w:pPr>
-              <w:pStyle w:val="Compact"/>
-              <w:jc w:val="left"/>
-            </w:pPr>
-            <w:r>
-              <w:t xml:space="preserve">Technicians and associate professionals</w:t>
-            </w:r>
-          </w:p>
-        </w:tc>
-        <w:tc>
-          <w:p>
-            <w:pPr>
-              <w:pStyle w:val="Compact"/>
-              <w:jc w:val="right"/>
-            </w:pPr>
-            <w:r>
-              <w:t xml:space="preserve">62</w:t>
-            </w:r>
-          </w:p>
-        </w:tc>
-      </w:tr>
-    </w:tbl>
     <w:p>
       <w:pPr>
         <w:pStyle w:val="Textkrper"/>
@@ -1024,16 +823,7 @@
         <w:t xml:space="preserve">Kouretsis et al. (2020)</w:t>
       </w:r>
       <w:r>
-        <w:t xml:space="preserve">). The ISCO hierarchically organizes jobs in increasing order of specificity. For example, the first level of the hierarchy distinguishes a professional from a clerical worker or a technician. On the second level, professionals are distinguished among each other by whether they are engineers, medical workers, lawyers, and so on. See</w:t>
-      </w:r>
-      <w:r>
-        <w:t xml:space="preserve"> </w:t>
-      </w:r>
-      <w:r>
-        <w:t xml:space="preserve">??</w:t>
-      </w:r>
-      <w:r>
-        <w:t xml:space="preserve">.</w:t>
+        <w:t xml:space="preserve">). The ISCO hierarchically organizes jobs in increasing order of specificity. For example, the first level of the hierarchy distinguishes a professional from a clerical worker or a technician. On the second level, professionals are distinguished among each other by whether they are engineers, medical workers, lawyers, and so on. According to this classification, 120 of our participants were professionals, 51 were managers, 4 were clerical support workers, 3 were plant and machine operators, and 1 was a trade worker.</w:t>
       </w:r>
     </w:p>
     <w:bookmarkStart w:id="24" w:name="item-generation"/>
@@ -1059,148 +849,59 @@
         <w:pStyle w:val="FirstParagraph"/>
       </w:pPr>
       <w:r>
-        <w:t xml:space="preserve">We generated a set of 50 items for our engagement measure, with the ultimate goal of reducing them to a final set of 18. These items were generated according to a review of extant tripartite engagement measures, as well as</w:t>
-      </w:r>
-      <w:r>
-        <w:t xml:space="preserve"> </w:t>
-      </w:r>
-      <w:r>
-        <w:rPr>
-          <w:i/>
-        </w:rPr>
-        <w:t xml:space="preserve">WHAT RESEARCH DID WE USE FOR ATTITUDINAL WORDING? WAS IT LITERALLY JUST</w:t>
-      </w:r>
-      <w:r>
-        <w:rPr>
-          <w:i/>
-        </w:rPr>
-        <w:t xml:space="preserve"> </w:t>
-      </w:r>
-      <w:r>
-        <w:rPr>
-          <w:i/>
-        </w:rPr>
+        <w:t xml:space="preserve">We generated a set of 50 items for our engagement measure, with the ultimate goal of reducing them to a final set of 18. Each item was worded to reflect both a substantive dimension as well as an attitudinal dimension. For example, the item</w:t>
+      </w:r>
+      <w:r>
+        <w:t xml:space="preserve"> </w:t>
+      </w:r>
+      <w:r>
         <w:t xml:space="preserve">“</w:t>
       </w:r>
       <w:r>
-        <w:rPr>
-          <w:i/>
-        </w:rPr>
-        <w:t xml:space="preserve">I THINK,</w:t>
-      </w:r>
-      <w:r>
-        <w:rPr>
-          <w:i/>
-        </w:rPr>
+        <w:t xml:space="preserve">My job makes me feel like I’m part of something meaningful</w:t>
+      </w:r>
+      <w:r>
         <w:t xml:space="preserve">”</w:t>
       </w:r>
       <w:r>
-        <w:rPr>
-          <w:i/>
-        </w:rPr>
-        <w:t xml:space="preserve"> </w:t>
-      </w:r>
-      <w:r>
-        <w:rPr>
-          <w:i/>
-        </w:rPr>
+        <w:t xml:space="preserve"> </w:t>
+      </w:r>
+      <w:r>
+        <w:t xml:space="preserve">reflects the affective dimension with</w:t>
+      </w:r>
+      <w:r>
+        <w:t xml:space="preserve"> </w:t>
+      </w:r>
+      <w:r>
         <w:t xml:space="preserve">“</w:t>
       </w:r>
       <w:r>
-        <w:rPr>
-          <w:i/>
-        </w:rPr>
-        <w:t xml:space="preserve">I FEEL,</w:t>
-      </w:r>
-      <w:r>
-        <w:rPr>
-          <w:i/>
-        </w:rPr>
+        <w:t xml:space="preserve">feel</w:t>
+      </w:r>
+      <w:r>
         <w:t xml:space="preserve">”</w:t>
       </w:r>
       <w:r>
-        <w:rPr>
-          <w:i/>
-        </w:rPr>
-        <w:t xml:space="preserve"> </w:t>
-      </w:r>
-      <w:r>
-        <w:rPr>
-          <w:i/>
-        </w:rPr>
+        <w:t xml:space="preserve"> </w:t>
+      </w:r>
+      <w:r>
+        <w:t xml:space="preserve">and the dedication dimension with</w:t>
+      </w:r>
+      <w:r>
+        <w:t xml:space="preserve"> </w:t>
+      </w:r>
+      <w:r>
         <w:t xml:space="preserve">“</w:t>
       </w:r>
       <w:r>
-        <w:rPr>
-          <w:i/>
-        </w:rPr>
-        <w:t xml:space="preserve">I DO?</w:t>
-      </w:r>
-      <w:r>
-        <w:rPr>
-          <w:i/>
-        </w:rPr>
+        <w:t xml:space="preserve">I’m part of something meaningful.</w:t>
+      </w:r>
+      <w:r>
         <w:t xml:space="preserve">”</w:t>
       </w:r>
       <w:r>
         <w:t xml:space="preserve"> </w:t>
       </w:r>
-      <w:r>
-        <w:t xml:space="preserve">Each item was worded to reflect both a substantive dimension as well as an attitudinal dimension. For example, the item</w:t>
-      </w:r>
-      <w:r>
-        <w:t xml:space="preserve"> </w:t>
-      </w:r>
-      <w:r>
-        <w:t xml:space="preserve">“</w:t>
-      </w:r>
-      <w:r>
-        <w:t xml:space="preserve">My job makes me feel like I’m part of something meaningful</w:t>
-      </w:r>
-      <w:r>
-        <w:t xml:space="preserve">”</w:t>
-      </w:r>
-      <w:r>
-        <w:t xml:space="preserve"> </w:t>
-      </w:r>
-      <w:r>
-        <w:t xml:space="preserve">reflects the affective dimension with</w:t>
-      </w:r>
-      <w:r>
-        <w:t xml:space="preserve"> </w:t>
-      </w:r>
-      <w:r>
-        <w:t xml:space="preserve">“</w:t>
-      </w:r>
-      <w:r>
-        <w:t xml:space="preserve">feel</w:t>
-      </w:r>
-      <w:r>
-        <w:t xml:space="preserve">”</w:t>
-      </w:r>
-      <w:r>
-        <w:t xml:space="preserve"> </w:t>
-      </w:r>
-      <w:r>
-        <w:t xml:space="preserve">and the dedication dimension with</w:t>
-      </w:r>
-      <w:r>
-        <w:t xml:space="preserve"> </w:t>
-      </w:r>
-      <w:r>
-        <w:t xml:space="preserve">“</w:t>
-      </w:r>
-      <w:r>
-        <w:t xml:space="preserve">I’m part of something meaningful.</w:t>
-      </w:r>
-      <w:r>
-        <w:t xml:space="preserve">”</w:t>
-      </w:r>
-    </w:p>
-    <w:p>
-      <w:pPr>
-        <w:pStyle w:val="Textkrper"/>
-      </w:pPr>
       <w:r>
         <w:t xml:space="preserve">Our 3x3 bifactor model produced nine pairs of dimensions (e.g., Vigor-Cognitive, Vigor-Affective, Vigor-Behavioral, etc.). With 36 initial items, this left four items per pair of substantive and attitudinal dimensions.</w:t>
       </w:r>
@@ -1234,30 +935,7 @@
     </w:p>
     <w:p>
       <w:pPr>
-        <w:pStyle w:val="Blocktext"/>
-      </w:pPr>
-      <w:r>
-        <w:t xml:space="preserve">See table</w:t>
-      </w:r>
-      <w:r>
-        <w:t xml:space="preserve"> </w:t>
-      </w:r>
-      <w:r>
-        <w:rPr>
-          <w:i/>
-        </w:rPr>
-        <w:t xml:space="preserve">X</w:t>
-      </w:r>
-      <w:r>
-        <w:t xml:space="preserve"> </w:t>
-      </w:r>
-      <w:r>
-        <w:t xml:space="preserve">for a full list of items and their respective dimensions.</w:t>
-      </w:r>
-    </w:p>
-    <w:p>
-      <w:pPr>
-        <w:pStyle w:val="FirstParagraph"/>
+        <w:pStyle w:val="Textkrper"/>
       </w:pPr>
       <w:r>
         <w:t xml:space="preserve">Following item sorting, we further reviewed the wording of each item and eliminated all that, upon review, fell outside of the content domain (e.g. </w:t>
@@ -5291,7 +4969,7 @@
         <w:pStyle w:val="FirstParagraph"/>
       </w:pPr>
       <w:r>
-        <w:t xml:space="preserve">Construct validation was acccomplished via administration of the 17-item UWES as well as the</w:t>
+        <w:t xml:space="preserve">Construct validation was accomplished via administration of the 17-item UWES as well as the</w:t>
       </w:r>
       <w:r>
         <w:t xml:space="preserve"> </w:t>
@@ -5343,7 +5021,7 @@
         <w:pStyle w:val="FirstParagraph"/>
       </w:pPr>
       <w:r>
-        <w:t xml:space="preserve">The purpose of this study was to present two divergent approaches for constructing scales that simultaneously probe the substantive and attitudinal factor structures of employee engagement. Toward this end, we propose two similar scale definitions</w:t>
+        <w:t xml:space="preserve">The purpose of this study was to present two divergent approaches for constructing scales that simultaneously probe the substantive and attitudinal factor structures of employee engagement.</w:t>
       </w:r>
     </w:p>
     <w:p>
@@ -5351,7 +5029,7 @@
         <w:pStyle w:val="Textkrper"/>
       </w:pPr>
       <w:r>
-        <w:t xml:space="preserve">Our next endeavor will be to establish convergent and discriminant validity of the scales.</w:t>
+        <w:t xml:space="preserve">Our next endeavor will be to establish convergent and discriminant validity of ourr scale</w:t>
       </w:r>
     </w:p>
     <w:p>
@@ -5383,15 +5061,45 @@
       <w:r>
         <w:t xml:space="preserve">Our research contributes to theory in two key ways. Firstly, it introduces a novel measure of engagement, developed in English, that will allow future researchers to further probe the tripartite attitudinal structure of the construct. To our knowledge, ours is the only engagement scale that probes the specific attitudinal dimensions of engagement.</w:t>
       </w:r>
-      <w:r>
-        <w:t xml:space="preserve"> </w:t>
-      </w:r>
-      <w:r>
-        <w:t xml:space="preserve">Secondly, we more generally advance the use of bifactor analysis as an alternative approach to testing and comparing structural models of constructs. Rather than</w:t>
-      </w:r>
-      <w:r>
-        <w:t xml:space="preserve"> </w:t>
-      </w:r>
+    </w:p>
+    <w:p>
+      <w:pPr>
+        <w:pStyle w:val="Blocktext"/>
+      </w:pPr>
+      <w:r>
+        <w:t xml:space="preserve">What do we call the specific approach to bifactor analysis we used, where both</w:t>
+      </w:r>
+      <w:r>
+        <w:t xml:space="preserve"> </w:t>
+      </w:r>
+      <w:r>
+        <w:t xml:space="preserve">“</w:t>
+      </w:r>
+      <w:r>
+        <w:t xml:space="preserve">sides</w:t>
+      </w:r>
+      <w:r>
+        <w:t xml:space="preserve">”</w:t>
+      </w:r>
+      <w:r>
+        <w:t xml:space="preserve"> </w:t>
+      </w:r>
+      <w:r>
+        <w:t xml:space="preserve">have three factors rather than one being three-factored and the other being the global construct?</w:t>
+      </w:r>
+    </w:p>
+    <w:p>
+      <w:pPr>
+        <w:pStyle w:val="FirstParagraph"/>
+      </w:pPr>
+      <w:r>
+        <w:t xml:space="preserve">Secondly, we more generally advance the use of bifactor analysis as an alternative approach to testing and comparing structural models of constructs.</w:t>
+      </w:r>
+    </w:p>
+    <w:p>
+      <w:pPr>
+        <w:pStyle w:val="Textkrper"/>
+      </w:pPr>
       <w:r>
         <w:t xml:space="preserve">We show that a scale can exhibit high internal consistency while simultaneously measuring two different structural models.</w:t>
       </w:r>

</xml_diff>

<commit_message>
10/7 more changes to methods
</commit_message>
<xml_diff>
--- a/SIOPpapaja.docx
+++ b/SIOPpapaja.docx
@@ -31,7 +31,7 @@
         <w:t xml:space="preserve"> </w:t>
       </w:r>
       <w:r>
-        <w:t xml:space="preserve">BiFactor</w:t>
+        <w:t xml:space="preserve">Bifactor</w:t>
       </w:r>
       <w:r>
         <w:t xml:space="preserve"> </w:t>
@@ -293,7 +293,7 @@
         <w:pStyle w:val="h1-pagebreak"/>
       </w:pPr>
       <w:r>
-        <w:t xml:space="preserve">Development of an Intentional BiFactor Engagement Measure</w:t>
+        <w:t xml:space="preserve">Development of an Intentional Bifactor Engagement Measure</w:t>
       </w:r>
     </w:p>
     <w:bookmarkStart w:id="21" w:name="introduction"/>
@@ -599,7 +599,7 @@
         <w:pStyle w:val="FirstParagraph"/>
       </w:pPr>
       <w:r>
-        <w:t xml:space="preserve">Bifactor analysis is part of the exploratory factor analytic domain, and is used to account for variance in observed variables from the effects of latent or general factors</w:t>
+        <w:t xml:space="preserve">Bifactor analysis is part of the exploratory factor analytic domain and is used to account for variance in observed variables from the effects of latent or general factors</w:t>
       </w:r>
       <w:r>
         <w:t xml:space="preserve"> </w:t>
@@ -608,19 +608,25 @@
         <w:t xml:space="preserve">(Giordano et al., 2020)</w:t>
       </w:r>
       <w:r>
-        <w:t xml:space="preserve">. In most applications the latent constructs included in bifactor models are mutually orthogonal (i.e., uncorrelated), and represent the broad target constructs an instrument was designed to measure. Bifactor models are best suited to represent the multidimensionality arising from item responses that aim to measure broader constructs through multiple domains or subcategories (</w:t>
-      </w:r>
-      <w:r>
-        <w:t xml:space="preserve">Reise (2012)</w:t>
-      </w:r>
-      <w:r>
-        <w:t xml:space="preserve">). Additionally, these models can be classified as constrained hierarchical bifactor models and unconstrained non-hierarchical bifactor models (</w:t>
-      </w:r>
-      <w:r>
-        <w:t xml:space="preserve">Giordano et al. (2020)</w:t>
-      </w:r>
-      <w:r>
-        <w:t xml:space="preserve">). For the purposes of this project, an unconstrained non-hierarchical model is used to determine which group factors represent substantive and attitudinal constructs. The resulting general factors in the non-hierarchical model have a direct (i.e., non-mediated) effect on each variable observed. In this case, each general factor from both substantive and attitudinal models have non-mediated but overlapping effects on each variable.</w:t>
+        <w:t xml:space="preserve">. In most applications the latent constructs included in bifactor models are mutually orthogonal (i.e., uncorrelated), and represent the broad target constructs an instrument was designed to measure. Bifactor models are best suited to represent the multidimensionality arising from item responses that aim to measure broader constructs through multiple domains or subcategories</w:t>
+      </w:r>
+      <w:r>
+        <w:t xml:space="preserve"> </w:t>
+      </w:r>
+      <w:r>
+        <w:t xml:space="preserve">(Reise, 2012)</w:t>
+      </w:r>
+      <w:r>
+        <w:t xml:space="preserve">. Additionally, these models can be classified as constrained hierarchical bifactor models and unconstrained non-hierarchical bifactor models</w:t>
+      </w:r>
+      <w:r>
+        <w:t xml:space="preserve"> </w:t>
+      </w:r>
+      <w:r>
+        <w:t xml:space="preserve">(Giordano et al., 2020)</w:t>
+      </w:r>
+      <w:r>
+        <w:t xml:space="preserve">. For the purposes of this project, an unconstrained non-hierarchical model is used to determine which group factors represent substantive and attitudinal constructs. The resulting general factors in the non-hierarchical model have a direct (i.e., non-mediated) relationship with each variable observed. In this case, each general factor from both substantive and attitudinal models have non-mediated but overlapping effects on each variable.</w:t>
       </w:r>
     </w:p>
     <w:p>
@@ -930,7 +936,7 @@
         <w:pStyle w:val="FirstParagraph"/>
       </w:pPr>
       <w:r>
-        <w:t xml:space="preserve">An item sorting process was conducted to ensure content validity of our scale. Our original 50 items were presented to seven masters and PhD students in industrial-organizational psychology at Montclair State University, with each student instructed to sort each item into its respective substantive and attitudinal dimensions. Items that were not sorted into the same substantive-attitudinal dimension pair by at least five of seven raters were excluded from further analysis.</w:t>
+        <w:t xml:space="preserve">An item sorting process was conducted to ensure content validity of our scale. Our original 50 items were presented to seven masters and PhD students in industrial-organizational psychology at Montclair State University, with each student instructed to sort each item into its respective substantive and attitudinal dimensions. Items that were not sorted into the same substantive-attitudinal dimension pair (e.g. vigor-cognitive) by at least five of seven raters were excluded from further analysis.</w:t>
       </w:r>
     </w:p>
     <w:p>
@@ -1033,7 +1039,43 @@
         <w:pStyle w:val="Blocktext"/>
       </w:pPr>
       <w:r>
-        <w:t xml:space="preserve">To Casey: document your process here</w:t>
+        <w:t xml:space="preserve">Casey uses</w:t>
+      </w:r>
+      <w:r>
+        <w:t xml:space="preserve"> </w:t>
+      </w:r>
+      <w:r>
+        <w:t xml:space="preserve">“</w:t>
+      </w:r>
+      <w:r>
+        <w:t xml:space="preserve">r.drop</w:t>
+      </w:r>
+      <w:r>
+        <w:t xml:space="preserve">”</w:t>
+      </w:r>
+      <w:r>
+        <w:t xml:space="preserve"> </w:t>
+      </w:r>
+      <w:r>
+        <w:t xml:space="preserve">and</w:t>
+      </w:r>
+      <w:r>
+        <w:t xml:space="preserve"> </w:t>
+      </w:r>
+      <w:r>
+        <w:t xml:space="preserve">“</w:t>
+      </w:r>
+      <w:r>
+        <w:t xml:space="preserve">corrected item-total correlations</w:t>
+      </w:r>
+      <w:r>
+        <w:t xml:space="preserve">”</w:t>
+      </w:r>
+      <w:r>
+        <w:t xml:space="preserve"> </w:t>
+      </w:r>
+      <w:r>
+        <w:t xml:space="preserve">as though they’re different. Is there a distinction worth mentioning in this paper?</w:t>
       </w:r>
     </w:p>
     <w:p>
@@ -1041,7 +1083,60 @@
         <w:pStyle w:val="FirstParagraph"/>
       </w:pPr>
       <w:r>
-        <w:t xml:space="preserve">We conducted a correct item-total correlation on our original 36-items set. Base off, the r. drops that the corrected item-total correlations provide us we narrowed it down by selecting that items that had the best r. drops off removing one item at a time. For example, each cell division contain 4 items, therefore, we remove one of the four items creating 6 potential 3 item corrected item correlations, and from there we choose the items with the best r. drops. We continued the same process when narrowing our three items down to two items. An example is shown below:</w:t>
+        <w:t xml:space="preserve">Using the</w:t>
+      </w:r>
+      <w:r>
+        <w:t xml:space="preserve"> </w:t>
+      </w:r>
+      <w:r>
+        <w:rPr>
+          <w:rStyle w:val="VerbatimChar"/>
+        </w:rPr>
+        <w:t xml:space="preserve">alpha</w:t>
+      </w:r>
+      <w:r>
+        <w:t xml:space="preserve"> </w:t>
+      </w:r>
+      <w:r>
+        <w:t xml:space="preserve">function from the</w:t>
+      </w:r>
+      <w:r>
+        <w:t xml:space="preserve"> </w:t>
+      </w:r>
+      <w:r>
+        <w:rPr>
+          <w:rStyle w:val="VerbatimChar"/>
+        </w:rPr>
+        <w:t xml:space="preserve">psych</w:t>
+      </w:r>
+      <w:r>
+        <w:t xml:space="preserve"> </w:t>
+      </w:r>
+      <w:r>
+        <w:t xml:space="preserve">package, we recorded corrected item-total correlations for each of our 36-item set. For each set of four items per substantive-attitudinal pair, we removed the item with the lowest corrected item-total correlation from the model, leaving three items per dimension pair. We then re-ran</w:t>
+      </w:r>
+      <w:r>
+        <w:t xml:space="preserve"> </w:t>
+      </w:r>
+      <w:r>
+        <w:rPr>
+          <w:rStyle w:val="VerbatimChar"/>
+        </w:rPr>
+        <w:t xml:space="preserve">alpha</w:t>
+      </w:r>
+      <w:r>
+        <w:t xml:space="preserve"> </w:t>
+      </w:r>
+      <w:r>
+        <w:t xml:space="preserve">upon our model and repeated this process, leaving only two items per substnative-attitudinal pair, i.e., 18 remaining items.</w:t>
+      </w:r>
+    </w:p>
+    <w:p>
+      <w:pPr>
+        <w:pStyle w:val="Textkrper"/>
+      </w:pPr>
+      <w:r>
+        <w:t xml:space="preserve">We conducted a correct item-total correlation on our original 36-items set. Based off the r. drops that the corrected item-total correlations provide us we narrowed it down by selecting that items that had the best r. drops off removing one item at a time. For example, each cell division contain 4 items, therefore, we remove one of the four items creating 6 potential 3 item corrected item correlations, and from there we choose the items with the best r. drops. We continued the same process when narrowing our three items down to two items. An example is shown below:</w:t>
       </w:r>
     </w:p>
     <w:bookmarkEnd w:id="27"/>
@@ -5067,7 +5162,7 @@
         <w:pStyle w:val="Blocktext"/>
       </w:pPr>
       <w:r>
-        <w:t xml:space="preserve">What do we call the specific approach to bifactor analysis we used, where both</w:t>
+        <w:t xml:space="preserve">Is the term for our specific flavor of bifactor analysis</w:t>
       </w:r>
       <w:r>
         <w:t xml:space="preserve"> </w:t>
@@ -5076,16 +5171,10 @@
         <w:t xml:space="preserve">“</w:t>
       </w:r>
       <w:r>
-        <w:t xml:space="preserve">sides</w:t>
+        <w:t xml:space="preserve">unconstrained non-hierarchical bifactor analysis?</w:t>
       </w:r>
       <w:r>
         <w:t xml:space="preserve">”</w:t>
-      </w:r>
-      <w:r>
-        <w:t xml:space="preserve"> </w:t>
-      </w:r>
-      <w:r>
-        <w:t xml:space="preserve">have three factors rather than one being three-factored and the other being the global construct?</w:t>
       </w:r>
     </w:p>
     <w:p>

</xml_diff>

<commit_message>
10/7 added three final scale defs to table
</commit_message>
<xml_diff>
--- a/SIOPpapaja.docx
+++ b/SIOPpapaja.docx
@@ -296,7 +296,7 @@
         <w:t xml:space="preserve">Development of an Intentional Bifactor Engagement Measure</w:t>
       </w:r>
     </w:p>
-    <w:bookmarkStart w:id="21" w:name="introduction"/>
+    <w:bookmarkStart w:id="23" w:name="introduction"/>
     <w:p>
       <w:pPr>
         <w:pStyle w:val="berschrift1"/>
@@ -390,8 +390,247 @@
         <w:t xml:space="preserve">There is a large body of evidence supporting the relationships between work engagement and organizational outcomes, including those which are performance based (Simpson, 2008). Which is why despite the lack of clarity around the construct, work engagement has emerged as an important component of an organization’s overall health and strategy. Given the potential outcomes of either having or lacking employees who experience work engagement. Across the literature you can find different trends in work engagement research, such as studying work engagement as a phenomenon that fluctuates within individuals, episodic work engagement, organizational-level work engagement, and leadership and work engagement. A relevant topic in recent literature is how dynamic work engagement can be. Bakker and colleagues (2018) point out that for organizational practice, it is important to understand that employees experience fluctuating levels of engagement at work and what causes these fluctuations (e.g., culture, environment, leadership, etc.). Although it is important that research continues to improve our understanding of the nature, causes, and outcomes of work engagement, it is also important that this knowledge is transferred to practical applications that can benefit both individuals and organizations. An important aspect of accumulating knowledge on the subject, is the methodological component of how that knowledge is built.</w:t>
       </w:r>
     </w:p>
+    <w:bookmarkStart w:id="21" w:name="models"/>
+    <w:p>
+      <w:pPr>
+        <w:pStyle w:val="berschrift2"/>
+      </w:pPr>
+      <w:r>
+        <w:rPr>
+          <w:rStyle w:val="SectionNumber"/>
+        </w:rPr>
+        <w:t xml:space="preserve">1.1</w:t>
+      </w:r>
+      <w:r>
+        <w:tab/>
+      </w:r>
+      <w:r>
+        <w:t xml:space="preserve">Models</w:t>
+      </w:r>
+    </w:p>
+    <w:p>
+      <w:pPr>
+        <w:pStyle w:val="FirstParagraph"/>
+      </w:pPr>
+      <w:r>
+        <w:t xml:space="preserve">Like many other constructs within the psychology literature, knowledge on work engagement has been built based on its measurement and linkage to other work outcomes. There are currently many work engagement scales used for either academic or applied purposes (sometimes both), which provide work engagement scores at the individual level. Most of these scales are measuring latent constructs that are not work engagement per se, but are intended to capture elements of this construct through indicators of other latent constructs. For example, the idea that vigor, dedication, and absorption together form the foundation of work engagement forms the basis of the Utrecht Work Engagement Scale (UWES;</w:t>
+      </w:r>
+      <w:r>
+        <w:t xml:space="preserve"> </w:t>
+      </w:r>
+      <w:r>
+        <w:t xml:space="preserve">Schaufeli et al. (2002)</w:t>
+      </w:r>
+      <w:r>
+        <w:t xml:space="preserve">). Despite its wide use and recognition, the UWES has been subject to criticism due to its development methodology and factorial structure</w:t>
+      </w:r>
+      <w:r>
+        <w:t xml:space="preserve"> </w:t>
+      </w:r>
+      <w:r>
+        <w:t xml:space="preserve">(Willmer et al., 2019)</w:t>
+      </w:r>
+      <w:r>
+        <w:t xml:space="preserve">. A central criticism is that the three subscales; vigor, dedication and absorption are closely correlated with each other, making it hard to argue that the three-factor structure is better than the single factor structure to measure work engagement</w:t>
+      </w:r>
+      <w:r>
+        <w:t xml:space="preserve"> </w:t>
+      </w:r>
+      <w:r>
+        <w:t xml:space="preserve">(Kulikowski, 2017)</w:t>
+      </w:r>
+      <w:r>
+        <w:t xml:space="preserve">. However, the UWES is still a widely used measure and its subscales are used to identify the specific subcategories of work engagement that need improvement. Given their popularity, the subscales within this theoretical framework are used as the first theoretical model for this project (see Figure 1).</w:t>
+      </w:r>
+    </w:p>
+    <w:p>
+      <w:pPr>
+        <w:pStyle w:val="Textkrper"/>
+      </w:pPr>
+      <w:r>
+        <w:t xml:space="preserve">To our knowledge, the first use of the word</w:t>
+      </w:r>
+      <w:r>
+        <w:t xml:space="preserve"> </w:t>
+      </w:r>
+      <w:r>
+        <w:t xml:space="preserve">“</w:t>
+      </w:r>
+      <w:r>
+        <w:t xml:space="preserve">engagement</w:t>
+      </w:r>
+      <w:r>
+        <w:t xml:space="preserve">”</w:t>
+      </w:r>
+      <w:r>
+        <w:t xml:space="preserve"> </w:t>
+      </w:r>
+      <w:r>
+        <w:t xml:space="preserve">as a construct came from</w:t>
+      </w:r>
+      <w:r>
+        <w:t xml:space="preserve"> </w:t>
+      </w:r>
+      <w:r>
+        <w:t xml:space="preserve">Kahn (1990)</w:t>
+      </w:r>
+      <w:r>
+        <w:t xml:space="preserve">, who defined it as:</w:t>
+      </w:r>
+      <w:r>
+        <w:t xml:space="preserve"> </w:t>
+      </w:r>
+      <w:r>
+        <w:t xml:space="preserve">“</w:t>
+      </w:r>
+      <w:r>
+        <w:t xml:space="preserve">the harnessing of organization members’ selves to their work roles; in engagement, people employ and express themselves physically, cognitively, and emotionally during role performances.</w:t>
+      </w:r>
+      <w:r>
+        <w:t xml:space="preserve">”</w:t>
+      </w:r>
+      <w:r>
+        <w:t xml:space="preserve"> </w:t>
+      </w:r>
+      <w:r>
+        <w:t xml:space="preserve">Although this definition was quickly bypassed by subsequent papers (see, for example,</w:t>
+      </w:r>
+      <w:r>
+        <w:t xml:space="preserve"> </w:t>
+      </w:r>
+      <w:r>
+        <w:t xml:space="preserve">Baumruk (2004)</w:t>
+      </w:r>
+      <w:r>
+        <w:t xml:space="preserve"> </w:t>
+      </w:r>
+      <w:r>
+        <w:t xml:space="preserve">and</w:t>
+      </w:r>
+      <w:r>
+        <w:t xml:space="preserve"> </w:t>
+      </w:r>
+      <w:r>
+        <w:t xml:space="preserve">Shaw (2005)</w:t>
+      </w:r>
+      <w:r>
+        <w:t xml:space="preserve">, who framed it in terms of one’s cognitive and affective</w:t>
+      </w:r>
+      <w:r>
+        <w:t xml:space="preserve"> </w:t>
+      </w:r>
+      <w:r>
+        <w:rPr>
+          <w:i/>
+        </w:rPr>
+        <w:t xml:space="preserve">commitment</w:t>
+      </w:r>
+      <w:r>
+        <w:t xml:space="preserve"> </w:t>
+      </w:r>
+      <w:r>
+        <w:t xml:space="preserve">to one’s organization),</w:t>
+      </w:r>
+      <w:r>
+        <w:t xml:space="preserve"> </w:t>
+      </w:r>
+      <w:r>
+        <w:t xml:space="preserve">Kahn (1990)</w:t>
+      </w:r>
+      <w:r>
+        <w:t xml:space="preserve">‘</w:t>
+      </w:r>
+      <w:r>
+        <w:t xml:space="preserve">s definition is notable in that it conforms to the then-ascendant tripartite model of attitudes proposed by</w:t>
+      </w:r>
+      <w:r>
+        <w:t xml:space="preserve"> </w:t>
+      </w:r>
+      <w:r>
+        <w:t xml:space="preserve">Rosenberg (1960)</w:t>
+      </w:r>
+      <w:r>
+        <w:t xml:space="preserve">. This model frames attitudes as latent variables that manifest cognitively, affectively and behaviorally. The tripartite model of attitude emerged from the Yale Communication and Attitude program in the 1950’s. It is a latent variable model based on the assumption that the latent variable elicits three types of responses or manifestations: a persons</w:t>
+      </w:r>
+      <w:r>
+        <w:t xml:space="preserve">’</w:t>
+      </w:r>
+      <w:r>
+        <w:t xml:space="preserve"> </w:t>
+      </w:r>
+      <w:r>
+        <w:t xml:space="preserve">cognitive, affective, and behavioral responses to a specific attitude (</w:t>
+      </w:r>
+      <w:r>
+        <w:t xml:space="preserve">Kaiser and Wilson (2019)</w:t>
+      </w:r>
+      <w:r>
+        <w:t xml:space="preserve">). Even though it is not specifically a work engagement model, the tripartite model has helped researchers define and deconstruct attitudes to gain a better understanding of individuals’ responses towards specific attitude objects (</w:t>
+      </w:r>
+      <w:r>
+        <w:t xml:space="preserve">Kaiser and Wilson (2019)</w:t>
+      </w:r>
+      <w:r>
+        <w:t xml:space="preserve">).</w:t>
+      </w:r>
+    </w:p>
     <w:bookmarkEnd w:id="21"/>
-    <w:bookmarkStart w:id="22" w:name="models"/>
+    <w:bookmarkStart w:id="22" w:name="bifactor-structures"/>
+    <w:p>
+      <w:pPr>
+        <w:pStyle w:val="berschrift2"/>
+      </w:pPr>
+      <w:r>
+        <w:rPr>
+          <w:rStyle w:val="SectionNumber"/>
+        </w:rPr>
+        <w:t xml:space="preserve">1.2</w:t>
+      </w:r>
+      <w:r>
+        <w:tab/>
+      </w:r>
+      <w:r>
+        <w:t xml:space="preserve">Bifactor structures</w:t>
+      </w:r>
+    </w:p>
+    <w:p>
+      <w:pPr>
+        <w:pStyle w:val="FirstParagraph"/>
+      </w:pPr>
+      <w:r>
+        <w:t xml:space="preserve">Bifactor analysis is part of the exploratory factor analytic domain and is used to account for variance in observed variables from the effects of latent or general factors</w:t>
+      </w:r>
+      <w:r>
+        <w:t xml:space="preserve"> </w:t>
+      </w:r>
+      <w:r>
+        <w:t xml:space="preserve">(Giordano et al., 2020)</w:t>
+      </w:r>
+      <w:r>
+        <w:t xml:space="preserve">. In most applications the latent constructs included in bifactor models are mutually orthogonal (i.e., uncorrelated), and represent the broad target constructs an instrument was designed to measure. Bifactor models are best suited to represent the multidimensionality arising from item responses that aim to measure broader constructs through multiple domains or subcategories</w:t>
+      </w:r>
+      <w:r>
+        <w:t xml:space="preserve"> </w:t>
+      </w:r>
+      <w:r>
+        <w:t xml:space="preserve">(Reise, 2012)</w:t>
+      </w:r>
+      <w:r>
+        <w:t xml:space="preserve">. Additionally, these models can be classified as constrained hierarchical bifactor models and unconstrained non-hierarchical bifactor models</w:t>
+      </w:r>
+      <w:r>
+        <w:t xml:space="preserve"> </w:t>
+      </w:r>
+      <w:r>
+        <w:t xml:space="preserve">(Giordano et al., 2020)</w:t>
+      </w:r>
+      <w:r>
+        <w:t xml:space="preserve">. For the purposes of this project, an unconstrained non-hierarchical model is used to determine which group factors represent substantive and attitudinal constructs. The resulting general factors in the non-hierarchical model have a direct (i.e., non-mediated) relationship with each variable observed. In this case, each general factor from both substantive and attitudinal models have non-mediated but overlapping effects on each variable.</w:t>
+      </w:r>
+    </w:p>
+    <w:bookmarkEnd w:id="22"/>
+    <w:bookmarkEnd w:id="23"/>
+    <w:bookmarkStart w:id="32" w:name="methods"/>
     <w:p>
       <w:pPr>
         <w:pStyle w:val="berschrift1"/>
@@ -406,7 +645,15 @@
         <w:tab/>
       </w:r>
       <w:r>
-        <w:t xml:space="preserve">Models</w:t>
+        <w:t xml:space="preserve">Methods</w:t>
+      </w:r>
+    </w:p>
+    <w:p>
+      <w:pPr>
+        <w:pStyle w:val="Blocktext"/>
+      </w:pPr>
+      <w:r>
+        <w:t xml:space="preserve">what does the below text mean?</w:t>
       </w:r>
     </w:p>
     <w:p>
@@ -414,34 +661,16 @@
         <w:pStyle w:val="FirstParagraph"/>
       </w:pPr>
       <w:r>
-        <w:t xml:space="preserve">Like many other constructs within the psychology literature, knowledge on work engagement has been built based on its measurement and linkage to other work outcomes. There are currently many work engagement scales used for either academic or applied purposes (sometimes both), which provide work engagement scores at the individual level. Most of these scales are measuring latent constructs that are not work engagement per se, but are intended to capture elements of this construct through indicators of other latent constructs. For example, the idea that vigor, dedication, and absorption together form the foundation of work engagement forms the basis of the Utrecht Work Engagement Scale (UWES;</w:t>
-      </w:r>
-      <w:r>
-        <w:t xml:space="preserve"> </w:t>
-      </w:r>
-      <w:r>
-        <w:t xml:space="preserve">Schaufeli et al. (2002)</w:t>
-      </w:r>
-      <w:r>
-        <w:t xml:space="preserve">). Despite its wide use and recognition, the UWES has been subject to criticism due to its development methodology and factorial structure</w:t>
-      </w:r>
-      <w:r>
-        <w:t xml:space="preserve"> </w:t>
-      </w:r>
-      <w:r>
-        <w:t xml:space="preserve">(Willmer et al., 2019)</w:t>
-      </w:r>
-      <w:r>
-        <w:t xml:space="preserve">. A central criticism is that the three subscales; vigor, dedication and absorption are closely correlated with each other, making it hard to argue that the three-factor structure is better than the single factor structure to measure work engagement</w:t>
-      </w:r>
-      <w:r>
-        <w:t xml:space="preserve"> </w:t>
-      </w:r>
-      <w:r>
-        <w:t xml:space="preserve">(Kulikowski, 2017a)</w:t>
-      </w:r>
-      <w:r>
-        <w:t xml:space="preserve">. However, the UWES is still a widely used measure and its subscales are used to identify the specific subcategories of work engagement that need improvement. Given their popularity, the subscales within this theoretical framework are used as the first theoretical model for this project (see Figure 1).</w:t>
+        <w:t xml:space="preserve">Choice of focus on BIC versus AIC discussed in</w:t>
+      </w:r>
+      <w:r>
+        <w:t xml:space="preserve"> </w:t>
+      </w:r>
+      <w:r>
+        <w:t xml:space="preserve">Dziak et al. (2020)</w:t>
+      </w:r>
+      <w:r>
+        <w:t xml:space="preserve">.</w:t>
       </w:r>
     </w:p>
     <w:p>
@@ -449,34 +678,115 @@
         <w:pStyle w:val="Textkrper"/>
       </w:pPr>
       <w:r>
-        <w:t xml:space="preserve">To our knowledge, the first use of the word</w:t>
-      </w:r>
-      <w:r>
-        <w:t xml:space="preserve"> </w:t>
+        <w:t xml:space="preserve">All analysis was conducted in R.</w:t>
+      </w:r>
+    </w:p>
+    <w:bookmarkStart w:id="26" w:name="participants"/>
+    <w:p>
+      <w:pPr>
+        <w:pStyle w:val="berschrift2"/>
+      </w:pPr>
+      <w:r>
+        <w:rPr>
+          <w:rStyle w:val="SectionNumber"/>
+        </w:rPr>
+        <w:t xml:space="preserve">2.1</w:t>
+      </w:r>
+      <w:r>
+        <w:tab/>
+      </w:r>
+      <w:r>
+        <w:t xml:space="preserve">Participants</w:t>
+      </w:r>
+    </w:p>
+    <w:p>
+      <w:pPr>
+        <w:pStyle w:val="FirstParagraph"/>
+      </w:pPr>
+      <w:r>
+        <w:t xml:space="preserve">330 individuals provided ratings across 36 candidate items. These participants were gathered via snowball sampling, with an initial population of undergraduate and graduate students, as well as professional acquaintances of faculty members. All surveys were administered on Qualtrics. Participant job title, hours worked per week, and organizational tenure were recorded. Mean hours worked per week was 40.59 (SD = 13.69). Mean organizational tenure was 6.82 (SD = 8.50). Participants who did not exactly specify their tenure (e.g. </w:t>
       </w:r>
       <w:r>
         <w:t xml:space="preserve">“</w:t>
       </w:r>
       <w:r>
-        <w:t xml:space="preserve">engagement</w:t>
+        <w:t xml:space="preserve">A bit over a year</w:t>
       </w:r>
       <w:r>
         <w:t xml:space="preserve">”</w:t>
       </w:r>
       <w:r>
-        <w:t xml:space="preserve"> </w:t>
-      </w:r>
-      <w:r>
-        <w:t xml:space="preserve">as a construct came from</w:t>
-      </w:r>
-      <w:r>
-        <w:t xml:space="preserve"> </w:t>
-      </w:r>
-      <w:r>
-        <w:t xml:space="preserve">Kahn (1990)</w:t>
-      </w:r>
-      <w:r>
-        <w:t xml:space="preserve">, who defined it as:</w:t>
+        <w:t xml:space="preserve">) were not included in this average.</w:t>
+      </w:r>
+    </w:p>
+    <w:p>
+      <w:pPr>
+        <w:pStyle w:val="Textkrper"/>
+      </w:pPr>
+      <w:r>
+        <w:t xml:space="preserve">Participants provided their job titles via an optional free text-entry box at the end of the survey. From there, we classified job titles according to the International Standard Classification of Occupations (ISCO-8) with the</w:t>
+      </w:r>
+      <w:r>
+        <w:t xml:space="preserve"> </w:t>
+      </w:r>
+      <w:r>
+        <w:rPr>
+          <w:i/>
+        </w:rPr>
+        <w:t xml:space="preserve">classify_occupation</w:t>
+      </w:r>
+      <w:r>
+        <w:t xml:space="preserve"> </w:t>
+      </w:r>
+      <w:r>
+        <w:t xml:space="preserve">function within the</w:t>
+      </w:r>
+      <w:r>
+        <w:t xml:space="preserve"> </w:t>
+      </w:r>
+      <w:r>
+        <w:rPr>
+          <w:i/>
+        </w:rPr>
+        <w:t xml:space="preserve">labourR</w:t>
+      </w:r>
+      <w:r>
+        <w:t xml:space="preserve"> </w:t>
+      </w:r>
+      <w:r>
+        <w:t xml:space="preserve">package (</w:t>
+      </w:r>
+      <w:r>
+        <w:t xml:space="preserve">Kouretsis et al. (2020)</w:t>
+      </w:r>
+      <w:r>
+        <w:t xml:space="preserve">). The ISCO hierarchically organizes jobs in increasing order of specificity. For example, the first level of the hierarchy distinguishes a professional from a clerical worker or a technician. On the second level, professionals are distinguished among each other by whether they are engineers, medical workers, lawyers, and so on. According to this classification, 120 of our participants were professionals, 51 were managers, 4 were clerical support workers, 3 were plant and machine operators, and 1 was a trade worker.</w:t>
+      </w:r>
+    </w:p>
+    <w:bookmarkStart w:id="24" w:name="item-generation"/>
+    <w:p>
+      <w:pPr>
+        <w:pStyle w:val="berschrift3"/>
+      </w:pPr>
+      <w:r>
+        <w:rPr>
+          <w:rStyle w:val="SectionNumber"/>
+        </w:rPr>
+        <w:t xml:space="preserve">2.1.1</w:t>
+      </w:r>
+      <w:r>
+        <w:tab/>
+      </w:r>
+      <w:r>
+        <w:t xml:space="preserve">Item generation.</w:t>
+      </w:r>
+    </w:p>
+    <w:p>
+      <w:pPr>
+        <w:pStyle w:val="FirstParagraph"/>
+      </w:pPr>
+      <w:r>
+        <w:t xml:space="preserve">We generated a set of 50 items for our engagement measure, with the ultimate goal of reducing them to a final set of 18. Each item was worded to reflect both a substantive dimension as well as an attitudinal dimension. For example, the item</w:t>
       </w:r>
       <w:r>
         <w:t xml:space="preserve"> </w:t>
@@ -485,7 +795,7 @@
         <w:t xml:space="preserve">“</w:t>
       </w:r>
       <w:r>
-        <w:t xml:space="preserve">the harnessing of organization members’ selves to their work roles; in engagement, people employ and express themselves physically, cognitively, and emotionally during role performances.</w:t>
+        <w:t xml:space="preserve">My job makes me feel like I’m part of something meaningful</w:t>
       </w:r>
       <w:r>
         <w:t xml:space="preserve">”</w:t>
@@ -494,147 +804,7 @@
         <w:t xml:space="preserve"> </w:t>
       </w:r>
       <w:r>
-        <w:t xml:space="preserve">Although this definition was quickly bypassed by subsequent papers (see, for example,</w:t>
-      </w:r>
-      <w:r>
-        <w:t xml:space="preserve"> </w:t>
-      </w:r>
-      <w:r>
-        <w:t xml:space="preserve">Baumruk (2004)</w:t>
-      </w:r>
-      <w:r>
-        <w:t xml:space="preserve"> </w:t>
-      </w:r>
-      <w:r>
-        <w:t xml:space="preserve">and</w:t>
-      </w:r>
-      <w:r>
-        <w:t xml:space="preserve"> </w:t>
-      </w:r>
-      <w:r>
-        <w:t xml:space="preserve">Shaw (2005)</w:t>
-      </w:r>
-      <w:r>
-        <w:t xml:space="preserve">, who framed it in terms of one’s cognitive and affective</w:t>
-      </w:r>
-      <w:r>
-        <w:t xml:space="preserve"> </w:t>
-      </w:r>
-      <w:r>
-        <w:rPr>
-          <w:i/>
-        </w:rPr>
-        <w:t xml:space="preserve">commitment</w:t>
-      </w:r>
-      <w:r>
-        <w:t xml:space="preserve"> </w:t>
-      </w:r>
-      <w:r>
-        <w:t xml:space="preserve">to one’s organization),</w:t>
-      </w:r>
-      <w:r>
-        <w:t xml:space="preserve"> </w:t>
-      </w:r>
-      <w:r>
-        <w:t xml:space="preserve">Kahn (1990)</w:t>
-      </w:r>
-      <w:r>
-        <w:t xml:space="preserve">‘</w:t>
-      </w:r>
-      <w:r>
-        <w:t xml:space="preserve">s definition is notable in that it conforms to the then-ascendant tripartite model of attitudes proposed by</w:t>
-      </w:r>
-      <w:r>
-        <w:t xml:space="preserve"> </w:t>
-      </w:r>
-      <w:r>
-        <w:t xml:space="preserve">Rosenberg (1960)</w:t>
-      </w:r>
-      <w:r>
-        <w:t xml:space="preserve">. This model frames attitudes as latent variables that manifest cognitively, affectively and behaviorally. The tripartite model of attitude emerged from the Yale Communication and Attitude program in the 1950’s. It is a latent variable model based on the assumption that the latent variable elicits three types of responses or manifestations: a persons</w:t>
-      </w:r>
-      <w:r>
-        <w:t xml:space="preserve">’</w:t>
-      </w:r>
-      <w:r>
-        <w:t xml:space="preserve"> </w:t>
-      </w:r>
-      <w:r>
-        <w:t xml:space="preserve">cognitive, affective, and behavioral responses to a specific attitude (</w:t>
-      </w:r>
-      <w:r>
-        <w:t xml:space="preserve">Kaiser and Wilson (2019)</w:t>
-      </w:r>
-      <w:r>
-        <w:t xml:space="preserve">). Even though it is not specifically a work engagement model, the tripartite model has helped researchers define and deconstruct attitudes to gain a better understanding of individuals’ responses towards specific attitude objects (</w:t>
-      </w:r>
-      <w:r>
-        <w:t xml:space="preserve">Kaiser and Wilson (2019)</w:t>
-      </w:r>
-      <w:r>
-        <w:t xml:space="preserve">).</w:t>
-      </w:r>
-    </w:p>
-    <w:bookmarkEnd w:id="22"/>
-    <w:bookmarkStart w:id="23" w:name="bifactor-structures"/>
-    <w:p>
-      <w:pPr>
-        <w:pStyle w:val="berschrift1"/>
-      </w:pPr>
-      <w:r>
-        <w:rPr>
-          <w:rStyle w:val="SectionNumber"/>
-        </w:rPr>
-        <w:t xml:space="preserve">3</w:t>
-      </w:r>
-      <w:r>
-        <w:tab/>
-      </w:r>
-      <w:r>
-        <w:t xml:space="preserve">Bifactor structures</w:t>
-      </w:r>
-    </w:p>
-    <w:p>
-      <w:pPr>
-        <w:pStyle w:val="FirstParagraph"/>
-      </w:pPr>
-      <w:r>
-        <w:t xml:space="preserve">Bifactor analysis is part of the exploratory factor analytic domain and is used to account for variance in observed variables from the effects of latent or general factors</w:t>
-      </w:r>
-      <w:r>
-        <w:t xml:space="preserve"> </w:t>
-      </w:r>
-      <w:r>
-        <w:t xml:space="preserve">(Giordano et al., 2020)</w:t>
-      </w:r>
-      <w:r>
-        <w:t xml:space="preserve">. In most applications the latent constructs included in bifactor models are mutually orthogonal (i.e., uncorrelated), and represent the broad target constructs an instrument was designed to measure. Bifactor models are best suited to represent the multidimensionality arising from item responses that aim to measure broader constructs through multiple domains or subcategories</w:t>
-      </w:r>
-      <w:r>
-        <w:t xml:space="preserve"> </w:t>
-      </w:r>
-      <w:r>
-        <w:t xml:space="preserve">(Reise, 2012)</w:t>
-      </w:r>
-      <w:r>
-        <w:t xml:space="preserve">. Additionally, these models can be classified as constrained hierarchical bifactor models and unconstrained non-hierarchical bifactor models</w:t>
-      </w:r>
-      <w:r>
-        <w:t xml:space="preserve"> </w:t>
-      </w:r>
-      <w:r>
-        <w:t xml:space="preserve">(Giordano et al., 2020)</w:t>
-      </w:r>
-      <w:r>
-        <w:t xml:space="preserve">. For the purposes of this project, an unconstrained non-hierarchical model is used to determine which group factors represent substantive and attitudinal constructs. The resulting general factors in the non-hierarchical model have a direct (i.e., non-mediated) relationship with each variable observed. In this case, each general factor from both substantive and attitudinal models have non-mediated but overlapping effects on each variable.</w:t>
-      </w:r>
-    </w:p>
-    <w:p>
-      <w:pPr>
-        <w:pStyle w:val="Blocktext"/>
-      </w:pPr>
-      <w:r>
-        <w:t xml:space="preserve">we need to do some market research on the Q12: 1. what’s the feedback report look like? (google images show one overall</w:t>
+        <w:t xml:space="preserve">reflects the affective dimension with</w:t>
       </w:r>
       <w:r>
         <w:t xml:space="preserve"> </w:t>
@@ -643,7 +813,7 @@
         <w:t xml:space="preserve">“</w:t>
       </w:r>
       <w:r>
-        <w:t xml:space="preserve">satsifaction</w:t>
+        <w:t xml:space="preserve">feel</w:t>
       </w:r>
       <w:r>
         <w:t xml:space="preserve">”</w:t>
@@ -652,7 +822,7 @@
         <w:t xml:space="preserve"> </w:t>
       </w:r>
       <w:r>
-        <w:t xml:space="preserve">score and/or one overall</w:t>
+        <w:t xml:space="preserve">and the dedication dimension with</w:t>
       </w:r>
       <w:r>
         <w:t xml:space="preserve"> </w:t>
@@ -661,7 +831,7 @@
         <w:t xml:space="preserve">“</w:t>
       </w:r>
       <w:r>
-        <w:t xml:space="preserve">engagement</w:t>
+        <w:t xml:space="preserve">I’m part of something meaningful.</w:t>
       </w:r>
       <w:r>
         <w:t xml:space="preserve">”</w:t>
@@ -670,246 +840,7 @@
         <w:t xml:space="preserve"> </w:t>
       </w:r>
       <w:r>
-        <w:t xml:space="preserve">score), 2. how much does it cost, 3. what are the 200 pulse items Gallup refers to? (6/7/21)</w:t>
-      </w:r>
-    </w:p>
-    <w:p>
-      <w:pPr>
-        <w:pStyle w:val="FirstParagraph"/>
-      </w:pPr>
-      <w:r>
-        <w:t xml:space="preserve">This model is not without criticism, however. Some critics question its structural validity by pointing out that vigor, dedication and absorption all correlate highly with each other</w:t>
-      </w:r>
-      <w:r>
-        <w:t xml:space="preserve"> </w:t>
-      </w:r>
-      <w:r>
-        <w:t xml:space="preserve">(Kulikowski, 2017b)</w:t>
-      </w:r>
-      <w:r>
-        <w:t xml:space="preserve">.</w:t>
-      </w:r>
-    </w:p>
-    <w:p>
-      <w:pPr>
-        <w:pStyle w:val="Blocktext"/>
-      </w:pPr>
-      <w:r>
-        <w:t xml:space="preserve">need more on criticisms of model</w:t>
-      </w:r>
-    </w:p>
-    <w:p>
-      <w:pPr>
-        <w:pStyle w:val="FirstParagraph"/>
-      </w:pPr>
-      <w:r>
-        <w:t xml:space="preserve">The present article explores two methods for constructing a scale that incorporates both the substantive and attitudinal models into one, a more classical one based on corrected item-total correlations and one based on modification indices.</w:t>
-      </w:r>
-    </w:p>
-    <w:bookmarkEnd w:id="23"/>
-    <w:bookmarkStart w:id="33" w:name="methods"/>
-    <w:p>
-      <w:pPr>
-        <w:pStyle w:val="berschrift1"/>
-      </w:pPr>
-      <w:r>
-        <w:rPr>
-          <w:rStyle w:val="SectionNumber"/>
-        </w:rPr>
-        <w:t xml:space="preserve">4</w:t>
-      </w:r>
-      <w:r>
-        <w:tab/>
-      </w:r>
-      <w:r>
-        <w:t xml:space="preserve">Methods</w:t>
-      </w:r>
-    </w:p>
-    <w:p>
-      <w:pPr>
-        <w:pStyle w:val="FirstParagraph"/>
-      </w:pPr>
-      <w:r>
-        <w:t xml:space="preserve">Choice of focus on BIC versus AIC discussed in</w:t>
-      </w:r>
-      <w:r>
-        <w:t xml:space="preserve"> </w:t>
-      </w:r>
-      <w:r>
-        <w:t xml:space="preserve">Dziak et al. (2020)</w:t>
-      </w:r>
-      <w:r>
-        <w:t xml:space="preserve">.</w:t>
-      </w:r>
-    </w:p>
-    <w:bookmarkStart w:id="26" w:name="participants"/>
-    <w:p>
-      <w:pPr>
-        <w:pStyle w:val="berschrift2"/>
-      </w:pPr>
-      <w:r>
-        <w:rPr>
-          <w:rStyle w:val="SectionNumber"/>
-        </w:rPr>
-        <w:t xml:space="preserve">4.1</w:t>
-      </w:r>
-      <w:r>
-        <w:tab/>
-      </w:r>
-      <w:r>
-        <w:t xml:space="preserve">Participants</w:t>
-      </w:r>
-    </w:p>
-    <w:p>
-      <w:pPr>
-        <w:pStyle w:val="FirstParagraph"/>
-      </w:pPr>
-      <w:r>
-        <w:t xml:space="preserve">330 individuals provided ratings across 36 candidate items. These participants were gathered via snowball sampling, with an initial population of undergraduate and graduate students, as well as professional acquaintances of faculty members.` All surveys were administered on Qualtrics.</w:t>
-      </w:r>
-    </w:p>
-    <w:p>
-      <w:pPr>
-        <w:pStyle w:val="Textkrper"/>
-      </w:pPr>
-      <w:r>
-        <w:t xml:space="preserve">Participant job title, hours worked per week, and organizational tenure were recorded. Mean hours worked per week was 40.59 (SD = 13.69). Mean organizational tenure was 6.82 (SD = 8.50). Participants who did not exactly specify their tenure (e.g. </w:t>
-      </w:r>
-      <w:r>
-        <w:t xml:space="preserve">“</w:t>
-      </w:r>
-      <w:r>
-        <w:t xml:space="preserve">A bit over a year</w:t>
-      </w:r>
-      <w:r>
-        <w:t xml:space="preserve">”</w:t>
-      </w:r>
-      <w:r>
-        <w:t xml:space="preserve">) were not included in this average.</w:t>
-      </w:r>
-    </w:p>
-    <w:p>
-      <w:pPr>
-        <w:pStyle w:val="Textkrper"/>
-      </w:pPr>
-      <w:r>
-        <w:t xml:space="preserve">Participants provided their job titles via an optional free text-entry box at the end of the survey. From there, we classified job titles according to the International Standard Classification of Occupations (ISCO-8) with the</w:t>
-      </w:r>
-      <w:r>
-        <w:t xml:space="preserve"> </w:t>
-      </w:r>
-      <w:r>
-        <w:rPr>
-          <w:rStyle w:val="VerbatimChar"/>
-        </w:rPr>
-        <w:t xml:space="preserve">classify_occupation</w:t>
-      </w:r>
-      <w:r>
-        <w:t xml:space="preserve"> </w:t>
-      </w:r>
-      <w:r>
-        <w:t xml:space="preserve">function within the</w:t>
-      </w:r>
-      <w:r>
-        <w:t xml:space="preserve"> </w:t>
-      </w:r>
-      <w:r>
-        <w:rPr>
-          <w:rStyle w:val="VerbatimChar"/>
-        </w:rPr>
-        <w:t xml:space="preserve">labourR</w:t>
-      </w:r>
-      <w:r>
-        <w:t xml:space="preserve"> </w:t>
-      </w:r>
-      <w:r>
-        <w:t xml:space="preserve">package (</w:t>
-      </w:r>
-      <w:r>
-        <w:t xml:space="preserve">Kouretsis et al. (2020)</w:t>
-      </w:r>
-      <w:r>
-        <w:t xml:space="preserve">). The ISCO hierarchically organizes jobs in increasing order of specificity. For example, the first level of the hierarchy distinguishes a professional from a clerical worker or a technician. On the second level, professionals are distinguished among each other by whether they are engineers, medical workers, lawyers, and so on. According to this classification, 120 of our participants were professionals, 51 were managers, 4 were clerical support workers, 3 were plant and machine operators, and 1 was a trade worker.</w:t>
-      </w:r>
-    </w:p>
-    <w:bookmarkStart w:id="24" w:name="item-generation"/>
-    <w:p>
-      <w:pPr>
-        <w:pStyle w:val="berschrift3"/>
-      </w:pPr>
-      <w:r>
-        <w:rPr>
-          <w:rStyle w:val="SectionNumber"/>
-        </w:rPr>
-        <w:t xml:space="preserve">4.1.1</w:t>
-      </w:r>
-      <w:r>
-        <w:tab/>
-      </w:r>
-      <w:r>
-        <w:t xml:space="preserve">Item generation.</w:t>
-      </w:r>
-    </w:p>
-    <w:p>
-      <w:pPr>
-        <w:pStyle w:val="FirstParagraph"/>
-      </w:pPr>
-      <w:r>
-        <w:t xml:space="preserve">We generated a set of 50 items for our engagement measure, with the ultimate goal of reducing them to a final set of 18. Each item was worded to reflect both a substantive dimension as well as an attitudinal dimension. For example, the item</w:t>
-      </w:r>
-      <w:r>
-        <w:t xml:space="preserve"> </w:t>
-      </w:r>
-      <w:r>
-        <w:t xml:space="preserve">“</w:t>
-      </w:r>
-      <w:r>
-        <w:t xml:space="preserve">My job makes me feel like I’m part of something meaningful</w:t>
-      </w:r>
-      <w:r>
-        <w:t xml:space="preserve">”</w:t>
-      </w:r>
-      <w:r>
-        <w:t xml:space="preserve"> </w:t>
-      </w:r>
-      <w:r>
-        <w:t xml:space="preserve">reflects the affective dimension with</w:t>
-      </w:r>
-      <w:r>
-        <w:t xml:space="preserve"> </w:t>
-      </w:r>
-      <w:r>
-        <w:t xml:space="preserve">“</w:t>
-      </w:r>
-      <w:r>
-        <w:t xml:space="preserve">feel</w:t>
-      </w:r>
-      <w:r>
-        <w:t xml:space="preserve">”</w:t>
-      </w:r>
-      <w:r>
-        <w:t xml:space="preserve"> </w:t>
-      </w:r>
-      <w:r>
-        <w:t xml:space="preserve">and the dedication dimension with</w:t>
-      </w:r>
-      <w:r>
-        <w:t xml:space="preserve"> </w:t>
-      </w:r>
-      <w:r>
-        <w:t xml:space="preserve">“</w:t>
-      </w:r>
-      <w:r>
-        <w:t xml:space="preserve">I’m part of something meaningful.</w:t>
-      </w:r>
-      <w:r>
-        <w:t xml:space="preserve">”</w:t>
-      </w:r>
-      <w:r>
-        <w:t xml:space="preserve"> </w:t>
-      </w:r>
-      <w:r>
-        <w:t xml:space="preserve">Our 3x3 bifactor model produced nine pairs of dimensions (e.g., Vigor-Cognitive, Vigor-Affective, Vigor-Behavioral, etc.). With 36 initial items, this left four items per pair of substantive and attitudinal dimensions.</w:t>
+        <w:t xml:space="preserve">Our 3x3 bifactor model produced nine pairs of substantive and attitudinal dimensions (e.g., Vigor-Cognitive, Vigor-Affective, Vigor-Behavioral, etc.). With 36 initial items, this left four items per pair of substantive and attitudinal dimensions.</w:t>
       </w:r>
     </w:p>
     <w:bookmarkEnd w:id="24"/>
@@ -922,7 +853,7 @@
         <w:rPr>
           <w:rStyle w:val="SectionNumber"/>
         </w:rPr>
-        <w:t xml:space="preserve">4.1.2</w:t>
+        <w:t xml:space="preserve">2.1.2</w:t>
       </w:r>
       <w:r>
         <w:tab/>
@@ -936,15 +867,7 @@
         <w:pStyle w:val="FirstParagraph"/>
       </w:pPr>
       <w:r>
-        <w:t xml:space="preserve">An item sorting process was conducted to ensure content validity of our scale. Our original 50 items were presented to seven masters and PhD students in industrial-organizational psychology at Montclair State University, with each student instructed to sort each item into its respective substantive and attitudinal dimensions. Items that were not sorted into the same substantive-attitudinal dimension pair (e.g. vigor-cognitive) by at least five of seven raters were excluded from further analysis.</w:t>
-      </w:r>
-    </w:p>
-    <w:p>
-      <w:pPr>
-        <w:pStyle w:val="Textkrper"/>
-      </w:pPr>
-      <w:r>
-        <w:t xml:space="preserve">Following item sorting, we further reviewed the wording of each item and eliminated all that, upon review, fell outside of the content domain (e.g. </w:t>
+        <w:t xml:space="preserve">An item sorting process was conducted to ensure content validity of our scale. Our original 50 items were presented to seven masters and PhD students in industrial-organizational psychology at Montclair State University, with each student instructed to sort each item into its respective substantive and attitudinal dimensions. Items that were not sorted into the same substantive-attitudinal dimension pair (e.g. vigor-cognitive) by at least five of seven raters were excluded from further analysis. Following item sorting, we further reviewed the wording of each item and eliminated all that, upon review, we determined to fall outside of the content domain (e.g. </w:t>
       </w:r>
       <w:r>
         <w:t xml:space="preserve">“</w:t>
@@ -961,7 +884,7 @@
     </w:p>
     <w:bookmarkEnd w:id="25"/>
     <w:bookmarkEnd w:id="26"/>
-    <w:bookmarkStart w:id="31" w:name="procedure"/>
+    <w:bookmarkStart w:id="30" w:name="procedure"/>
     <w:p>
       <w:pPr>
         <w:pStyle w:val="berschrift2"/>
@@ -970,7 +893,7 @@
         <w:rPr>
           <w:rStyle w:val="SectionNumber"/>
         </w:rPr>
-        <w:t xml:space="preserve">4.2</w:t>
+        <w:t xml:space="preserve">2.2</w:t>
       </w:r>
       <w:r>
         <w:tab/>
@@ -1025,7 +948,7 @@
         <w:rPr>
           <w:rStyle w:val="SectionNumber"/>
         </w:rPr>
-        <w:t xml:space="preserve">4.2.1</w:t>
+        <w:t xml:space="preserve">2.2.1</w:t>
       </w:r>
       <w:r>
         <w:tab/>
@@ -1090,7 +1013,7 @@
       </w:r>
       <w:r>
         <w:rPr>
-          <w:rStyle w:val="VerbatimChar"/>
+          <w:i/>
         </w:rPr>
         <w:t xml:space="preserve">alpha</w:t>
       </w:r>
@@ -1105,7 +1028,7 @@
       </w:r>
       <w:r>
         <w:rPr>
-          <w:rStyle w:val="VerbatimChar"/>
+          <w:i/>
         </w:rPr>
         <w:t xml:space="preserve">psych</w:t>
       </w:r>
@@ -1120,7 +1043,7 @@
       </w:r>
       <w:r>
         <w:rPr>
-          <w:rStyle w:val="VerbatimChar"/>
+          <w:i/>
         </w:rPr>
         <w:t xml:space="preserve">alpha</w:t>
       </w:r>
@@ -1149,7 +1072,7 @@
         <w:rPr>
           <w:rStyle w:val="SectionNumber"/>
         </w:rPr>
-        <w:t xml:space="preserve">4.2.2</w:t>
+        <w:t xml:space="preserve">2.2.2</w:t>
       </w:r>
       <w:r>
         <w:tab/>
@@ -1163,7 +1086,7 @@
         <w:pStyle w:val="FirstParagraph"/>
       </w:pPr>
       <w:r>
-        <w:t xml:space="preserve">We followed two parallel stepwise item-reduction processes centered around eliminating items in decreasing order of modification indices. Looking at the 36-item substantive and attitudinal models independently (process 1 and process 2), we requested modification indices from each, with the intent of retaining indicators whose fixed shared residual covariances were associated with high modification indices (indicating better model fit if the paths were freed). The item pair with the highest modification index was scrutinized, with a subjective group judgment made on wording and content domain coverage. The less preferred item was removed from the model. In cases where the highest modification index was between the only two remaining items in a substantive-attitudinal pair, these items were passed over for scrutiny in favor of the items with the next-highest index. This process was repeated until 18 items remained (i.e., 2 items for each of the 9 substantive-attitudinal pairs).</w:t>
+        <w:t xml:space="preserve">In our second approach, we followed two parallel stepwise item reduction processes centered around eliminating items in decreasing order of modification indices. Looking at the 36-item substantive and attitudinal models independently (process 1 and process 2), we requested modification indices from each, with the intent of retaining indicators whose fixed shared residual covariances were associated with high modification indices (indicating better model fit if the paths were freed). The item pair with the highest modification index was scrutinized, with a subjective group judgment made on wording and content domain coverage. The less preferred item was removed from the model. In cases where the highest modification index was between the only two remaining items in a substantive-attitudinal pair, these items were passed over for scrutiny in favor of the items with the next-highest index. This process was repeated until 18 items remained (i.e., 2 items for each of the 9 substantive-attitudinal pairs).</w:t>
       </w:r>
     </w:p>
     <w:p>
@@ -1650,537 +1573,522 @@
         </w:tc>
       </w:tr>
     </w:tbl>
+    <w:bookmarkEnd w:id="29"/>
+    <w:bookmarkEnd w:id="30"/>
+    <w:bookmarkStart w:id="31" w:name="data-analysis"/>
+    <w:p>
+      <w:pPr>
+        <w:pStyle w:val="berschrift2"/>
+      </w:pPr>
+      <w:r>
+        <w:rPr>
+          <w:rStyle w:val="SectionNumber"/>
+        </w:rPr>
+        <w:t xml:space="preserve">2.3</w:t>
+      </w:r>
+      <w:r>
+        <w:tab/>
+      </w:r>
+      <w:r>
+        <w:t xml:space="preserve">Data analysis</w:t>
+      </w:r>
+    </w:p>
+    <w:p>
+      <w:pPr>
+        <w:pStyle w:val="FirstParagraph"/>
+      </w:pPr>
+      <w:r>
+        <w:t xml:space="preserve">We used R [Version 4.1.0;</w:t>
+      </w:r>
+      <w:r>
+        <w:t xml:space="preserve"> </w:t>
+      </w:r>
+      <w:r>
+        <w:t xml:space="preserve">R Core Team (2021)</w:t>
+      </w:r>
+      <w:r>
+        <w:t xml:space="preserve">] and the R-packages</w:t>
+      </w:r>
+      <w:r>
+        <w:t xml:space="preserve"> </w:t>
+      </w:r>
+      <w:r>
+        <w:rPr>
+          <w:i/>
+        </w:rPr>
+        <w:t xml:space="preserve">apaTables</w:t>
+      </w:r>
+      <w:r>
+        <w:t xml:space="preserve"> </w:t>
+      </w:r>
+      <w:r>
+        <w:t xml:space="preserve">[Version 2.0.8;</w:t>
+      </w:r>
+      <w:r>
+        <w:t xml:space="preserve"> </w:t>
+      </w:r>
+      <w:r>
+        <w:t xml:space="preserve">Stanley (2021)</w:t>
+      </w:r>
+      <w:r>
+        <w:t xml:space="preserve">],</w:t>
+      </w:r>
+      <w:r>
+        <w:t xml:space="preserve"> </w:t>
+      </w:r>
+      <w:r>
+        <w:rPr>
+          <w:i/>
+        </w:rPr>
+        <w:t xml:space="preserve">dplyr</w:t>
+      </w:r>
+      <w:r>
+        <w:t xml:space="preserve"> </w:t>
+      </w:r>
+      <w:r>
+        <w:t xml:space="preserve">[Version 1.0.6;</w:t>
+      </w:r>
+      <w:r>
+        <w:t xml:space="preserve"> </w:t>
+      </w:r>
+      <w:r>
+        <w:t xml:space="preserve">Wickham et al. (2021)</w:t>
+      </w:r>
+      <w:r>
+        <w:t xml:space="preserve">],</w:t>
+      </w:r>
+      <w:r>
+        <w:t xml:space="preserve"> </w:t>
+      </w:r>
+      <w:r>
+        <w:rPr>
+          <w:i/>
+        </w:rPr>
+        <w:t xml:space="preserve">DT</w:t>
+      </w:r>
+      <w:r>
+        <w:t xml:space="preserve"> </w:t>
+      </w:r>
+      <w:r>
+        <w:t xml:space="preserve">[Version 0.18;</w:t>
+      </w:r>
+      <w:r>
+        <w:t xml:space="preserve"> </w:t>
+      </w:r>
+      <w:r>
+        <w:t xml:space="preserve">Xie et al. (2021)</w:t>
+      </w:r>
+      <w:r>
+        <w:t xml:space="preserve">],</w:t>
+      </w:r>
+      <w:r>
+        <w:t xml:space="preserve"> </w:t>
+      </w:r>
+      <w:r>
+        <w:rPr>
+          <w:i/>
+        </w:rPr>
+        <w:t xml:space="preserve">forcats</w:t>
+      </w:r>
+      <w:r>
+        <w:t xml:space="preserve"> </w:t>
+      </w:r>
+      <w:r>
+        <w:t xml:space="preserve">[Version 0.5.1;</w:t>
+      </w:r>
+      <w:r>
+        <w:t xml:space="preserve"> </w:t>
+      </w:r>
+      <w:r>
+        <w:t xml:space="preserve">Wickham (2021a)</w:t>
+      </w:r>
+      <w:r>
+        <w:t xml:space="preserve">],</w:t>
+      </w:r>
+      <w:r>
+        <w:t xml:space="preserve"> </w:t>
+      </w:r>
+      <w:r>
+        <w:rPr>
+          <w:i/>
+        </w:rPr>
+        <w:t xml:space="preserve">ggplot2</w:t>
+      </w:r>
+      <w:r>
+        <w:t xml:space="preserve"> </w:t>
+      </w:r>
+      <w:r>
+        <w:t xml:space="preserve">[Version 3.3.3;</w:t>
+      </w:r>
+      <w:r>
+        <w:t xml:space="preserve"> </w:t>
+      </w:r>
+      <w:r>
+        <w:t xml:space="preserve">Wickham (2016)</w:t>
+      </w:r>
+      <w:r>
+        <w:t xml:space="preserve">],</w:t>
+      </w:r>
+      <w:r>
+        <w:t xml:space="preserve"> </w:t>
+      </w:r>
+      <w:r>
+        <w:rPr>
+          <w:i/>
+        </w:rPr>
+        <w:t xml:space="preserve">kableExtra</w:t>
+      </w:r>
+      <w:r>
+        <w:t xml:space="preserve"> </w:t>
+      </w:r>
+      <w:r>
+        <w:t xml:space="preserve">[Version 1.3.4;</w:t>
+      </w:r>
+      <w:r>
+        <w:t xml:space="preserve"> </w:t>
+      </w:r>
+      <w:r>
+        <w:t xml:space="preserve">Zhu (2021)</w:t>
+      </w:r>
+      <w:r>
+        <w:t xml:space="preserve">],</w:t>
+      </w:r>
+      <w:r>
+        <w:t xml:space="preserve"> </w:t>
+      </w:r>
+      <w:r>
+        <w:rPr>
+          <w:i/>
+        </w:rPr>
+        <w:t xml:space="preserve">labourR</w:t>
+      </w:r>
+      <w:r>
+        <w:t xml:space="preserve"> </w:t>
+      </w:r>
+      <w:r>
+        <w:t xml:space="preserve">[Version 1.0.0;</w:t>
+      </w:r>
+      <w:r>
+        <w:t xml:space="preserve"> </w:t>
+      </w:r>
+      <w:r>
+        <w:t xml:space="preserve">Kouretsis et al. (2020)</w:t>
+      </w:r>
+      <w:r>
+        <w:t xml:space="preserve">],</w:t>
+      </w:r>
+      <w:r>
+        <w:t xml:space="preserve"> </w:t>
+      </w:r>
+      <w:r>
+        <w:rPr>
+          <w:i/>
+        </w:rPr>
+        <w:t xml:space="preserve">lavaan</w:t>
+      </w:r>
+      <w:r>
+        <w:t xml:space="preserve"> </w:t>
+      </w:r>
+      <w:r>
+        <w:t xml:space="preserve">[Version 0.6.8;</w:t>
+      </w:r>
+      <w:r>
+        <w:t xml:space="preserve"> </w:t>
+      </w:r>
+      <w:r>
+        <w:t xml:space="preserve">Rosseel (2012)</w:t>
+      </w:r>
+      <w:r>
+        <w:t xml:space="preserve">],</w:t>
+      </w:r>
+      <w:r>
+        <w:t xml:space="preserve"> </w:t>
+      </w:r>
+      <w:r>
+        <w:rPr>
+          <w:i/>
+        </w:rPr>
+        <w:t xml:space="preserve">magrittr</w:t>
+      </w:r>
+      <w:r>
+        <w:t xml:space="preserve"> </w:t>
+      </w:r>
+      <w:r>
+        <w:t xml:space="preserve">[Version 2.0.1;</w:t>
+      </w:r>
+      <w:r>
+        <w:t xml:space="preserve"> </w:t>
+      </w:r>
+      <w:r>
+        <w:t xml:space="preserve">Bache and Wickham (2020)</w:t>
+      </w:r>
+      <w:r>
+        <w:t xml:space="preserve">],</w:t>
+      </w:r>
+      <w:r>
+        <w:t xml:space="preserve"> </w:t>
+      </w:r>
+      <w:r>
+        <w:rPr>
+          <w:i/>
+        </w:rPr>
+        <w:t xml:space="preserve">papaja</w:t>
+      </w:r>
+      <w:r>
+        <w:t xml:space="preserve"> </w:t>
+      </w:r>
+      <w:r>
+        <w:t xml:space="preserve">[Version 0.1.0.9997;</w:t>
+      </w:r>
+      <w:r>
+        <w:t xml:space="preserve"> </w:t>
+      </w:r>
+      <w:r>
+        <w:t xml:space="preserve">Aust and Barth (2020)</w:t>
+      </w:r>
+      <w:r>
+        <w:t xml:space="preserve">],</w:t>
+      </w:r>
+      <w:r>
+        <w:t xml:space="preserve"> </w:t>
+      </w:r>
+      <w:r>
+        <w:rPr>
+          <w:i/>
+        </w:rPr>
+        <w:t xml:space="preserve">purrr</w:t>
+      </w:r>
+      <w:r>
+        <w:t xml:space="preserve"> </w:t>
+      </w:r>
+      <w:r>
+        <w:t xml:space="preserve">[Version 0.3.4;</w:t>
+      </w:r>
+      <w:r>
+        <w:t xml:space="preserve"> </w:t>
+      </w:r>
+      <w:r>
+        <w:t xml:space="preserve">Henry and Wickham (2020)</w:t>
+      </w:r>
+      <w:r>
+        <w:t xml:space="preserve">],</w:t>
+      </w:r>
+      <w:r>
+        <w:t xml:space="preserve"> </w:t>
+      </w:r>
+      <w:r>
+        <w:rPr>
+          <w:i/>
+        </w:rPr>
+        <w:t xml:space="preserve">readr</w:t>
+      </w:r>
+      <w:r>
+        <w:t xml:space="preserve"> </w:t>
+      </w:r>
+      <w:r>
+        <w:t xml:space="preserve">[Version 1.4.0;</w:t>
+      </w:r>
+      <w:r>
+        <w:t xml:space="preserve"> </w:t>
+      </w:r>
+      <w:r>
+        <w:t xml:space="preserve">Wickham and Hester (2020)</w:t>
+      </w:r>
+      <w:r>
+        <w:t xml:space="preserve">],</w:t>
+      </w:r>
+      <w:r>
+        <w:t xml:space="preserve"> </w:t>
+      </w:r>
+      <w:r>
+        <w:rPr>
+          <w:i/>
+        </w:rPr>
+        <w:t xml:space="preserve">sem</w:t>
+      </w:r>
+      <w:r>
+        <w:t xml:space="preserve"> </w:t>
+      </w:r>
+      <w:r>
+        <w:t xml:space="preserve">[Version 3.1.11;</w:t>
+      </w:r>
+      <w:r>
+        <w:t xml:space="preserve"> </w:t>
+      </w:r>
+      <w:r>
+        <w:t xml:space="preserve">Fox et al. (2020)</w:t>
+      </w:r>
+      <w:r>
+        <w:t xml:space="preserve">;</w:t>
+      </w:r>
+      <w:r>
+        <w:t xml:space="preserve"> </w:t>
+      </w:r>
+      <w:r>
+        <w:t xml:space="preserve">Epskamp (2019)</w:t>
+      </w:r>
+      <w:r>
+        <w:t xml:space="preserve">],</w:t>
+      </w:r>
+      <w:r>
+        <w:t xml:space="preserve"> </w:t>
+      </w:r>
+      <w:r>
+        <w:rPr>
+          <w:i/>
+        </w:rPr>
+        <w:t xml:space="preserve">semPlot</w:t>
+      </w:r>
+      <w:r>
+        <w:t xml:space="preserve"> </w:t>
+      </w:r>
+      <w:r>
+        <w:t xml:space="preserve">[Version 1.1.2;</w:t>
+      </w:r>
+      <w:r>
+        <w:t xml:space="preserve"> </w:t>
+      </w:r>
+      <w:r>
+        <w:t xml:space="preserve">Epskamp (2019)</w:t>
+      </w:r>
+      <w:r>
+        <w:t xml:space="preserve">],</w:t>
+      </w:r>
+      <w:r>
+        <w:t xml:space="preserve"> </w:t>
+      </w:r>
+      <w:r>
+        <w:rPr>
+          <w:i/>
+        </w:rPr>
+        <w:t xml:space="preserve">stringr</w:t>
+      </w:r>
+      <w:r>
+        <w:t xml:space="preserve"> </w:t>
+      </w:r>
+      <w:r>
+        <w:t xml:space="preserve">[Version 1.4.0;</w:t>
+      </w:r>
+      <w:r>
+        <w:t xml:space="preserve"> </w:t>
+      </w:r>
+      <w:r>
+        <w:t xml:space="preserve">Wickham (2019)</w:t>
+      </w:r>
+      <w:r>
+        <w:t xml:space="preserve">],</w:t>
+      </w:r>
+      <w:r>
+        <w:t xml:space="preserve"> </w:t>
+      </w:r>
+      <w:r>
+        <w:rPr>
+          <w:i/>
+        </w:rPr>
+        <w:t xml:space="preserve">tibble</w:t>
+      </w:r>
+      <w:r>
+        <w:t xml:space="preserve"> </w:t>
+      </w:r>
+      <w:r>
+        <w:t xml:space="preserve">[Version 3.1.2;</w:t>
+      </w:r>
+      <w:r>
+        <w:t xml:space="preserve"> </w:t>
+      </w:r>
+      <w:r>
+        <w:t xml:space="preserve">Müller and Wickham (2021)</w:t>
+      </w:r>
+      <w:r>
+        <w:t xml:space="preserve">],</w:t>
+      </w:r>
+      <w:r>
+        <w:t xml:space="preserve"> </w:t>
+      </w:r>
+      <w:r>
+        <w:rPr>
+          <w:i/>
+        </w:rPr>
+        <w:t xml:space="preserve">tidyr</w:t>
+      </w:r>
+      <w:r>
+        <w:t xml:space="preserve"> </w:t>
+      </w:r>
+      <w:r>
+        <w:t xml:space="preserve">[Version 1.1.3;</w:t>
+      </w:r>
+      <w:r>
+        <w:t xml:space="preserve"> </w:t>
+      </w:r>
+      <w:r>
+        <w:t xml:space="preserve">Wickham (2021b)</w:t>
+      </w:r>
+      <w:r>
+        <w:t xml:space="preserve">], and</w:t>
+      </w:r>
+      <w:r>
+        <w:t xml:space="preserve"> </w:t>
+      </w:r>
+      <w:r>
+        <w:rPr>
+          <w:i/>
+        </w:rPr>
+        <w:t xml:space="preserve">tidyverse</w:t>
+      </w:r>
+      <w:r>
+        <w:t xml:space="preserve"> </w:t>
+      </w:r>
+      <w:r>
+        <w:t xml:space="preserve">[Version 1.3.1;</w:t>
+      </w:r>
+      <w:r>
+        <w:t xml:space="preserve"> </w:t>
+      </w:r>
+      <w:r>
+        <w:t xml:space="preserve">Wickham et al. (2019)</w:t>
+      </w:r>
+      <w:r>
+        <w:t xml:space="preserve">] for all analyses.</w:t>
+      </w:r>
+    </w:p>
+    <w:bookmarkEnd w:id="31"/>
+    <w:bookmarkEnd w:id="32"/>
+    <w:bookmarkStart w:id="38" w:name="results"/>
+    <w:p>
+      <w:pPr>
+        <w:pStyle w:val="berschrift1"/>
+      </w:pPr>
+      <w:r>
+        <w:rPr>
+          <w:rStyle w:val="SectionNumber"/>
+        </w:rPr>
+        <w:t xml:space="preserve">3</w:t>
+      </w:r>
+      <w:r>
+        <w:tab/>
+      </w:r>
+      <w:r>
+        <w:t xml:space="preserve">Results</w:t>
+      </w:r>
+    </w:p>
     <w:p>
       <w:pPr>
         <w:pStyle w:val="Blocktext"/>
       </w:pPr>
       <w:r>
-        <w:t xml:space="preserve">Actually it doesn’t matter that much with only 1 item deletion - probably go ahead and do a few before recheck modification indices</w:t>
-      </w:r>
-    </w:p>
-    <w:bookmarkEnd w:id="29"/>
-    <w:bookmarkStart w:id="30" w:name="single-factor-versus-bifactor-approaches"/>
-    <w:p>
-      <w:pPr>
-        <w:pStyle w:val="berschrift3"/>
-      </w:pPr>
-      <w:r>
-        <w:rPr>
-          <w:rStyle w:val="SectionNumber"/>
-        </w:rPr>
-        <w:t xml:space="preserve">4.2.3</w:t>
-      </w:r>
-      <w:r>
-        <w:tab/>
-      </w:r>
-      <w:r>
-        <w:t xml:space="preserve">Single factor versus bifactor approaches.</w:t>
-      </w:r>
-    </w:p>
-    <w:p>
-      <w:pPr>
-        <w:pStyle w:val="Blocktext"/>
-      </w:pPr>
-      <w:r>
-        <w:t xml:space="preserve">Casey this is where you come in</w:t>
-      </w:r>
-    </w:p>
-    <w:bookmarkEnd w:id="30"/>
-    <w:bookmarkEnd w:id="31"/>
-    <w:bookmarkStart w:id="32" w:name="data-analysis"/>
-    <w:p>
-      <w:pPr>
-        <w:pStyle w:val="berschrift2"/>
-      </w:pPr>
-      <w:r>
-        <w:rPr>
-          <w:rStyle w:val="SectionNumber"/>
-        </w:rPr>
-        <w:t xml:space="preserve">4.3</w:t>
-      </w:r>
-      <w:r>
-        <w:tab/>
-      </w:r>
-      <w:r>
-        <w:t xml:space="preserve">Data analysis</w:t>
-      </w:r>
-    </w:p>
-    <w:p>
-      <w:pPr>
-        <w:pStyle w:val="FirstParagraph"/>
-      </w:pPr>
-      <w:r>
-        <w:t xml:space="preserve">We used R [Version 4.1.0;</w:t>
-      </w:r>
-      <w:r>
-        <w:t xml:space="preserve"> </w:t>
-      </w:r>
-      <w:r>
-        <w:t xml:space="preserve">R Core Team (2021)</w:t>
-      </w:r>
-      <w:r>
-        <w:t xml:space="preserve">] and the R-packages</w:t>
-      </w:r>
-      <w:r>
-        <w:t xml:space="preserve"> </w:t>
-      </w:r>
-      <w:r>
-        <w:rPr>
-          <w:i/>
-        </w:rPr>
-        <w:t xml:space="preserve">apaTables</w:t>
-      </w:r>
-      <w:r>
-        <w:t xml:space="preserve"> </w:t>
-      </w:r>
-      <w:r>
-        <w:t xml:space="preserve">[Version 2.0.8;</w:t>
-      </w:r>
-      <w:r>
-        <w:t xml:space="preserve"> </w:t>
-      </w:r>
-      <w:r>
-        <w:t xml:space="preserve">Stanley (2021)</w:t>
-      </w:r>
-      <w:r>
-        <w:t xml:space="preserve">],</w:t>
-      </w:r>
-      <w:r>
-        <w:t xml:space="preserve"> </w:t>
-      </w:r>
-      <w:r>
-        <w:rPr>
-          <w:i/>
-        </w:rPr>
-        <w:t xml:space="preserve">dplyr</w:t>
-      </w:r>
-      <w:r>
-        <w:t xml:space="preserve"> </w:t>
-      </w:r>
-      <w:r>
-        <w:t xml:space="preserve">[Version 1.0.6;</w:t>
-      </w:r>
-      <w:r>
-        <w:t xml:space="preserve"> </w:t>
-      </w:r>
-      <w:r>
-        <w:t xml:space="preserve">Wickham et al. (2021)</w:t>
-      </w:r>
-      <w:r>
-        <w:t xml:space="preserve">],</w:t>
-      </w:r>
-      <w:r>
-        <w:t xml:space="preserve"> </w:t>
-      </w:r>
-      <w:r>
-        <w:rPr>
-          <w:i/>
-        </w:rPr>
-        <w:t xml:space="preserve">DT</w:t>
-      </w:r>
-      <w:r>
-        <w:t xml:space="preserve"> </w:t>
-      </w:r>
-      <w:r>
-        <w:t xml:space="preserve">[Version 0.18;</w:t>
-      </w:r>
-      <w:r>
-        <w:t xml:space="preserve"> </w:t>
-      </w:r>
-      <w:r>
-        <w:t xml:space="preserve">Xie et al. (2021)</w:t>
-      </w:r>
-      <w:r>
-        <w:t xml:space="preserve">],</w:t>
-      </w:r>
-      <w:r>
-        <w:t xml:space="preserve"> </w:t>
-      </w:r>
-      <w:r>
-        <w:rPr>
-          <w:i/>
-        </w:rPr>
-        <w:t xml:space="preserve">forcats</w:t>
-      </w:r>
-      <w:r>
-        <w:t xml:space="preserve"> </w:t>
-      </w:r>
-      <w:r>
-        <w:t xml:space="preserve">[Version 0.5.1;</w:t>
-      </w:r>
-      <w:r>
-        <w:t xml:space="preserve"> </w:t>
-      </w:r>
-      <w:r>
-        <w:t xml:space="preserve">Wickham (2021a)</w:t>
-      </w:r>
-      <w:r>
-        <w:t xml:space="preserve">],</w:t>
-      </w:r>
-      <w:r>
-        <w:t xml:space="preserve"> </w:t>
-      </w:r>
-      <w:r>
-        <w:rPr>
-          <w:i/>
-        </w:rPr>
-        <w:t xml:space="preserve">ggplot2</w:t>
-      </w:r>
-      <w:r>
-        <w:t xml:space="preserve"> </w:t>
-      </w:r>
-      <w:r>
-        <w:t xml:space="preserve">[Version 3.3.3;</w:t>
-      </w:r>
-      <w:r>
-        <w:t xml:space="preserve"> </w:t>
-      </w:r>
-      <w:r>
-        <w:t xml:space="preserve">Wickham (2016)</w:t>
-      </w:r>
-      <w:r>
-        <w:t xml:space="preserve">],</w:t>
-      </w:r>
-      <w:r>
-        <w:t xml:space="preserve"> </w:t>
-      </w:r>
-      <w:r>
-        <w:rPr>
-          <w:i/>
-        </w:rPr>
-        <w:t xml:space="preserve">kableExtra</w:t>
-      </w:r>
-      <w:r>
-        <w:t xml:space="preserve"> </w:t>
-      </w:r>
-      <w:r>
-        <w:t xml:space="preserve">[Version 1.3.4;</w:t>
-      </w:r>
-      <w:r>
-        <w:t xml:space="preserve"> </w:t>
-      </w:r>
-      <w:r>
-        <w:t xml:space="preserve">Zhu (2021)</w:t>
-      </w:r>
-      <w:r>
-        <w:t xml:space="preserve">],</w:t>
-      </w:r>
-      <w:r>
-        <w:t xml:space="preserve"> </w:t>
-      </w:r>
-      <w:r>
-        <w:rPr>
-          <w:i/>
-        </w:rPr>
-        <w:t xml:space="preserve">labourR</w:t>
-      </w:r>
-      <w:r>
-        <w:t xml:space="preserve"> </w:t>
-      </w:r>
-      <w:r>
-        <w:t xml:space="preserve">[Version 1.0.0;</w:t>
-      </w:r>
-      <w:r>
-        <w:t xml:space="preserve"> </w:t>
-      </w:r>
-      <w:r>
-        <w:t xml:space="preserve">Kouretsis et al. (2020)</w:t>
-      </w:r>
-      <w:r>
-        <w:t xml:space="preserve">],</w:t>
-      </w:r>
-      <w:r>
-        <w:t xml:space="preserve"> </w:t>
-      </w:r>
-      <w:r>
-        <w:rPr>
-          <w:i/>
-        </w:rPr>
-        <w:t xml:space="preserve">lavaan</w:t>
-      </w:r>
-      <w:r>
-        <w:t xml:space="preserve"> </w:t>
-      </w:r>
-      <w:r>
-        <w:t xml:space="preserve">[Version 0.6.8;</w:t>
-      </w:r>
-      <w:r>
-        <w:t xml:space="preserve"> </w:t>
-      </w:r>
-      <w:r>
-        <w:t xml:space="preserve">Rosseel (2012)</w:t>
-      </w:r>
-      <w:r>
-        <w:t xml:space="preserve">],</w:t>
-      </w:r>
-      <w:r>
-        <w:t xml:space="preserve"> </w:t>
-      </w:r>
-      <w:r>
-        <w:rPr>
-          <w:i/>
-        </w:rPr>
-        <w:t xml:space="preserve">magrittr</w:t>
-      </w:r>
-      <w:r>
-        <w:t xml:space="preserve"> </w:t>
-      </w:r>
-      <w:r>
-        <w:t xml:space="preserve">[Version 2.0.1;</w:t>
-      </w:r>
-      <w:r>
-        <w:t xml:space="preserve"> </w:t>
-      </w:r>
-      <w:r>
-        <w:t xml:space="preserve">Bache and Wickham (2020)</w:t>
-      </w:r>
-      <w:r>
-        <w:t xml:space="preserve">],</w:t>
-      </w:r>
-      <w:r>
-        <w:t xml:space="preserve"> </w:t>
-      </w:r>
-      <w:r>
-        <w:rPr>
-          <w:i/>
-        </w:rPr>
-        <w:t xml:space="preserve">papaja</w:t>
-      </w:r>
-      <w:r>
-        <w:t xml:space="preserve"> </w:t>
-      </w:r>
-      <w:r>
-        <w:t xml:space="preserve">[Version 0.1.0.9997;</w:t>
-      </w:r>
-      <w:r>
-        <w:t xml:space="preserve"> </w:t>
-      </w:r>
-      <w:r>
-        <w:t xml:space="preserve">Aust and Barth (2020)</w:t>
-      </w:r>
-      <w:r>
-        <w:t xml:space="preserve">],</w:t>
-      </w:r>
-      <w:r>
-        <w:t xml:space="preserve"> </w:t>
-      </w:r>
-      <w:r>
-        <w:rPr>
-          <w:i/>
-        </w:rPr>
-        <w:t xml:space="preserve">purrr</w:t>
-      </w:r>
-      <w:r>
-        <w:t xml:space="preserve"> </w:t>
-      </w:r>
-      <w:r>
-        <w:t xml:space="preserve">[Version 0.3.4;</w:t>
-      </w:r>
-      <w:r>
-        <w:t xml:space="preserve"> </w:t>
-      </w:r>
-      <w:r>
-        <w:t xml:space="preserve">Henry and Wickham (2020)</w:t>
-      </w:r>
-      <w:r>
-        <w:t xml:space="preserve">],</w:t>
-      </w:r>
-      <w:r>
-        <w:t xml:space="preserve"> </w:t>
-      </w:r>
-      <w:r>
-        <w:rPr>
-          <w:i/>
-        </w:rPr>
-        <w:t xml:space="preserve">readr</w:t>
-      </w:r>
-      <w:r>
-        <w:t xml:space="preserve"> </w:t>
-      </w:r>
-      <w:r>
-        <w:t xml:space="preserve">[Version 1.4.0;</w:t>
-      </w:r>
-      <w:r>
-        <w:t xml:space="preserve"> </w:t>
-      </w:r>
-      <w:r>
-        <w:t xml:space="preserve">Wickham and Hester (2020)</w:t>
-      </w:r>
-      <w:r>
-        <w:t xml:space="preserve">],</w:t>
-      </w:r>
-      <w:r>
-        <w:t xml:space="preserve"> </w:t>
-      </w:r>
-      <w:r>
-        <w:rPr>
-          <w:i/>
-        </w:rPr>
-        <w:t xml:space="preserve">sem</w:t>
-      </w:r>
-      <w:r>
-        <w:t xml:space="preserve"> </w:t>
-      </w:r>
-      <w:r>
-        <w:t xml:space="preserve">[Version 3.1.11;</w:t>
-      </w:r>
-      <w:r>
-        <w:t xml:space="preserve"> </w:t>
-      </w:r>
-      <w:r>
-        <w:t xml:space="preserve">Fox et al. (2020)</w:t>
-      </w:r>
-      <w:r>
-        <w:t xml:space="preserve">;</w:t>
-      </w:r>
-      <w:r>
-        <w:t xml:space="preserve"> </w:t>
-      </w:r>
-      <w:r>
-        <w:t xml:space="preserve">Epskamp (2019)</w:t>
-      </w:r>
-      <w:r>
-        <w:t xml:space="preserve">],</w:t>
-      </w:r>
-      <w:r>
-        <w:t xml:space="preserve"> </w:t>
-      </w:r>
-      <w:r>
-        <w:rPr>
-          <w:i/>
-        </w:rPr>
-        <w:t xml:space="preserve">semPlot</w:t>
-      </w:r>
-      <w:r>
-        <w:t xml:space="preserve"> </w:t>
-      </w:r>
-      <w:r>
-        <w:t xml:space="preserve">[Version 1.1.2;</w:t>
-      </w:r>
-      <w:r>
-        <w:t xml:space="preserve"> </w:t>
-      </w:r>
-      <w:r>
-        <w:t xml:space="preserve">Epskamp (2019)</w:t>
-      </w:r>
-      <w:r>
-        <w:t xml:space="preserve">],</w:t>
-      </w:r>
-      <w:r>
-        <w:t xml:space="preserve"> </w:t>
-      </w:r>
-      <w:r>
-        <w:rPr>
-          <w:i/>
-        </w:rPr>
-        <w:t xml:space="preserve">stringr</w:t>
-      </w:r>
-      <w:r>
-        <w:t xml:space="preserve"> </w:t>
-      </w:r>
-      <w:r>
-        <w:t xml:space="preserve">[Version 1.4.0;</w:t>
-      </w:r>
-      <w:r>
-        <w:t xml:space="preserve"> </w:t>
-      </w:r>
-      <w:r>
-        <w:t xml:space="preserve">Wickham (2019)</w:t>
-      </w:r>
-      <w:r>
-        <w:t xml:space="preserve">],</w:t>
-      </w:r>
-      <w:r>
-        <w:t xml:space="preserve"> </w:t>
-      </w:r>
-      <w:r>
-        <w:rPr>
-          <w:i/>
-        </w:rPr>
-        <w:t xml:space="preserve">tibble</w:t>
-      </w:r>
-      <w:r>
-        <w:t xml:space="preserve"> </w:t>
-      </w:r>
-      <w:r>
-        <w:t xml:space="preserve">[Version 3.1.2;</w:t>
-      </w:r>
-      <w:r>
-        <w:t xml:space="preserve"> </w:t>
-      </w:r>
-      <w:r>
-        <w:t xml:space="preserve">Müller and Wickham (2021)</w:t>
-      </w:r>
-      <w:r>
-        <w:t xml:space="preserve">],</w:t>
-      </w:r>
-      <w:r>
-        <w:t xml:space="preserve"> </w:t>
-      </w:r>
-      <w:r>
-        <w:rPr>
-          <w:i/>
-        </w:rPr>
-        <w:t xml:space="preserve">tidyr</w:t>
-      </w:r>
-      <w:r>
-        <w:t xml:space="preserve"> </w:t>
-      </w:r>
-      <w:r>
-        <w:t xml:space="preserve">[Version 1.1.3;</w:t>
-      </w:r>
-      <w:r>
-        <w:t xml:space="preserve"> </w:t>
-      </w:r>
-      <w:r>
-        <w:t xml:space="preserve">Wickham (2021b)</w:t>
-      </w:r>
-      <w:r>
-        <w:t xml:space="preserve">], and</w:t>
-      </w:r>
-      <w:r>
-        <w:t xml:space="preserve"> </w:t>
-      </w:r>
-      <w:r>
-        <w:rPr>
-          <w:i/>
-        </w:rPr>
-        <w:t xml:space="preserve">tidyverse</w:t>
-      </w:r>
-      <w:r>
-        <w:t xml:space="preserve"> </w:t>
-      </w:r>
-      <w:r>
-        <w:t xml:space="preserve">[Version 1.3.1;</w:t>
-      </w:r>
-      <w:r>
-        <w:t xml:space="preserve"> </w:t>
-      </w:r>
-      <w:r>
-        <w:t xml:space="preserve">Wickham et al. (2019)</w:t>
-      </w:r>
-      <w:r>
-        <w:t xml:space="preserve">] for all analyses.</w:t>
-      </w:r>
-    </w:p>
-    <w:bookmarkEnd w:id="32"/>
-    <w:bookmarkEnd w:id="33"/>
-    <w:bookmarkStart w:id="39" w:name="results"/>
-    <w:p>
-      <w:pPr>
-        <w:pStyle w:val="berschrift1"/>
-      </w:pPr>
-      <w:r>
-        <w:rPr>
-          <w:rStyle w:val="SectionNumber"/>
-        </w:rPr>
-        <w:t xml:space="preserve">5</w:t>
-      </w:r>
-      <w:r>
-        <w:tab/>
-      </w:r>
-      <w:r>
-        <w:t xml:space="preserve">Results</w:t>
+        <w:t xml:space="preserve">For KULAS to do: two sections</w:t>
+      </w:r>
+      <w:r>
+        <w:t xml:space="preserve"> </w:t>
+      </w:r>
+      <w:r>
+        <w:t xml:space="preserve">1) 6x6 correlation matrix between scale scores</w:t>
+      </w:r>
+      <w:r>
+        <w:t xml:space="preserve"> </w:t>
+      </w:r>
+      <w:r>
+        <w:t xml:space="preserve">2) corrected item-total correlations</w:t>
       </w:r>
     </w:p>
     <w:p>
@@ -2206,6 +2114,79 @@
                 <pic:pic>
                   <pic:nvPicPr>
                     <pic:cNvPr descr="SIOPpapaja_files/figure-docx/CFAatt1-1.png" id="0" name="Picture"/>
+                    <pic:cNvPicPr>
+                      <a:picLocks noChangeArrowheads="1" noChangeAspect="1"/>
+                    </pic:cNvPicPr>
+                  </pic:nvPicPr>
+                  <pic:blipFill>
+                    <a:blip r:embed="rId33"/>
+                    <a:stretch>
+                      <a:fillRect/>
+                    </a:stretch>
+                  </pic:blipFill>
+                  <pic:spPr bwMode="auto">
+                    <a:xfrm>
+                      <a:off x="0" y="0"/>
+                      <a:ext cx="4587290" cy="3669832"/>
+                    </a:xfrm>
+                    <a:prstGeom prst="rect">
+                      <a:avLst/>
+                    </a:prstGeom>
+                    <a:noFill/>
+                    <a:ln w="9525">
+                      <a:noFill/>
+                      <a:headEnd/>
+                      <a:tailEnd/>
+                    </a:ln>
+                  </pic:spPr>
+                </pic:pic>
+              </a:graphicData>
+            </a:graphic>
+          </wp:inline>
+        </w:drawing>
+      </w:r>
+    </w:p>
+    <w:p>
+      <w:pPr>
+        <w:pStyle w:val="ImageCaption"/>
+      </w:pPr>
+      <w:r>
+        <w:rPr>
+          <w:i/>
+        </w:rPr>
+        <w:t xml:space="preserve">Figure</w:t>
+      </w:r>
+      <w:r>
+        <w:t xml:space="preserve"> </w:t>
+      </w:r>
+      <w:r>
+        <w:rPr>
+          <w:i/>
+        </w:rPr>
+        <w:t xml:space="preserve">1.  </w:t>
+      </w:r>
+      <w:r>
+        <w:t xml:space="preserve"> </w:t>
+      </w:r>
+      <w:r>
+        <w:t xml:space="preserve">Substantive factor measurement model</w:t>
+      </w:r>
+    </w:p>
+    <w:p>
+      <w:pPr>
+        <w:pStyle w:val="CaptionedFigure"/>
+      </w:pPr>
+      <w:r>
+        <w:drawing>
+          <wp:inline>
+            <wp:extent cx="4587290" cy="3669832"/>
+            <wp:effectExtent b="0" l="0" r="0" t="0"/>
+            <wp:docPr descr="Figure 2.   Attitudinal factor measurement model" title="" id="1" name="Picture"/>
+            <a:graphic>
+              <a:graphicData uri="http://schemas.openxmlformats.org/drawingml/2006/picture">
+                <pic:pic>
+                  <pic:nvPicPr>
+                    <pic:cNvPr descr="SIOPpapaja_files/figure-docx/CFAatt2-1.png" id="0" name="Picture"/>
                     <pic:cNvPicPr>
                       <a:picLocks noChangeArrowheads="1" noChangeAspect="1"/>
                     </pic:cNvPicPr>
@@ -2255,13 +2236,13 @@
         <w:rPr>
           <w:i/>
         </w:rPr>
-        <w:t xml:space="preserve">1.  </w:t>
-      </w:r>
-      <w:r>
-        <w:t xml:space="preserve"> </w:t>
-      </w:r>
-      <w:r>
-        <w:t xml:space="preserve">Substantive factor measurement model</w:t>
+        <w:t xml:space="preserve">2.  </w:t>
+      </w:r>
+      <w:r>
+        <w:t xml:space="preserve"> </w:t>
+      </w:r>
+      <w:r>
+        <w:t xml:space="preserve">Attitudinal factor measurement model</w:t>
       </w:r>
     </w:p>
     <w:p>
@@ -2273,12 +2254,12 @@
           <wp:inline>
             <wp:extent cx="4587290" cy="3669832"/>
             <wp:effectExtent b="0" l="0" r="0" t="0"/>
-            <wp:docPr descr="Figure 2.   Attitudinal factor measurement model" title="" id="1" name="Picture"/>
+            <wp:docPr descr="Figure 3.   Bifactor measurement model" title="" id="1" name="Picture"/>
             <a:graphic>
               <a:graphicData uri="http://schemas.openxmlformats.org/drawingml/2006/picture">
                 <pic:pic>
                   <pic:nvPicPr>
-                    <pic:cNvPr descr="SIOPpapaja_files/figure-docx/CFAatt2-1.png" id="0" name="Picture"/>
+                    <pic:cNvPr descr="SIOPpapaja_files/figure-docx/CFAatt3-1.png" id="0" name="Picture"/>
                     <pic:cNvPicPr>
                       <a:picLocks noChangeArrowheads="1" noChangeAspect="1"/>
                     </pic:cNvPicPr>
@@ -2328,79 +2309,6 @@
         <w:rPr>
           <w:i/>
         </w:rPr>
-        <w:t xml:space="preserve">2.  </w:t>
-      </w:r>
-      <w:r>
-        <w:t xml:space="preserve"> </w:t>
-      </w:r>
-      <w:r>
-        <w:t xml:space="preserve">Attitudinal factor measurement model</w:t>
-      </w:r>
-    </w:p>
-    <w:p>
-      <w:pPr>
-        <w:pStyle w:val="CaptionedFigure"/>
-      </w:pPr>
-      <w:r>
-        <w:drawing>
-          <wp:inline>
-            <wp:extent cx="4587290" cy="3669832"/>
-            <wp:effectExtent b="0" l="0" r="0" t="0"/>
-            <wp:docPr descr="Figure 3.   Bifactor measurement model" title="" id="1" name="Picture"/>
-            <a:graphic>
-              <a:graphicData uri="http://schemas.openxmlformats.org/drawingml/2006/picture">
-                <pic:pic>
-                  <pic:nvPicPr>
-                    <pic:cNvPr descr="SIOPpapaja_files/figure-docx/CFAatt3-1.png" id="0" name="Picture"/>
-                    <pic:cNvPicPr>
-                      <a:picLocks noChangeArrowheads="1" noChangeAspect="1"/>
-                    </pic:cNvPicPr>
-                  </pic:nvPicPr>
-                  <pic:blipFill>
-                    <a:blip r:embed="rId36"/>
-                    <a:stretch>
-                      <a:fillRect/>
-                    </a:stretch>
-                  </pic:blipFill>
-                  <pic:spPr bwMode="auto">
-                    <a:xfrm>
-                      <a:off x="0" y="0"/>
-                      <a:ext cx="4587290" cy="3669832"/>
-                    </a:xfrm>
-                    <a:prstGeom prst="rect">
-                      <a:avLst/>
-                    </a:prstGeom>
-                    <a:noFill/>
-                    <a:ln w="9525">
-                      <a:noFill/>
-                      <a:headEnd/>
-                      <a:tailEnd/>
-                    </a:ln>
-                  </pic:spPr>
-                </pic:pic>
-              </a:graphicData>
-            </a:graphic>
-          </wp:inline>
-        </w:drawing>
-      </w:r>
-    </w:p>
-    <w:p>
-      <w:pPr>
-        <w:pStyle w:val="ImageCaption"/>
-      </w:pPr>
-      <w:r>
-        <w:rPr>
-          <w:i/>
-        </w:rPr>
-        <w:t xml:space="preserve">Figure</w:t>
-      </w:r>
-      <w:r>
-        <w:t xml:space="preserve"> </w:t>
-      </w:r>
-      <w:r>
-        <w:rPr>
-          <w:i/>
-        </w:rPr>
         <w:t xml:space="preserve">3.  </w:t>
       </w:r>
       <w:r>
@@ -2848,7 +2756,7 @@
         </w:tc>
       </w:tr>
     </w:tbl>
-    <w:bookmarkStart w:id="37" w:name="final-scale-definitions"/>
+    <w:bookmarkStart w:id="36" w:name="final-scale-definitions"/>
     <w:p>
       <w:pPr>
         <w:pStyle w:val="berschrift2"/>
@@ -2857,21 +2765,13 @@
         <w:rPr>
           <w:rStyle w:val="SectionNumber"/>
         </w:rPr>
-        <w:t xml:space="preserve">5.1</w:t>
+        <w:t xml:space="preserve">3.1</w:t>
       </w:r>
       <w:r>
         <w:tab/>
       </w:r>
       <w:r>
         <w:t xml:space="preserve">Final scale definitions</w:t>
-      </w:r>
-    </w:p>
-    <w:p>
-      <w:pPr>
-        <w:pStyle w:val="Blocktext"/>
-      </w:pPr>
-      <w:r>
-        <w:t xml:space="preserve">currently the table uses the twenty-item scale definition</w:t>
       </w:r>
     </w:p>
     <w:p>
@@ -2914,7 +2814,7 @@
               <w:jc w:val="left"/>
             </w:pPr>
             <w:r>
-              <w:t xml:space="preserve">item_number</w:t>
+              <w:t xml:space="preserve">Number</w:t>
             </w:r>
           </w:p>
         </w:tc>
@@ -2931,7 +2831,7 @@
               <w:jc w:val="left"/>
             </w:pPr>
             <w:r>
-              <w:t xml:space="preserve">text</w:t>
+              <w:t xml:space="preserve">Item.text</w:t>
             </w:r>
           </w:p>
         </w:tc>
@@ -2948,7 +2848,7 @@
               <w:jc w:val="left"/>
             </w:pPr>
             <w:r>
-              <w:t xml:space="preserve">substantive</w:t>
+              <w:t xml:space="preserve">Dimension.1</w:t>
             </w:r>
           </w:p>
         </w:tc>
@@ -2965,7 +2865,7 @@
               <w:jc w:val="left"/>
             </w:pPr>
             <w:r>
-              <w:t xml:space="preserve">attitudinal</w:t>
+              <w:t xml:space="preserve">Dimension.2</w:t>
             </w:r>
           </w:p>
         </w:tc>
@@ -2982,7 +2882,41 @@
               <w:jc w:val="left"/>
             </w:pPr>
             <w:r>
-              <w:t xml:space="preserve">final</w:t>
+              <w:t xml:space="preserve">Bifactor</w:t>
+            </w:r>
+          </w:p>
+        </w:tc>
+        <w:tc>
+          <w:tcPr>
+            <w:tcBorders>
+              <w:bottom w:val="single"/>
+            </w:tcBorders>
+            <w:vAlign w:val="bottom"/>
+          </w:tcPr>
+          <w:p>
+            <w:pPr>
+              <w:pStyle w:val="Compact"/>
+              <w:jc w:val="left"/>
+            </w:pPr>
+            <w:r>
+              <w:t xml:space="preserve">Substantive</w:t>
+            </w:r>
+          </w:p>
+        </w:tc>
+        <w:tc>
+          <w:tcPr>
+            <w:tcBorders>
+              <w:bottom w:val="single"/>
+            </w:tcBorders>
+            <w:vAlign w:val="bottom"/>
+          </w:tcPr>
+          <w:p>
+            <w:pPr>
+              <w:pStyle w:val="Compact"/>
+              <w:jc w:val="left"/>
+            </w:pPr>
+            <w:r>
+              <w:t xml:space="preserve">Attitudinal</w:t>
             </w:r>
           </w:p>
         </w:tc>
@@ -3043,6 +2977,20 @@
             </w:r>
           </w:p>
         </w:tc>
+        <w:tc>
+          <w:p/>
+        </w:tc>
+        <w:tc>
+          <w:p>
+            <w:pPr>
+              <w:pStyle w:val="Compact"/>
+              <w:jc w:val="left"/>
+            </w:pPr>
+            <w:r>
+              <w:t xml:space="preserve">Included</w:t>
+            </w:r>
+          </w:p>
+        </w:tc>
       </w:tr>
       <w:tr>
         <w:tc>
@@ -3090,15 +3038,21 @@
           </w:p>
         </w:tc>
         <w:tc>
-          <w:p>
-            <w:pPr>
-              <w:pStyle w:val="Compact"/>
-              <w:jc w:val="left"/>
-            </w:pPr>
-            <w:r>
-              <w:t xml:space="preserve">Excluded</w:t>
-            </w:r>
-          </w:p>
+          <w:p/>
+        </w:tc>
+        <w:tc>
+          <w:p>
+            <w:pPr>
+              <w:pStyle w:val="Compact"/>
+              <w:jc w:val="left"/>
+            </w:pPr>
+            <w:r>
+              <w:t xml:space="preserve">Included</w:t>
+            </w:r>
+          </w:p>
+        </w:tc>
+        <w:tc>
+          <w:p/>
         </w:tc>
       </w:tr>
       <w:tr>
@@ -3157,6 +3111,28 @@
             </w:r>
           </w:p>
         </w:tc>
+        <w:tc>
+          <w:p>
+            <w:pPr>
+              <w:pStyle w:val="Compact"/>
+              <w:jc w:val="left"/>
+            </w:pPr>
+            <w:r>
+              <w:t xml:space="preserve">Included</w:t>
+            </w:r>
+          </w:p>
+        </w:tc>
+        <w:tc>
+          <w:p>
+            <w:pPr>
+              <w:pStyle w:val="Compact"/>
+              <w:jc w:val="left"/>
+            </w:pPr>
+            <w:r>
+              <w:t xml:space="preserve">Included</w:t>
+            </w:r>
+          </w:p>
+        </w:tc>
       </w:tr>
       <w:tr>
         <w:tc>
@@ -3204,15 +3180,13 @@
           </w:p>
         </w:tc>
         <w:tc>
-          <w:p>
-            <w:pPr>
-              <w:pStyle w:val="Compact"/>
-              <w:jc w:val="left"/>
-            </w:pPr>
-            <w:r>
-              <w:t xml:space="preserve">Included</w:t>
-            </w:r>
-          </w:p>
+          <w:p/>
+        </w:tc>
+        <w:tc>
+          <w:p/>
+        </w:tc>
+        <w:tc>
+          <w:p/>
         </w:tc>
       </w:tr>
       <w:tr>
@@ -3271,6 +3245,20 @@
             </w:r>
           </w:p>
         </w:tc>
+        <w:tc>
+          <w:p/>
+        </w:tc>
+        <w:tc>
+          <w:p>
+            <w:pPr>
+              <w:pStyle w:val="Compact"/>
+              <w:jc w:val="left"/>
+            </w:pPr>
+            <w:r>
+              <w:t xml:space="preserve">Included</w:t>
+            </w:r>
+          </w:p>
+        </w:tc>
       </w:tr>
       <w:tr>
         <w:tc>
@@ -3318,15 +3306,13 @@
           </w:p>
         </w:tc>
         <w:tc>
-          <w:p>
-            <w:pPr>
-              <w:pStyle w:val="Compact"/>
-              <w:jc w:val="left"/>
-            </w:pPr>
-            <w:r>
-              <w:t xml:space="preserve">Excluded</w:t>
-            </w:r>
-          </w:p>
+          <w:p/>
+        </w:tc>
+        <w:tc>
+          <w:p/>
+        </w:tc>
+        <w:tc>
+          <w:p/>
         </w:tc>
       </w:tr>
       <w:tr>
@@ -3375,15 +3361,21 @@
           </w:p>
         </w:tc>
         <w:tc>
-          <w:p>
-            <w:pPr>
-              <w:pStyle w:val="Compact"/>
-              <w:jc w:val="left"/>
-            </w:pPr>
-            <w:r>
-              <w:t xml:space="preserve">Excluded</w:t>
-            </w:r>
-          </w:p>
+          <w:p/>
+        </w:tc>
+        <w:tc>
+          <w:p>
+            <w:pPr>
+              <w:pStyle w:val="Compact"/>
+              <w:jc w:val="left"/>
+            </w:pPr>
+            <w:r>
+              <w:t xml:space="preserve">Included</w:t>
+            </w:r>
+          </w:p>
+        </w:tc>
+        <w:tc>
+          <w:p/>
         </w:tc>
       </w:tr>
       <w:tr>
@@ -3442,6 +3434,28 @@
             </w:r>
           </w:p>
         </w:tc>
+        <w:tc>
+          <w:p>
+            <w:pPr>
+              <w:pStyle w:val="Compact"/>
+              <w:jc w:val="left"/>
+            </w:pPr>
+            <w:r>
+              <w:t xml:space="preserve">Included</w:t>
+            </w:r>
+          </w:p>
+        </w:tc>
+        <w:tc>
+          <w:p>
+            <w:pPr>
+              <w:pStyle w:val="Compact"/>
+              <w:jc w:val="left"/>
+            </w:pPr>
+            <w:r>
+              <w:t xml:space="preserve">Included</w:t>
+            </w:r>
+          </w:p>
+        </w:tc>
       </w:tr>
       <w:tr>
         <w:tc>
@@ -3495,9 +3509,15 @@
               <w:jc w:val="left"/>
             </w:pPr>
             <w:r>
-              <w:t xml:space="preserve">Excluded</w:t>
-            </w:r>
-          </w:p>
+              <w:t xml:space="preserve">Included</w:t>
+            </w:r>
+          </w:p>
+        </w:tc>
+        <w:tc>
+          <w:p/>
+        </w:tc>
+        <w:tc>
+          <w:p/>
         </w:tc>
       </w:tr>
       <w:tr>
@@ -3556,6 +3576,28 @@
             </w:r>
           </w:p>
         </w:tc>
+        <w:tc>
+          <w:p>
+            <w:pPr>
+              <w:pStyle w:val="Compact"/>
+              <w:jc w:val="left"/>
+            </w:pPr>
+            <w:r>
+              <w:t xml:space="preserve">Included</w:t>
+            </w:r>
+          </w:p>
+        </w:tc>
+        <w:tc>
+          <w:p>
+            <w:pPr>
+              <w:pStyle w:val="Compact"/>
+              <w:jc w:val="left"/>
+            </w:pPr>
+            <w:r>
+              <w:t xml:space="preserve">Included</w:t>
+            </w:r>
+          </w:p>
+        </w:tc>
       </w:tr>
       <w:tr>
         <w:tc>
@@ -3603,6 +3645,20 @@
           </w:p>
         </w:tc>
         <w:tc>
+          <w:p/>
+        </w:tc>
+        <w:tc>
+          <w:p>
+            <w:pPr>
+              <w:pStyle w:val="Compact"/>
+              <w:jc w:val="left"/>
+            </w:pPr>
+            <w:r>
+              <w:t xml:space="preserve">Included</w:t>
+            </w:r>
+          </w:p>
+        </w:tc>
+        <w:tc>
           <w:p>
             <w:pPr>
               <w:pStyle w:val="Compact"/>
@@ -3660,15 +3716,13 @@
           </w:p>
         </w:tc>
         <w:tc>
-          <w:p>
-            <w:pPr>
-              <w:pStyle w:val="Compact"/>
-              <w:jc w:val="left"/>
-            </w:pPr>
-            <w:r>
-              <w:t xml:space="preserve">Excluded</w:t>
-            </w:r>
-          </w:p>
+          <w:p/>
+        </w:tc>
+        <w:tc>
+          <w:p/>
+        </w:tc>
+        <w:tc>
+          <w:p/>
         </w:tc>
       </w:tr>
       <w:tr>
@@ -3723,9 +3777,15 @@
               <w:jc w:val="left"/>
             </w:pPr>
             <w:r>
-              <w:t xml:space="preserve">Excluded</w:t>
-            </w:r>
-          </w:p>
+              <w:t xml:space="preserve">Included</w:t>
+            </w:r>
+          </w:p>
+        </w:tc>
+        <w:tc>
+          <w:p/>
+        </w:tc>
+        <w:tc>
+          <w:p/>
         </w:tc>
       </w:tr>
       <w:tr>
@@ -3774,6 +3834,9 @@
           </w:p>
         </w:tc>
         <w:tc>
+          <w:p/>
+        </w:tc>
+        <w:tc>
           <w:p>
             <w:pPr>
               <w:pStyle w:val="Compact"/>
@@ -3783,6 +3846,9 @@
               <w:t xml:space="preserve">Included</w:t>
             </w:r>
           </w:p>
+        </w:tc>
+        <w:tc>
+          <w:p/>
         </w:tc>
       </w:tr>
       <w:tr>
@@ -3831,13 +3897,19 @@
           </w:p>
         </w:tc>
         <w:tc>
-          <w:p>
-            <w:pPr>
-              <w:pStyle w:val="Compact"/>
-              <w:jc w:val="left"/>
-            </w:pPr>
-            <w:r>
-              <w:t xml:space="preserve">Excluded</w:t>
+          <w:p/>
+        </w:tc>
+        <w:tc>
+          <w:p/>
+        </w:tc>
+        <w:tc>
+          <w:p>
+            <w:pPr>
+              <w:pStyle w:val="Compact"/>
+              <w:jc w:val="left"/>
+            </w:pPr>
+            <w:r>
+              <w:t xml:space="preserve">Included</w:t>
             </w:r>
           </w:p>
         </w:tc>
@@ -3898,6 +3970,28 @@
             </w:r>
           </w:p>
         </w:tc>
+        <w:tc>
+          <w:p>
+            <w:pPr>
+              <w:pStyle w:val="Compact"/>
+              <w:jc w:val="left"/>
+            </w:pPr>
+            <w:r>
+              <w:t xml:space="preserve">Included</w:t>
+            </w:r>
+          </w:p>
+        </w:tc>
+        <w:tc>
+          <w:p>
+            <w:pPr>
+              <w:pStyle w:val="Compact"/>
+              <w:jc w:val="left"/>
+            </w:pPr>
+            <w:r>
+              <w:t xml:space="preserve">Included</w:t>
+            </w:r>
+          </w:p>
+        </w:tc>
       </w:tr>
       <w:tr>
         <w:tc>
@@ -3955,6 +4049,28 @@
             </w:r>
           </w:p>
         </w:tc>
+        <w:tc>
+          <w:p>
+            <w:pPr>
+              <w:pStyle w:val="Compact"/>
+              <w:jc w:val="left"/>
+            </w:pPr>
+            <w:r>
+              <w:t xml:space="preserve">Included</w:t>
+            </w:r>
+          </w:p>
+        </w:tc>
+        <w:tc>
+          <w:p>
+            <w:pPr>
+              <w:pStyle w:val="Compact"/>
+              <w:jc w:val="left"/>
+            </w:pPr>
+            <w:r>
+              <w:t xml:space="preserve">Included</w:t>
+            </w:r>
+          </w:p>
+        </w:tc>
       </w:tr>
       <w:tr>
         <w:tc>
@@ -4008,9 +4124,15 @@
               <w:jc w:val="left"/>
             </w:pPr>
             <w:r>
-              <w:t xml:space="preserve">Excluded</w:t>
-            </w:r>
-          </w:p>
+              <w:t xml:space="preserve">Included</w:t>
+            </w:r>
+          </w:p>
+        </w:tc>
+        <w:tc>
+          <w:p/>
+        </w:tc>
+        <w:tc>
+          <w:p/>
         </w:tc>
       </w:tr>
       <w:tr>
@@ -4059,6 +4181,20 @@
           </w:p>
         </w:tc>
         <w:tc>
+          <w:p/>
+        </w:tc>
+        <w:tc>
+          <w:p>
+            <w:pPr>
+              <w:pStyle w:val="Compact"/>
+              <w:jc w:val="left"/>
+            </w:pPr>
+            <w:r>
+              <w:t xml:space="preserve">Included</w:t>
+            </w:r>
+          </w:p>
+        </w:tc>
+        <w:tc>
           <w:p>
             <w:pPr>
               <w:pStyle w:val="Compact"/>
@@ -4116,15 +4252,13 @@
           </w:p>
         </w:tc>
         <w:tc>
-          <w:p>
-            <w:pPr>
-              <w:pStyle w:val="Compact"/>
-              <w:jc w:val="left"/>
-            </w:pPr>
-            <w:r>
-              <w:t xml:space="preserve">Excluded</w:t>
-            </w:r>
-          </w:p>
+          <w:p/>
+        </w:tc>
+        <w:tc>
+          <w:p/>
+        </w:tc>
+        <w:tc>
+          <w:p/>
         </w:tc>
       </w:tr>
       <w:tr>
@@ -4173,6 +4307,20 @@
           </w:p>
         </w:tc>
         <w:tc>
+          <w:p/>
+        </w:tc>
+        <w:tc>
+          <w:p>
+            <w:pPr>
+              <w:pStyle w:val="Compact"/>
+              <w:jc w:val="left"/>
+            </w:pPr>
+            <w:r>
+              <w:t xml:space="preserve">Included</w:t>
+            </w:r>
+          </w:p>
+        </w:tc>
+        <w:tc>
           <w:p>
             <w:pPr>
               <w:pStyle w:val="Compact"/>
@@ -4240,6 +4388,28 @@
             </w:r>
           </w:p>
         </w:tc>
+        <w:tc>
+          <w:p>
+            <w:pPr>
+              <w:pStyle w:val="Compact"/>
+              <w:jc w:val="left"/>
+            </w:pPr>
+            <w:r>
+              <w:t xml:space="preserve">Included</w:t>
+            </w:r>
+          </w:p>
+        </w:tc>
+        <w:tc>
+          <w:p>
+            <w:pPr>
+              <w:pStyle w:val="Compact"/>
+              <w:jc w:val="left"/>
+            </w:pPr>
+            <w:r>
+              <w:t xml:space="preserve">Included</w:t>
+            </w:r>
+          </w:p>
+        </w:tc>
       </w:tr>
       <w:tr>
         <w:tc>
@@ -4293,9 +4463,15 @@
               <w:jc w:val="left"/>
             </w:pPr>
             <w:r>
-              <w:t xml:space="preserve">Excluded</w:t>
-            </w:r>
-          </w:p>
+              <w:t xml:space="preserve">Included</w:t>
+            </w:r>
+          </w:p>
+        </w:tc>
+        <w:tc>
+          <w:p/>
+        </w:tc>
+        <w:tc>
+          <w:p/>
         </w:tc>
       </w:tr>
       <w:tr>
@@ -4344,15 +4520,13 @@
           </w:p>
         </w:tc>
         <w:tc>
-          <w:p>
-            <w:pPr>
-              <w:pStyle w:val="Compact"/>
-              <w:jc w:val="left"/>
-            </w:pPr>
-            <w:r>
-              <w:t xml:space="preserve">Excluded</w:t>
-            </w:r>
-          </w:p>
+          <w:p/>
+        </w:tc>
+        <w:tc>
+          <w:p/>
+        </w:tc>
+        <w:tc>
+          <w:p/>
         </w:tc>
       </w:tr>
       <w:tr>
@@ -4411,6 +4585,12 @@
             </w:r>
           </w:p>
         </w:tc>
+        <w:tc>
+          <w:p/>
+        </w:tc>
+        <w:tc>
+          <w:p/>
+        </w:tc>
       </w:tr>
       <w:tr>
         <w:tc>
@@ -4468,6 +4648,28 @@
             </w:r>
           </w:p>
         </w:tc>
+        <w:tc>
+          <w:p>
+            <w:pPr>
+              <w:pStyle w:val="Compact"/>
+              <w:jc w:val="left"/>
+            </w:pPr>
+            <w:r>
+              <w:t xml:space="preserve">Included</w:t>
+            </w:r>
+          </w:p>
+        </w:tc>
+        <w:tc>
+          <w:p>
+            <w:pPr>
+              <w:pStyle w:val="Compact"/>
+              <w:jc w:val="left"/>
+            </w:pPr>
+            <w:r>
+              <w:t xml:space="preserve">Included</w:t>
+            </w:r>
+          </w:p>
+        </w:tc>
       </w:tr>
       <w:tr>
         <w:tc>
@@ -4515,15 +4717,13 @@
           </w:p>
         </w:tc>
         <w:tc>
-          <w:p>
-            <w:pPr>
-              <w:pStyle w:val="Compact"/>
-              <w:jc w:val="left"/>
-            </w:pPr>
-            <w:r>
-              <w:t xml:space="preserve">Excluded</w:t>
-            </w:r>
-          </w:p>
+          <w:p/>
+        </w:tc>
+        <w:tc>
+          <w:p/>
+        </w:tc>
+        <w:tc>
+          <w:p/>
         </w:tc>
       </w:tr>
       <w:tr>
@@ -4572,6 +4772,20 @@
           </w:p>
         </w:tc>
         <w:tc>
+          <w:p/>
+        </w:tc>
+        <w:tc>
+          <w:p>
+            <w:pPr>
+              <w:pStyle w:val="Compact"/>
+              <w:jc w:val="left"/>
+            </w:pPr>
+            <w:r>
+              <w:t xml:space="preserve">Included</w:t>
+            </w:r>
+          </w:p>
+        </w:tc>
+        <w:tc>
           <w:p>
             <w:pPr>
               <w:pStyle w:val="Compact"/>
@@ -4629,15 +4843,13 @@
           </w:p>
         </w:tc>
         <w:tc>
-          <w:p>
-            <w:pPr>
-              <w:pStyle w:val="Compact"/>
-              <w:jc w:val="left"/>
-            </w:pPr>
-            <w:r>
-              <w:t xml:space="preserve">Excluded</w:t>
-            </w:r>
-          </w:p>
+          <w:p/>
+        </w:tc>
+        <w:tc>
+          <w:p/>
+        </w:tc>
+        <w:tc>
+          <w:p/>
         </w:tc>
       </w:tr>
       <w:tr>
@@ -4686,15 +4898,13 @@
           </w:p>
         </w:tc>
         <w:tc>
-          <w:p>
-            <w:pPr>
-              <w:pStyle w:val="Compact"/>
-              <w:jc w:val="left"/>
-            </w:pPr>
-            <w:r>
-              <w:t xml:space="preserve">Excluded</w:t>
-            </w:r>
-          </w:p>
+          <w:p/>
+        </w:tc>
+        <w:tc>
+          <w:p/>
+        </w:tc>
+        <w:tc>
+          <w:p/>
         </w:tc>
       </w:tr>
       <w:tr>
@@ -4753,6 +4963,28 @@
             </w:r>
           </w:p>
         </w:tc>
+        <w:tc>
+          <w:p>
+            <w:pPr>
+              <w:pStyle w:val="Compact"/>
+              <w:jc w:val="left"/>
+            </w:pPr>
+            <w:r>
+              <w:t xml:space="preserve">Included</w:t>
+            </w:r>
+          </w:p>
+        </w:tc>
+        <w:tc>
+          <w:p>
+            <w:pPr>
+              <w:pStyle w:val="Compact"/>
+              <w:jc w:val="left"/>
+            </w:pPr>
+            <w:r>
+              <w:t xml:space="preserve">Included</w:t>
+            </w:r>
+          </w:p>
+        </w:tc>
       </w:tr>
       <w:tr>
         <w:tc>
@@ -4810,6 +5042,28 @@
             </w:r>
           </w:p>
         </w:tc>
+        <w:tc>
+          <w:p>
+            <w:pPr>
+              <w:pStyle w:val="Compact"/>
+              <w:jc w:val="left"/>
+            </w:pPr>
+            <w:r>
+              <w:t xml:space="preserve">Included</w:t>
+            </w:r>
+          </w:p>
+        </w:tc>
+        <w:tc>
+          <w:p>
+            <w:pPr>
+              <w:pStyle w:val="Compact"/>
+              <w:jc w:val="left"/>
+            </w:pPr>
+            <w:r>
+              <w:t xml:space="preserve">Included</w:t>
+            </w:r>
+          </w:p>
+        </w:tc>
       </w:tr>
       <w:tr>
         <w:tc>
@@ -4863,9 +5117,15 @@
               <w:jc w:val="left"/>
             </w:pPr>
             <w:r>
-              <w:t xml:space="preserve">Excluded</w:t>
-            </w:r>
-          </w:p>
+              <w:t xml:space="preserve">Included</w:t>
+            </w:r>
+          </w:p>
+        </w:tc>
+        <w:tc>
+          <w:p/>
+        </w:tc>
+        <w:tc>
+          <w:p/>
         </w:tc>
       </w:tr>
       <w:tr>
@@ -4914,6 +5174,20 @@
           </w:p>
         </w:tc>
         <w:tc>
+          <w:p/>
+        </w:tc>
+        <w:tc>
+          <w:p>
+            <w:pPr>
+              <w:pStyle w:val="Compact"/>
+              <w:jc w:val="left"/>
+            </w:pPr>
+            <w:r>
+              <w:t xml:space="preserve">Included</w:t>
+            </w:r>
+          </w:p>
+        </w:tc>
+        <w:tc>
           <w:p>
             <w:pPr>
               <w:pStyle w:val="Compact"/>
@@ -4981,6 +5255,28 @@
             </w:r>
           </w:p>
         </w:tc>
+        <w:tc>
+          <w:p>
+            <w:pPr>
+              <w:pStyle w:val="Compact"/>
+              <w:jc w:val="left"/>
+            </w:pPr>
+            <w:r>
+              <w:t xml:space="preserve">Included</w:t>
+            </w:r>
+          </w:p>
+        </w:tc>
+        <w:tc>
+          <w:p>
+            <w:pPr>
+              <w:pStyle w:val="Compact"/>
+              <w:jc w:val="left"/>
+            </w:pPr>
+            <w:r>
+              <w:t xml:space="preserve">Included</w:t>
+            </w:r>
+          </w:p>
+        </w:tc>
       </w:tr>
       <w:tr>
         <w:tc>
@@ -5028,35 +5324,85 @@
           </w:p>
         </w:tc>
         <w:tc>
-          <w:p>
-            <w:pPr>
-              <w:pStyle w:val="Compact"/>
-              <w:jc w:val="left"/>
-            </w:pPr>
-            <w:r>
-              <w:t xml:space="preserve">Excluded</w:t>
-            </w:r>
-          </w:p>
+          <w:p/>
+        </w:tc>
+        <w:tc>
+          <w:p/>
+        </w:tc>
+        <w:tc>
+          <w:p/>
         </w:tc>
       </w:tr>
     </w:tbl>
+    <w:bookmarkEnd w:id="36"/>
+    <w:bookmarkStart w:id="37" w:name="study-2"/>
+    <w:p>
+      <w:pPr>
+        <w:pStyle w:val="berschrift2"/>
+      </w:pPr>
+      <w:r>
+        <w:rPr>
+          <w:rStyle w:val="SectionNumber"/>
+        </w:rPr>
+        <w:t xml:space="preserve">3.2</w:t>
+      </w:r>
+      <w:r>
+        <w:tab/>
+      </w:r>
+      <w:r>
+        <w:t xml:space="preserve">Study 2</w:t>
+      </w:r>
+    </w:p>
+    <w:p>
+      <w:pPr>
+        <w:pStyle w:val="FirstParagraph"/>
+      </w:pPr>
+      <w:r>
+        <w:t xml:space="preserve">Construct validation was accomplished via administration of the 17-item UWES as well as the</w:t>
+      </w:r>
+      <w:r>
+        <w:t xml:space="preserve"> </w:t>
+      </w:r>
+      <w:r>
+        <w:t xml:space="preserve">Saks (2006)</w:t>
+      </w:r>
+      <w:r>
+        <w:t xml:space="preserve"> </w:t>
+      </w:r>
+      <w:r>
+        <w:t xml:space="preserve">12-item scale.</w:t>
+      </w:r>
+      <w:r>
+        <w:t xml:space="preserve"> </w:t>
+      </w:r>
+      <w:r>
+        <w:t xml:space="preserve">Saks (2006)</w:t>
+      </w:r>
+      <w:r>
+        <w:t xml:space="preserve"> </w:t>
+      </w:r>
+      <w:r>
+        <w:t xml:space="preserve">aggregates to two scales: job and organizational engagement.</w:t>
+      </w:r>
+    </w:p>
     <w:bookmarkEnd w:id="37"/>
-    <w:bookmarkStart w:id="38" w:name="study-2"/>
-    <w:p>
-      <w:pPr>
-        <w:pStyle w:val="berschrift2"/>
+    <w:bookmarkEnd w:id="38"/>
+    <w:bookmarkStart w:id="39" w:name="discussion"/>
+    <w:p>
+      <w:pPr>
+        <w:pStyle w:val="berschrift1"/>
       </w:pPr>
       <w:r>
         <w:rPr>
           <w:rStyle w:val="SectionNumber"/>
         </w:rPr>
-        <w:t xml:space="preserve">5.2</w:t>
+        <w:t xml:space="preserve">4</w:t>
       </w:r>
       <w:r>
         <w:tab/>
       </w:r>
       <w:r>
-        <w:t xml:space="preserve">Study 2</w:t>
+        <w:t xml:space="preserve">Discussion</w:t>
       </w:r>
     </w:p>
     <w:p>
@@ -5064,36 +5410,96 @@
         <w:pStyle w:val="FirstParagraph"/>
       </w:pPr>
       <w:r>
-        <w:t xml:space="preserve">Construct validation was accomplished via administration of the 17-item UWES as well as the</w:t>
-      </w:r>
-      <w:r>
-        <w:t xml:space="preserve"> </w:t>
-      </w:r>
-      <w:r>
-        <w:t xml:space="preserve">Saks (2006)</w:t>
-      </w:r>
-      <w:r>
-        <w:t xml:space="preserve"> </w:t>
-      </w:r>
-      <w:r>
-        <w:t xml:space="preserve">12-item scale.</w:t>
-      </w:r>
-      <w:r>
-        <w:t xml:space="preserve"> </w:t>
-      </w:r>
-      <w:r>
-        <w:t xml:space="preserve">Saks (2006)</w:t>
-      </w:r>
-      <w:r>
-        <w:t xml:space="preserve"> </w:t>
-      </w:r>
-      <w:r>
-        <w:t xml:space="preserve">aggregates to two scales: job and organizational engagement.</w:t>
-      </w:r>
-    </w:p>
-    <w:bookmarkEnd w:id="38"/>
+        <w:t xml:space="preserve">The purpose of this study was to present two divergent approaches for constructing scales that simultaneously probe the substantive and attitudinal factor structures of employee engagement.</w:t>
+      </w:r>
+    </w:p>
+    <w:p>
+      <w:pPr>
+        <w:pStyle w:val="Textkrper"/>
+      </w:pPr>
+      <w:r>
+        <w:t xml:space="preserve">Our next endeavor will be to establish convergent and discriminant validity of ourr scale</w:t>
+      </w:r>
+    </w:p>
+    <w:p>
+      <w:pPr>
+        <w:pStyle w:val="Textkrper"/>
+      </w:pPr>
+      <w:r>
+        <w:t xml:space="preserve">Currently, the UWES is one of the most popular engagement scales</w:t>
+      </w:r>
+      <w:r>
+        <w:t xml:space="preserve"> </w:t>
+      </w:r>
+      <w:r>
+        <w:t xml:space="preserve">Our proposed scale would</w:t>
+      </w:r>
+    </w:p>
+    <w:p>
+      <w:pPr>
+        <w:pStyle w:val="Textkrper"/>
+      </w:pPr>
+      <w:r>
+        <w:t xml:space="preserve">Bifactor analysis may be a valuable method of reconciling previously at-odds approaches to describing the same construct.</w:t>
+      </w:r>
+    </w:p>
+    <w:p>
+      <w:pPr>
+        <w:pStyle w:val="Textkrper"/>
+      </w:pPr>
+      <w:r>
+        <w:t xml:space="preserve">Our research contributes to theory in two key ways. Firstly, it introduces a novel measure of engagement, developed in English, that will allow future researchers to further probe the tripartite attitudinal structure of the construct. To our knowledge, ours is the only engagement scale that probes the specific attitudinal dimensions of engagement.</w:t>
+      </w:r>
+    </w:p>
+    <w:p>
+      <w:pPr>
+        <w:pStyle w:val="Blocktext"/>
+      </w:pPr>
+      <w:r>
+        <w:t xml:space="preserve">Is the term for our specific flavor of bifactor analysis</w:t>
+      </w:r>
+      <w:r>
+        <w:t xml:space="preserve"> </w:t>
+      </w:r>
+      <w:r>
+        <w:t xml:space="preserve">“</w:t>
+      </w:r>
+      <w:r>
+        <w:t xml:space="preserve">unconstrained non-hierarchical bifactor analysis?</w:t>
+      </w:r>
+      <w:r>
+        <w:t xml:space="preserve">”</w:t>
+      </w:r>
+    </w:p>
+    <w:p>
+      <w:pPr>
+        <w:pStyle w:val="FirstParagraph"/>
+      </w:pPr>
+      <w:r>
+        <w:t xml:space="preserve">Secondly, we more generally advance the use of bifactor analysis as an alternative approach to testing and comparing structural models of constructs.</w:t>
+      </w:r>
+    </w:p>
+    <w:p>
+      <w:pPr>
+        <w:pStyle w:val="Textkrper"/>
+      </w:pPr>
+      <w:r>
+        <w:t xml:space="preserve">We show that a scale can exhibit high internal consistency while simultaneously measuring two different structural models.</w:t>
+      </w:r>
+      <w:r>
+        <w:t xml:space="preserve"> </w:t>
+      </w:r>
+      <w:r>
+        <w:t xml:space="preserve">It is our hope that the success of this approach might evangelize bifactor analysis and the more general approach of consolidating and integrating theories rather than parsing them.</w:t>
+      </w:r>
+    </w:p>
+    <w:p>
+      <w:r>
+        <w:br w:type="page"/>
+      </w:r>
+    </w:p>
     <w:bookmarkEnd w:id="39"/>
-    <w:bookmarkStart w:id="40" w:name="discussion"/>
+    <w:bookmarkStart w:id="99" w:name="references"/>
     <w:p>
       <w:pPr>
         <w:pStyle w:val="berschrift1"/>
@@ -5102,129 +5508,17 @@
         <w:rPr>
           <w:rStyle w:val="SectionNumber"/>
         </w:rPr>
-        <w:t xml:space="preserve">6</w:t>
+        <w:t xml:space="preserve">5</w:t>
       </w:r>
       <w:r>
         <w:tab/>
       </w:r>
       <w:r>
-        <w:t xml:space="preserve">Discussion</w:t>
-      </w:r>
-    </w:p>
-    <w:p>
-      <w:pPr>
-        <w:pStyle w:val="FirstParagraph"/>
-      </w:pPr>
-      <w:r>
-        <w:t xml:space="preserve">The purpose of this study was to present two divergent approaches for constructing scales that simultaneously probe the substantive and attitudinal factor structures of employee engagement.</w:t>
-      </w:r>
-    </w:p>
-    <w:p>
-      <w:pPr>
-        <w:pStyle w:val="Textkrper"/>
-      </w:pPr>
-      <w:r>
-        <w:t xml:space="preserve">Our next endeavor will be to establish convergent and discriminant validity of ourr scale</w:t>
-      </w:r>
-    </w:p>
-    <w:p>
-      <w:pPr>
-        <w:pStyle w:val="Textkrper"/>
-      </w:pPr>
-      <w:r>
-        <w:t xml:space="preserve">Currently, the UWES is one of the most popular engagement scales</w:t>
-      </w:r>
-      <w:r>
-        <w:t xml:space="preserve"> </w:t>
-      </w:r>
-      <w:r>
-        <w:t xml:space="preserve">Our proposed scale would</w:t>
-      </w:r>
-    </w:p>
-    <w:p>
-      <w:pPr>
-        <w:pStyle w:val="Textkrper"/>
-      </w:pPr>
-      <w:r>
-        <w:t xml:space="preserve">Bifactor analysis may be a valuable method of reconciling previously at-odds approaches to describing the same construct.</w:t>
-      </w:r>
-    </w:p>
-    <w:p>
-      <w:pPr>
-        <w:pStyle w:val="Textkrper"/>
-      </w:pPr>
-      <w:r>
-        <w:t xml:space="preserve">Our research contributes to theory in two key ways. Firstly, it introduces a novel measure of engagement, developed in English, that will allow future researchers to further probe the tripartite attitudinal structure of the construct. To our knowledge, ours is the only engagement scale that probes the specific attitudinal dimensions of engagement.</w:t>
-      </w:r>
-    </w:p>
-    <w:p>
-      <w:pPr>
-        <w:pStyle w:val="Blocktext"/>
-      </w:pPr>
-      <w:r>
-        <w:t xml:space="preserve">Is the term for our specific flavor of bifactor analysis</w:t>
-      </w:r>
-      <w:r>
-        <w:t xml:space="preserve"> </w:t>
-      </w:r>
-      <w:r>
-        <w:t xml:space="preserve">“</w:t>
-      </w:r>
-      <w:r>
-        <w:t xml:space="preserve">unconstrained non-hierarchical bifactor analysis?</w:t>
-      </w:r>
-      <w:r>
-        <w:t xml:space="preserve">”</w:t>
-      </w:r>
-    </w:p>
-    <w:p>
-      <w:pPr>
-        <w:pStyle w:val="FirstParagraph"/>
-      </w:pPr>
-      <w:r>
-        <w:t xml:space="preserve">Secondly, we more generally advance the use of bifactor analysis as an alternative approach to testing and comparing structural models of constructs.</w:t>
-      </w:r>
-    </w:p>
-    <w:p>
-      <w:pPr>
-        <w:pStyle w:val="Textkrper"/>
-      </w:pPr>
-      <w:r>
-        <w:t xml:space="preserve">We show that a scale can exhibit high internal consistency while simultaneously measuring two different structural models.</w:t>
-      </w:r>
-      <w:r>
-        <w:t xml:space="preserve"> </w:t>
-      </w:r>
-      <w:r>
-        <w:t xml:space="preserve">It is our hope that the success of this approach might evangelize bifactor analysis and the more general approach of consolidating and integrating theories rather than parsing them.</w:t>
-      </w:r>
-    </w:p>
-    <w:p>
-      <w:r>
-        <w:br w:type="page"/>
-      </w:r>
-    </w:p>
-    <w:bookmarkEnd w:id="40"/>
-    <w:bookmarkStart w:id="101" w:name="references"/>
-    <w:p>
-      <w:pPr>
-        <w:pStyle w:val="berschrift1"/>
-      </w:pPr>
-      <w:r>
-        <w:rPr>
-          <w:rStyle w:val="SectionNumber"/>
-        </w:rPr>
-        <w:t xml:space="preserve">7</w:t>
-      </w:r>
-      <w:r>
-        <w:tab/>
-      </w:r>
-      <w:r>
         <w:t xml:space="preserve">References</w:t>
       </w:r>
     </w:p>
-    <w:bookmarkStart w:id="100" w:name="refs"/>
-    <w:bookmarkStart w:id="42" w:name="ref-R-papaja"/>
+    <w:bookmarkStart w:id="98" w:name="refs"/>
+    <w:bookmarkStart w:id="41" w:name="ref-R-papaja"/>
     <w:p>
       <w:pPr>
         <w:pStyle w:val="Literaturverzeichnis"/>
@@ -5301,7 +5595,7 @@
       <w:r>
         <w:t xml:space="preserve"> </w:t>
       </w:r>
-      <w:hyperlink r:id="rId41">
+      <w:hyperlink r:id="rId40">
         <w:r>
           <w:rPr>
             <w:rStyle w:val="Hyperlink"/>
@@ -5310,8 +5604,8 @@
         </w:r>
       </w:hyperlink>
     </w:p>
-    <w:bookmarkEnd w:id="42"/>
-    <w:bookmarkStart w:id="44" w:name="ref-R-magrittr"/>
+    <w:bookmarkEnd w:id="41"/>
+    <w:bookmarkStart w:id="43" w:name="ref-R-magrittr"/>
     <w:p>
       <w:pPr>
         <w:pStyle w:val="Literaturverzeichnis"/>
@@ -5334,7 +5628,7 @@
       <w:r>
         <w:t xml:space="preserve"> </w:t>
       </w:r>
-      <w:hyperlink r:id="rId43">
+      <w:hyperlink r:id="rId42">
         <w:r>
           <w:rPr>
             <w:rStyle w:val="Hyperlink"/>
@@ -5343,14 +5637,48 @@
         </w:r>
       </w:hyperlink>
     </w:p>
+    <w:bookmarkEnd w:id="43"/>
+    <w:bookmarkStart w:id="44" w:name="ref-baumruk2004missing"/>
+    <w:p>
+      <w:pPr>
+        <w:pStyle w:val="Literaturverzeichnis"/>
+      </w:pPr>
+      <w:r>
+        <w:t xml:space="preserve">Baumruk, R. (2004).</w:t>
+      </w:r>
+      <w:r>
+        <w:t xml:space="preserve"> </w:t>
+      </w:r>
+      <w:r>
+        <w:rPr>
+          <w:i/>
+        </w:rPr>
+        <w:t xml:space="preserve">The missing link: The role of employee engagement in business success</w:t>
+      </w:r>
+      <w:r>
+        <w:t xml:space="preserve">.</w:t>
+      </w:r>
+      <w:r>
+        <w:t xml:space="preserve"> </w:t>
+      </w:r>
+      <w:r>
+        <w:rPr>
+          <w:i/>
+        </w:rPr>
+        <w:t xml:space="preserve">47</w:t>
+      </w:r>
+      <w:r>
+        <w:t xml:space="preserve">, 48–52.</w:t>
+      </w:r>
+    </w:p>
     <w:bookmarkEnd w:id="44"/>
-    <w:bookmarkStart w:id="45" w:name="ref-baumruk2004missing"/>
+    <w:bookmarkStart w:id="45" w:name="ref-dziak2020sensitivity"/>
     <w:p>
       <w:pPr>
         <w:pStyle w:val="Literaturverzeichnis"/>
       </w:pPr>
       <w:r>
-        <w:t xml:space="preserve">Baumruk, R. (2004).</w:t>
+        <w:t xml:space="preserve">Dziak, J. J., Coffman, D. L., Lanza, S. T., Li, R., &amp; Jermiin, L. S. (2020). Sensitivity and specificity of information criteria.</w:t>
       </w:r>
       <w:r>
         <w:t xml:space="preserve"> </w:t>
@@ -5359,7 +5687,41 @@
         <w:rPr>
           <w:i/>
         </w:rPr>
-        <w:t xml:space="preserve">The missing link: The role of employee engagement in business success</w:t>
+        <w:t xml:space="preserve">Briefings in Bioinformatics</w:t>
+      </w:r>
+      <w:r>
+        <w:t xml:space="preserve">,</w:t>
+      </w:r>
+      <w:r>
+        <w:t xml:space="preserve"> </w:t>
+      </w:r>
+      <w:r>
+        <w:rPr>
+          <w:i/>
+        </w:rPr>
+        <w:t xml:space="preserve">21</w:t>
+      </w:r>
+      <w:r>
+        <w:t xml:space="preserve">(2), 553–565.</w:t>
+      </w:r>
+    </w:p>
+    <w:bookmarkEnd w:id="45"/>
+    <w:bookmarkStart w:id="47" w:name="ref-R-semPlot"/>
+    <w:p>
+      <w:pPr>
+        <w:pStyle w:val="Literaturverzeichnis"/>
+      </w:pPr>
+      <w:r>
+        <w:t xml:space="preserve">Epskamp, S. (2019).</w:t>
+      </w:r>
+      <w:r>
+        <w:t xml:space="preserve"> </w:t>
+      </w:r>
+      <w:r>
+        <w:rPr>
+          <w:i/>
+        </w:rPr>
+        <w:t xml:space="preserve">semPlot: Path diagrams and visual analysis of various SEM packages’ output</w:t>
       </w:r>
       <w:r>
         <w:t xml:space="preserve">.</w:t>
@@ -5367,75 +5729,7 @@
       <w:r>
         <w:t xml:space="preserve"> </w:t>
       </w:r>
-      <w:r>
-        <w:rPr>
-          <w:i/>
-        </w:rPr>
-        <w:t xml:space="preserve">47</w:t>
-      </w:r>
-      <w:r>
-        <w:t xml:space="preserve">, 48–52.</w:t>
-      </w:r>
-    </w:p>
-    <w:bookmarkEnd w:id="45"/>
-    <w:bookmarkStart w:id="46" w:name="ref-dziak2020sensitivity"/>
-    <w:p>
-      <w:pPr>
-        <w:pStyle w:val="Literaturverzeichnis"/>
-      </w:pPr>
-      <w:r>
-        <w:t xml:space="preserve">Dziak, J. J., Coffman, D. L., Lanza, S. T., Li, R., &amp; Jermiin, L. S. (2020). Sensitivity and specificity of information criteria.</w:t>
-      </w:r>
-      <w:r>
-        <w:t xml:space="preserve"> </w:t>
-      </w:r>
-      <w:r>
-        <w:rPr>
-          <w:i/>
-        </w:rPr>
-        <w:t xml:space="preserve">Briefings in Bioinformatics</w:t>
-      </w:r>
-      <w:r>
-        <w:t xml:space="preserve">,</w:t>
-      </w:r>
-      <w:r>
-        <w:t xml:space="preserve"> </w:t>
-      </w:r>
-      <w:r>
-        <w:rPr>
-          <w:i/>
-        </w:rPr>
-        <w:t xml:space="preserve">21</w:t>
-      </w:r>
-      <w:r>
-        <w:t xml:space="preserve">(2), 553–565.</w:t>
-      </w:r>
-    </w:p>
-    <w:bookmarkEnd w:id="46"/>
-    <w:bookmarkStart w:id="48" w:name="ref-R-semPlot"/>
-    <w:p>
-      <w:pPr>
-        <w:pStyle w:val="Literaturverzeichnis"/>
-      </w:pPr>
-      <w:r>
-        <w:t xml:space="preserve">Epskamp, S. (2019).</w:t>
-      </w:r>
-      <w:r>
-        <w:t xml:space="preserve"> </w:t>
-      </w:r>
-      <w:r>
-        <w:rPr>
-          <w:i/>
-        </w:rPr>
-        <w:t xml:space="preserve">semPlot: Path diagrams and visual analysis of various SEM packages’ output</w:t>
-      </w:r>
-      <w:r>
-        <w:t xml:space="preserve">.</w:t>
-      </w:r>
-      <w:r>
-        <w:t xml:space="preserve"> </w:t>
-      </w:r>
-      <w:hyperlink r:id="rId47">
+      <w:hyperlink r:id="rId46">
         <w:r>
           <w:rPr>
             <w:rStyle w:val="Hyperlink"/>
@@ -5444,8 +5738,8 @@
         </w:r>
       </w:hyperlink>
     </w:p>
-    <w:bookmarkEnd w:id="48"/>
-    <w:bookmarkStart w:id="50" w:name="ref-R-sem"/>
+    <w:bookmarkEnd w:id="47"/>
+    <w:bookmarkStart w:id="49" w:name="ref-R-sem"/>
     <w:p>
       <w:pPr>
         <w:pStyle w:val="Literaturverzeichnis"/>
@@ -5468,7 +5762,7 @@
       <w:r>
         <w:t xml:space="preserve"> </w:t>
       </w:r>
-      <w:hyperlink r:id="rId49">
+      <w:hyperlink r:id="rId48">
         <w:r>
           <w:rPr>
             <w:rStyle w:val="Hyperlink"/>
@@ -5477,8 +5771,8 @@
         </w:r>
       </w:hyperlink>
     </w:p>
-    <w:bookmarkEnd w:id="50"/>
-    <w:bookmarkStart w:id="52" w:name="ref-giordano_exploratory_2020"/>
+    <w:bookmarkEnd w:id="49"/>
+    <w:bookmarkStart w:id="51" w:name="ref-giordano_exploratory_2020"/>
     <w:p>
       <w:pPr>
         <w:pStyle w:val="Literaturverzeichnis"/>
@@ -5513,7 +5807,7 @@
       <w:r>
         <w:t xml:space="preserve"> </w:t>
       </w:r>
-      <w:hyperlink r:id="rId51">
+      <w:hyperlink r:id="rId50">
         <w:r>
           <w:rPr>
             <w:rStyle w:val="Hyperlink"/>
@@ -5522,8 +5816,8 @@
         </w:r>
       </w:hyperlink>
     </w:p>
-    <w:bookmarkEnd w:id="52"/>
-    <w:bookmarkStart w:id="54" w:name="ref-R-purrr"/>
+    <w:bookmarkEnd w:id="51"/>
+    <w:bookmarkStart w:id="53" w:name="ref-R-purrr"/>
     <w:p>
       <w:pPr>
         <w:pStyle w:val="Literaturverzeichnis"/>
@@ -5546,7 +5840,7 @@
       <w:r>
         <w:t xml:space="preserve"> </w:t>
       </w:r>
-      <w:hyperlink r:id="rId53">
+      <w:hyperlink r:id="rId52">
         <w:r>
           <w:rPr>
             <w:rStyle w:val="Hyperlink"/>
@@ -5555,14 +5849,48 @@
         </w:r>
       </w:hyperlink>
     </w:p>
+    <w:bookmarkEnd w:id="53"/>
+    <w:bookmarkStart w:id="54" w:name="ref-joreskog1994estimation"/>
+    <w:p>
+      <w:pPr>
+        <w:pStyle w:val="Literaturverzeichnis"/>
+      </w:pPr>
+      <w:r>
+        <w:t xml:space="preserve">Jöreskog, K. G. (1994). On the estimation of polychoric correlations and their asymptotic covariance matrix.</w:t>
+      </w:r>
+      <w:r>
+        <w:t xml:space="preserve"> </w:t>
+      </w:r>
+      <w:r>
+        <w:rPr>
+          <w:i/>
+        </w:rPr>
+        <w:t xml:space="preserve">Psychometrika</w:t>
+      </w:r>
+      <w:r>
+        <w:t xml:space="preserve">,</w:t>
+      </w:r>
+      <w:r>
+        <w:t xml:space="preserve"> </w:t>
+      </w:r>
+      <w:r>
+        <w:rPr>
+          <w:i/>
+        </w:rPr>
+        <w:t xml:space="preserve">59</w:t>
+      </w:r>
+      <w:r>
+        <w:t xml:space="preserve">(3), 381–389.</w:t>
+      </w:r>
+    </w:p>
     <w:bookmarkEnd w:id="54"/>
-    <w:bookmarkStart w:id="55" w:name="ref-joreskog1994estimation"/>
+    <w:bookmarkStart w:id="55" w:name="ref-kahn1990psychological"/>
     <w:p>
       <w:pPr>
         <w:pStyle w:val="Literaturverzeichnis"/>
       </w:pPr>
       <w:r>
-        <w:t xml:space="preserve">Jöreskog, K. G. (1994). On the estimation of polychoric correlations and their asymptotic covariance matrix.</w:t>
+        <w:t xml:space="preserve">Kahn, W. A. (1990). Psychological conditions of personal engagement and disengagement at work.</w:t>
       </w:r>
       <w:r>
         <w:t xml:space="preserve"> </w:t>
@@ -5571,7 +5899,7 @@
         <w:rPr>
           <w:i/>
         </w:rPr>
-        <w:t xml:space="preserve">Psychometrika</w:t>
+        <w:t xml:space="preserve">Academy of Management Journal</w:t>
       </w:r>
       <w:r>
         <w:t xml:space="preserve">,</w:t>
@@ -5583,20 +5911,20 @@
         <w:rPr>
           <w:i/>
         </w:rPr>
-        <w:t xml:space="preserve">59</w:t>
-      </w:r>
-      <w:r>
-        <w:t xml:space="preserve">(3), 381–389.</w:t>
+        <w:t xml:space="preserve">33</w:t>
+      </w:r>
+      <w:r>
+        <w:t xml:space="preserve">(4), 692–724.</w:t>
       </w:r>
     </w:p>
     <w:bookmarkEnd w:id="55"/>
-    <w:bookmarkStart w:id="56" w:name="ref-kahn1990psychological"/>
+    <w:bookmarkStart w:id="57" w:name="ref-kaiser_campbell_2019"/>
     <w:p>
       <w:pPr>
         <w:pStyle w:val="Literaturverzeichnis"/>
       </w:pPr>
       <w:r>
-        <w:t xml:space="preserve">Kahn, W. A. (1990). Psychological conditions of personal engagement and disengagement at work.</w:t>
+        <w:t xml:space="preserve">Kaiser, F. G., &amp; Wilson, M. (2019). The campbell paradigm as a behavior-predictive reinterpretation of the classical tripartite model of attitudes.</w:t>
       </w:r>
       <w:r>
         <w:t xml:space="preserve"> </w:t>
@@ -5605,7 +5933,7 @@
         <w:rPr>
           <w:i/>
         </w:rPr>
-        <w:t xml:space="preserve">Academy of Management Journal</w:t>
+        <w:t xml:space="preserve">European Psychologist</w:t>
       </w:r>
       <w:r>
         <w:t xml:space="preserve">,</w:t>
@@ -5617,40 +5945,6 @@
         <w:rPr>
           <w:i/>
         </w:rPr>
-        <w:t xml:space="preserve">33</w:t>
-      </w:r>
-      <w:r>
-        <w:t xml:space="preserve">(4), 692–724.</w:t>
-      </w:r>
-    </w:p>
-    <w:bookmarkEnd w:id="56"/>
-    <w:bookmarkStart w:id="58" w:name="ref-kaiser_campbell_2019"/>
-    <w:p>
-      <w:pPr>
-        <w:pStyle w:val="Literaturverzeichnis"/>
-      </w:pPr>
-      <w:r>
-        <w:t xml:space="preserve">Kaiser, F. G., &amp; Wilson, M. (2019). The campbell paradigm as a behavior-predictive reinterpretation of the classical tripartite model of attitudes.</w:t>
-      </w:r>
-      <w:r>
-        <w:t xml:space="preserve"> </w:t>
-      </w:r>
-      <w:r>
-        <w:rPr>
-          <w:i/>
-        </w:rPr>
-        <w:t xml:space="preserve">European Psychologist</w:t>
-      </w:r>
-      <w:r>
-        <w:t xml:space="preserve">,</w:t>
-      </w:r>
-      <w:r>
-        <w:t xml:space="preserve"> </w:t>
-      </w:r>
-      <w:r>
-        <w:rPr>
-          <w:i/>
-        </w:rPr>
         <w:t xml:space="preserve">24</w:t>
       </w:r>
       <w:r>
@@ -5659,7 +5953,7 @@
       <w:r>
         <w:t xml:space="preserve"> </w:t>
       </w:r>
-      <w:hyperlink r:id="rId57">
+      <w:hyperlink r:id="rId56">
         <w:r>
           <w:rPr>
             <w:rStyle w:val="Hyperlink"/>
@@ -5668,8 +5962,8 @@
         </w:r>
       </w:hyperlink>
     </w:p>
-    <w:bookmarkEnd w:id="58"/>
-    <w:bookmarkStart w:id="59" w:name="ref-kaiser_campbell_2019"/>
+    <w:bookmarkEnd w:id="57"/>
+    <w:bookmarkStart w:id="58" w:name="ref-kaiser_campbell_2019"/>
     <w:p>
       <w:pPr>
         <w:pStyle w:val="Literaturverzeichnis"/>
@@ -5704,7 +5998,7 @@
       <w:r>
         <w:t xml:space="preserve"> </w:t>
       </w:r>
-      <w:hyperlink r:id="rId57">
+      <w:hyperlink r:id="rId56">
         <w:r>
           <w:rPr>
             <w:rStyle w:val="Hyperlink"/>
@@ -5713,8 +6007,8 @@
         </w:r>
       </w:hyperlink>
     </w:p>
-    <w:bookmarkEnd w:id="59"/>
-    <w:bookmarkStart w:id="61" w:name="ref-R-labourR"/>
+    <w:bookmarkEnd w:id="58"/>
+    <w:bookmarkStart w:id="60" w:name="ref-R-labourR"/>
     <w:p>
       <w:pPr>
         <w:pStyle w:val="Literaturverzeichnis"/>
@@ -5737,7 +6031,7 @@
       <w:r>
         <w:t xml:space="preserve"> </w:t>
       </w:r>
-      <w:hyperlink r:id="rId60">
+      <w:hyperlink r:id="rId59">
         <w:r>
           <w:rPr>
             <w:rStyle w:val="Hyperlink"/>
@@ -5746,14 +6040,14 @@
         </w:r>
       </w:hyperlink>
     </w:p>
-    <w:bookmarkEnd w:id="61"/>
-    <w:bookmarkStart w:id="63" w:name="ref-kulikowski_we_2017"/>
+    <w:bookmarkEnd w:id="60"/>
+    <w:bookmarkStart w:id="62" w:name="ref-kulikowski_we_2017"/>
     <w:p>
       <w:pPr>
         <w:pStyle w:val="Literaturverzeichnis"/>
       </w:pPr>
       <w:r>
-        <w:t xml:space="preserve">Kulikowski, K. (2017a). Do we all agree on how to measure work engagement? Factorial validity of utrecht work engagement scale as a standard measurement tool - a literature review.</w:t>
+        <w:t xml:space="preserve">Kulikowski, K. (2017). Do we all agree on how to measure work engagement? Factorial validity of utrecht work engagement scale as a standard measurement tool - a literature review.</w:t>
       </w:r>
       <w:r>
         <w:t xml:space="preserve"> </w:t>
@@ -5782,7 +6076,7 @@
       <w:r>
         <w:t xml:space="preserve"> </w:t>
       </w:r>
-      <w:hyperlink r:id="rId62">
+      <w:hyperlink r:id="rId61">
         <w:r>
           <w:rPr>
             <w:rStyle w:val="Hyperlink"/>
@@ -5791,14 +6085,14 @@
         </w:r>
       </w:hyperlink>
     </w:p>
-    <w:bookmarkEnd w:id="63"/>
-    <w:bookmarkStart w:id="64" w:name="ref-kulikowski2017we"/>
+    <w:bookmarkEnd w:id="62"/>
+    <w:bookmarkStart w:id="64" w:name="ref-R-tibble"/>
     <w:p>
       <w:pPr>
         <w:pStyle w:val="Literaturverzeichnis"/>
       </w:pPr>
       <w:r>
-        <w:t xml:space="preserve">Kulikowski, K. (2017b). Do we all agree on how to measure work engagement? Factorial validity of utrecht work engagement scale as a standard measurement tool–a literature review.</w:t>
+        <w:t xml:space="preserve">Müller, K., &amp; Wickham, H. (2021).</w:t>
       </w:r>
       <w:r>
         <w:t xml:space="preserve"> </w:t>
@@ -5807,40 +6101,6 @@
         <w:rPr>
           <w:i/>
         </w:rPr>
-        <w:t xml:space="preserve">International Journal of Occupational Medicine and Environmental Health</w:t>
-      </w:r>
-      <w:r>
-        <w:t xml:space="preserve">,</w:t>
-      </w:r>
-      <w:r>
-        <w:t xml:space="preserve"> </w:t>
-      </w:r>
-      <w:r>
-        <w:rPr>
-          <w:i/>
-        </w:rPr>
-        <w:t xml:space="preserve">30</w:t>
-      </w:r>
-      <w:r>
-        <w:t xml:space="preserve">(2), 161–175.</w:t>
-      </w:r>
-    </w:p>
-    <w:bookmarkEnd w:id="64"/>
-    <w:bookmarkStart w:id="66" w:name="ref-R-tibble"/>
-    <w:p>
-      <w:pPr>
-        <w:pStyle w:val="Literaturverzeichnis"/>
-      </w:pPr>
-      <w:r>
-        <w:t xml:space="preserve">Müller, K., &amp; Wickham, H. (2021).</w:t>
-      </w:r>
-      <w:r>
-        <w:t xml:space="preserve"> </w:t>
-      </w:r>
-      <w:r>
-        <w:rPr>
-          <w:i/>
-        </w:rPr>
         <w:t xml:space="preserve">Tibble: Simple data frames</w:t>
       </w:r>
       <w:r>
@@ -5849,7 +6109,7 @@
       <w:r>
         <w:t xml:space="preserve"> </w:t>
       </w:r>
-      <w:hyperlink r:id="rId65">
+      <w:hyperlink r:id="rId63">
         <w:r>
           <w:rPr>
             <w:rStyle w:val="Hyperlink"/>
@@ -5858,8 +6118,8 @@
         </w:r>
       </w:hyperlink>
     </w:p>
-    <w:bookmarkEnd w:id="66"/>
-    <w:bookmarkStart w:id="68" w:name="ref-R-base"/>
+    <w:bookmarkEnd w:id="64"/>
+    <w:bookmarkStart w:id="66" w:name="ref-R-base"/>
     <w:p>
       <w:pPr>
         <w:pStyle w:val="Literaturverzeichnis"/>
@@ -5882,7 +6142,7 @@
       <w:r>
         <w:t xml:space="preserve"> </w:t>
       </w:r>
-      <w:hyperlink r:id="rId67">
+      <w:hyperlink r:id="rId65">
         <w:r>
           <w:rPr>
             <w:rStyle w:val="Hyperlink"/>
@@ -5891,8 +6151,8 @@
         </w:r>
       </w:hyperlink>
     </w:p>
-    <w:bookmarkEnd w:id="68"/>
-    <w:bookmarkStart w:id="70" w:name="ref-reise_rediscovery_2012"/>
+    <w:bookmarkEnd w:id="66"/>
+    <w:bookmarkStart w:id="68" w:name="ref-reise_rediscovery_2012"/>
     <w:p>
       <w:pPr>
         <w:pStyle w:val="Literaturverzeichnis"/>
@@ -5927,7 +6187,7 @@
       <w:r>
         <w:t xml:space="preserve"> </w:t>
       </w:r>
-      <w:hyperlink r:id="rId69">
+      <w:hyperlink r:id="rId67">
         <w:r>
           <w:rPr>
             <w:rStyle w:val="Hyperlink"/>
@@ -5936,8 +6196,8 @@
         </w:r>
       </w:hyperlink>
     </w:p>
-    <w:bookmarkEnd w:id="70"/>
-    <w:bookmarkStart w:id="71" w:name="ref-rosenberg_cognitive_1960"/>
+    <w:bookmarkEnd w:id="68"/>
+    <w:bookmarkStart w:id="69" w:name="ref-rosenberg_cognitive_1960"/>
     <w:p>
       <w:pPr>
         <w:pStyle w:val="Literaturverzeichnis"/>
@@ -5958,8 +6218,8 @@
         <w:t xml:space="preserve">.</w:t>
       </w:r>
     </w:p>
-    <w:bookmarkEnd w:id="71"/>
-    <w:bookmarkStart w:id="73" w:name="ref-R-lavaan"/>
+    <w:bookmarkEnd w:id="69"/>
+    <w:bookmarkStart w:id="71" w:name="ref-R-lavaan"/>
     <w:p>
       <w:pPr>
         <w:pStyle w:val="Literaturverzeichnis"/>
@@ -6015,7 +6275,7 @@
       <w:r>
         <w:t xml:space="preserve"> </w:t>
       </w:r>
-      <w:hyperlink r:id="rId72">
+      <w:hyperlink r:id="rId70">
         <w:r>
           <w:rPr>
             <w:rStyle w:val="Hyperlink"/>
@@ -6024,14 +6284,82 @@
         </w:r>
       </w:hyperlink>
     </w:p>
+    <w:bookmarkEnd w:id="71"/>
+    <w:bookmarkStart w:id="72" w:name="ref-saks2006antecedents"/>
+    <w:p>
+      <w:pPr>
+        <w:pStyle w:val="Literaturverzeichnis"/>
+      </w:pPr>
+      <w:r>
+        <w:t xml:space="preserve">Saks, A. M. (2006). Antecedents and consequences of employee engagement.</w:t>
+      </w:r>
+      <w:r>
+        <w:t xml:space="preserve"> </w:t>
+      </w:r>
+      <w:r>
+        <w:rPr>
+          <w:i/>
+        </w:rPr>
+        <w:t xml:space="preserve">Journal of Managerial Psychology</w:t>
+      </w:r>
+      <w:r>
+        <w:t xml:space="preserve">,</w:t>
+      </w:r>
+      <w:r>
+        <w:t xml:space="preserve"> </w:t>
+      </w:r>
+      <w:r>
+        <w:rPr>
+          <w:i/>
+        </w:rPr>
+        <w:t xml:space="preserve">21</w:t>
+      </w:r>
+      <w:r>
+        <w:t xml:space="preserve">(7), 600–619.</w:t>
+      </w:r>
+    </w:p>
+    <w:bookmarkEnd w:id="72"/>
+    <w:bookmarkStart w:id="73" w:name="ref-schaufeli_measurement_2002"/>
+    <w:p>
+      <w:pPr>
+        <w:pStyle w:val="Literaturverzeichnis"/>
+      </w:pPr>
+      <w:r>
+        <w:t xml:space="preserve">Schaufeli, W. B., Salanova, M., González-Romá, V., &amp; Bakker, A. B. (2002). The measurement of engagement and burnout: A two sample confirmatory factor analytic approach.</w:t>
+      </w:r>
+      <w:r>
+        <w:t xml:space="preserve"> </w:t>
+      </w:r>
+      <w:r>
+        <w:rPr>
+          <w:i/>
+        </w:rPr>
+        <w:t xml:space="preserve">Journal of Happiness Studies</w:t>
+      </w:r>
+      <w:r>
+        <w:t xml:space="preserve">,</w:t>
+      </w:r>
+      <w:r>
+        <w:t xml:space="preserve"> </w:t>
+      </w:r>
+      <w:r>
+        <w:rPr>
+          <w:i/>
+        </w:rPr>
+        <w:t xml:space="preserve">3</w:t>
+      </w:r>
+      <w:r>
+        <w:t xml:space="preserve">(1), 71–92.</w:t>
+      </w:r>
+    </w:p>
     <w:bookmarkEnd w:id="73"/>
-    <w:bookmarkStart w:id="74" w:name="ref-saks2006antecedents"/>
+    <w:bookmarkStart w:id="74" w:name="ref-schaufeli_measurement_2002"/>
     <w:p>
       <w:pPr>
         <w:pStyle w:val="Literaturverzeichnis"/>
       </w:pPr>
       <w:r>
-        <w:t xml:space="preserve">Saks, A. M. (2006). Antecedents and consequences of employee engagement.</w:t>
+        <w:t xml:space="preserve">Schaufeli, W. B., Salanova, M., González-Romá, V., &amp; Bakker, A. B. (2002). The measurement of engagement and burnout: A two sample confirmatory factor analytic approach.</w:t>
       </w:r>
       <w:r>
         <w:t xml:space="preserve"> </w:t>
@@ -6040,7 +6368,7 @@
         <w:rPr>
           <w:i/>
         </w:rPr>
-        <w:t xml:space="preserve">Journal of Managerial Psychology</w:t>
+        <w:t xml:space="preserve">Journal of Happiness Studies</w:t>
       </w:r>
       <w:r>
         <w:t xml:space="preserve">,</w:t>
@@ -6052,20 +6380,20 @@
         <w:rPr>
           <w:i/>
         </w:rPr>
-        <w:t xml:space="preserve">21</w:t>
-      </w:r>
-      <w:r>
-        <w:t xml:space="preserve">(7), 600–619.</w:t>
+        <w:t xml:space="preserve">3</w:t>
+      </w:r>
+      <w:r>
+        <w:t xml:space="preserve">(1), 71–92.</w:t>
       </w:r>
     </w:p>
     <w:bookmarkEnd w:id="74"/>
-    <w:bookmarkStart w:id="75" w:name="ref-schaufeli_measurement_2002"/>
+    <w:bookmarkStart w:id="75" w:name="ref-shaw2005engagement"/>
     <w:p>
       <w:pPr>
         <w:pStyle w:val="Literaturverzeichnis"/>
       </w:pPr>
       <w:r>
-        <w:t xml:space="preserve">Schaufeli, W. B., Salanova, M., González-Romá, V., &amp; Bakker, A. B. (2002). The measurement of engagement and burnout: A two sample confirmatory factor analytic approach.</w:t>
+        <w:t xml:space="preserve">Shaw, K. (2005). An engagement strategy process for communicators.</w:t>
       </w:r>
       <w:r>
         <w:t xml:space="preserve"> </w:t>
@@ -6074,7 +6402,7 @@
         <w:rPr>
           <w:i/>
         </w:rPr>
-        <w:t xml:space="preserve">Journal of Happiness Studies</w:t>
+        <w:t xml:space="preserve">Strategic Communication Management</w:t>
       </w:r>
       <w:r>
         <w:t xml:space="preserve">,</w:t>
@@ -6086,20 +6414,20 @@
         <w:rPr>
           <w:i/>
         </w:rPr>
-        <w:t xml:space="preserve">3</w:t>
-      </w:r>
-      <w:r>
-        <w:t xml:space="preserve">(1), 71–92.</w:t>
+        <w:t xml:space="preserve">9</w:t>
+      </w:r>
+      <w:r>
+        <w:t xml:space="preserve">(3), 26.</w:t>
       </w:r>
     </w:p>
     <w:bookmarkEnd w:id="75"/>
-    <w:bookmarkStart w:id="76" w:name="ref-schaufeli_measurement_2002"/>
+    <w:bookmarkStart w:id="77" w:name="ref-R-apaTables"/>
     <w:p>
       <w:pPr>
         <w:pStyle w:val="Literaturverzeichnis"/>
       </w:pPr>
       <w:r>
-        <w:t xml:space="preserve">Schaufeli, W. B., Salanova, M., González-Romá, V., &amp; Bakker, A. B. (2002). The measurement of engagement and burnout: A two sample confirmatory factor analytic approach.</w:t>
+        <w:t xml:space="preserve">Stanley, D. (2021).</w:t>
       </w:r>
       <w:r>
         <w:t xml:space="preserve"> </w:t>
@@ -6108,74 +6436,6 @@
         <w:rPr>
           <w:i/>
         </w:rPr>
-        <w:t xml:space="preserve">Journal of Happiness Studies</w:t>
-      </w:r>
-      <w:r>
-        <w:t xml:space="preserve">,</w:t>
-      </w:r>
-      <w:r>
-        <w:t xml:space="preserve"> </w:t>
-      </w:r>
-      <w:r>
-        <w:rPr>
-          <w:i/>
-        </w:rPr>
-        <w:t xml:space="preserve">3</w:t>
-      </w:r>
-      <w:r>
-        <w:t xml:space="preserve">(1), 71–92.</w:t>
-      </w:r>
-    </w:p>
-    <w:bookmarkEnd w:id="76"/>
-    <w:bookmarkStart w:id="77" w:name="ref-shaw2005engagement"/>
-    <w:p>
-      <w:pPr>
-        <w:pStyle w:val="Literaturverzeichnis"/>
-      </w:pPr>
-      <w:r>
-        <w:t xml:space="preserve">Shaw, K. (2005). An engagement strategy process for communicators.</w:t>
-      </w:r>
-      <w:r>
-        <w:t xml:space="preserve"> </w:t>
-      </w:r>
-      <w:r>
-        <w:rPr>
-          <w:i/>
-        </w:rPr>
-        <w:t xml:space="preserve">Strategic Communication Management</w:t>
-      </w:r>
-      <w:r>
-        <w:t xml:space="preserve">,</w:t>
-      </w:r>
-      <w:r>
-        <w:t xml:space="preserve"> </w:t>
-      </w:r>
-      <w:r>
-        <w:rPr>
-          <w:i/>
-        </w:rPr>
-        <w:t xml:space="preserve">9</w:t>
-      </w:r>
-      <w:r>
-        <w:t xml:space="preserve">(3), 26.</w:t>
-      </w:r>
-    </w:p>
-    <w:bookmarkEnd w:id="77"/>
-    <w:bookmarkStart w:id="79" w:name="ref-R-apaTables"/>
-    <w:p>
-      <w:pPr>
-        <w:pStyle w:val="Literaturverzeichnis"/>
-      </w:pPr>
-      <w:r>
-        <w:t xml:space="preserve">Stanley, D. (2021).</w:t>
-      </w:r>
-      <w:r>
-        <w:t xml:space="preserve"> </w:t>
-      </w:r>
-      <w:r>
-        <w:rPr>
-          <w:i/>
-        </w:rPr>
         <w:t xml:space="preserve">apaTables: Create american psychological association (APA) style tables</w:t>
       </w:r>
       <w:r>
@@ -6184,7 +6444,7 @@
       <w:r>
         <w:t xml:space="preserve"> </w:t>
       </w:r>
-      <w:hyperlink r:id="rId78">
+      <w:hyperlink r:id="rId76">
         <w:r>
           <w:rPr>
             <w:rStyle w:val="Hyperlink"/>
@@ -6193,8 +6453,8 @@
         </w:r>
       </w:hyperlink>
     </w:p>
-    <w:bookmarkEnd w:id="79"/>
-    <w:bookmarkStart w:id="81" w:name="ref-R-ggplot2"/>
+    <w:bookmarkEnd w:id="77"/>
+    <w:bookmarkStart w:id="79" w:name="ref-R-ggplot2"/>
     <w:p>
       <w:pPr>
         <w:pStyle w:val="Literaturverzeichnis"/>
@@ -6217,7 +6477,7 @@
       <w:r>
         <w:t xml:space="preserve"> </w:t>
       </w:r>
-      <w:hyperlink r:id="rId80">
+      <w:hyperlink r:id="rId78">
         <w:r>
           <w:rPr>
             <w:rStyle w:val="Hyperlink"/>
@@ -6226,8 +6486,8 @@
         </w:r>
       </w:hyperlink>
     </w:p>
-    <w:bookmarkEnd w:id="81"/>
-    <w:bookmarkStart w:id="83" w:name="ref-R-stringr"/>
+    <w:bookmarkEnd w:id="79"/>
+    <w:bookmarkStart w:id="81" w:name="ref-R-stringr"/>
     <w:p>
       <w:pPr>
         <w:pStyle w:val="Literaturverzeichnis"/>
@@ -6250,7 +6510,7 @@
       <w:r>
         <w:t xml:space="preserve"> </w:t>
       </w:r>
-      <w:hyperlink r:id="rId82">
+      <w:hyperlink r:id="rId80">
         <w:r>
           <w:rPr>
             <w:rStyle w:val="Hyperlink"/>
@@ -6259,8 +6519,8 @@
         </w:r>
       </w:hyperlink>
     </w:p>
-    <w:bookmarkEnd w:id="83"/>
-    <w:bookmarkStart w:id="85" w:name="ref-R-forcats"/>
+    <w:bookmarkEnd w:id="81"/>
+    <w:bookmarkStart w:id="83" w:name="ref-R-forcats"/>
     <w:p>
       <w:pPr>
         <w:pStyle w:val="Literaturverzeichnis"/>
@@ -6283,7 +6543,7 @@
       <w:r>
         <w:t xml:space="preserve"> </w:t>
       </w:r>
-      <w:hyperlink r:id="rId84">
+      <w:hyperlink r:id="rId82">
         <w:r>
           <w:rPr>
             <w:rStyle w:val="Hyperlink"/>
@@ -6292,8 +6552,8 @@
         </w:r>
       </w:hyperlink>
     </w:p>
-    <w:bookmarkEnd w:id="85"/>
-    <w:bookmarkStart w:id="87" w:name="ref-R-tidyr"/>
+    <w:bookmarkEnd w:id="83"/>
+    <w:bookmarkStart w:id="85" w:name="ref-R-tidyr"/>
     <w:p>
       <w:pPr>
         <w:pStyle w:val="Literaturverzeichnis"/>
@@ -6316,7 +6576,7 @@
       <w:r>
         <w:t xml:space="preserve"> </w:t>
       </w:r>
-      <w:hyperlink r:id="rId86">
+      <w:hyperlink r:id="rId84">
         <w:r>
           <w:rPr>
             <w:rStyle w:val="Hyperlink"/>
@@ -6325,8 +6585,8 @@
         </w:r>
       </w:hyperlink>
     </w:p>
-    <w:bookmarkEnd w:id="87"/>
-    <w:bookmarkStart w:id="89" w:name="ref-R-tidyverse"/>
+    <w:bookmarkEnd w:id="85"/>
+    <w:bookmarkStart w:id="87" w:name="ref-R-tidyverse"/>
     <w:p>
       <w:pPr>
         <w:pStyle w:val="Literaturverzeichnis"/>
@@ -6370,7 +6630,7 @@
       <w:r>
         <w:t xml:space="preserve"> </w:t>
       </w:r>
-      <w:hyperlink r:id="rId88">
+      <w:hyperlink r:id="rId86">
         <w:r>
           <w:rPr>
             <w:rStyle w:val="Hyperlink"/>
@@ -6379,8 +6639,8 @@
         </w:r>
       </w:hyperlink>
     </w:p>
-    <w:bookmarkEnd w:id="89"/>
-    <w:bookmarkStart w:id="91" w:name="ref-R-dplyr"/>
+    <w:bookmarkEnd w:id="87"/>
+    <w:bookmarkStart w:id="89" w:name="ref-R-dplyr"/>
     <w:p>
       <w:pPr>
         <w:pStyle w:val="Literaturverzeichnis"/>
@@ -6403,7 +6663,7 @@
       <w:r>
         <w:t xml:space="preserve"> </w:t>
       </w:r>
-      <w:hyperlink r:id="rId90">
+      <w:hyperlink r:id="rId88">
         <w:r>
           <w:rPr>
             <w:rStyle w:val="Hyperlink"/>
@@ -6412,8 +6672,8 @@
         </w:r>
       </w:hyperlink>
     </w:p>
-    <w:bookmarkEnd w:id="91"/>
-    <w:bookmarkStart w:id="93" w:name="ref-R-readr"/>
+    <w:bookmarkEnd w:id="89"/>
+    <w:bookmarkStart w:id="91" w:name="ref-R-readr"/>
     <w:p>
       <w:pPr>
         <w:pStyle w:val="Literaturverzeichnis"/>
@@ -6436,7 +6696,7 @@
       <w:r>
         <w:t xml:space="preserve"> </w:t>
       </w:r>
-      <w:hyperlink r:id="rId92">
+      <w:hyperlink r:id="rId90">
         <w:r>
           <w:rPr>
             <w:rStyle w:val="Hyperlink"/>
@@ -6445,8 +6705,8 @@
         </w:r>
       </w:hyperlink>
     </w:p>
-    <w:bookmarkEnd w:id="93"/>
-    <w:bookmarkStart w:id="95" w:name="ref-willmer_exploratory_2019"/>
+    <w:bookmarkEnd w:id="91"/>
+    <w:bookmarkStart w:id="93" w:name="ref-willmer_exploratory_2019"/>
     <w:p>
       <w:pPr>
         <w:pStyle w:val="Literaturverzeichnis"/>
@@ -6481,7 +6741,7 @@
       <w:r>
         <w:t xml:space="preserve"> </w:t>
       </w:r>
-      <w:hyperlink r:id="rId94">
+      <w:hyperlink r:id="rId92">
         <w:r>
           <w:rPr>
             <w:rStyle w:val="Hyperlink"/>
@@ -6490,8 +6750,8 @@
         </w:r>
       </w:hyperlink>
     </w:p>
-    <w:bookmarkEnd w:id="95"/>
-    <w:bookmarkStart w:id="97" w:name="ref-R-DT"/>
+    <w:bookmarkEnd w:id="93"/>
+    <w:bookmarkStart w:id="95" w:name="ref-R-DT"/>
     <w:p>
       <w:pPr>
         <w:pStyle w:val="Literaturverzeichnis"/>
@@ -6514,7 +6774,7 @@
       <w:r>
         <w:t xml:space="preserve"> </w:t>
       </w:r>
-      <w:hyperlink r:id="rId96">
+      <w:hyperlink r:id="rId94">
         <w:r>
           <w:rPr>
             <w:rStyle w:val="Hyperlink"/>
@@ -6523,8 +6783,8 @@
         </w:r>
       </w:hyperlink>
     </w:p>
-    <w:bookmarkEnd w:id="97"/>
-    <w:bookmarkStart w:id="99" w:name="ref-R-kableExtra"/>
+    <w:bookmarkEnd w:id="95"/>
+    <w:bookmarkStart w:id="97" w:name="ref-R-kableExtra"/>
     <w:p>
       <w:pPr>
         <w:pStyle w:val="Literaturverzeichnis"/>
@@ -6547,7 +6807,7 @@
       <w:r>
         <w:t xml:space="preserve"> </w:t>
       </w:r>
-      <w:hyperlink r:id="rId98">
+      <w:hyperlink r:id="rId96">
         <w:r>
           <w:rPr>
             <w:rStyle w:val="Hyperlink"/>
@@ -6556,9 +6816,9 @@
         </w:r>
       </w:hyperlink>
     </w:p>
+    <w:bookmarkEnd w:id="97"/>
+    <w:bookmarkEnd w:id="98"/>
     <w:bookmarkEnd w:id="99"/>
-    <w:bookmarkEnd w:id="100"/>
-    <w:bookmarkEnd w:id="101"/>
     <w:sectPr>
       <w:headerReference w:type="even" r:id="rId10"/>
       <w:headerReference w:type="default" r:id="rId9"/>

</xml_diff>

<commit_message>
10/7 housekeeping for handoff to kulas for writing Results. Home stretch
</commit_message>
<xml_diff>
--- a/SIOPpapaja.docx
+++ b/SIOPpapaja.docx
@@ -653,14 +653,6 @@
         <w:pStyle w:val="Blocktext"/>
       </w:pPr>
       <w:r>
-        <w:t xml:space="preserve">what does the below text mean?</w:t>
-      </w:r>
-    </w:p>
-    <w:p>
-      <w:pPr>
-        <w:pStyle w:val="FirstParagraph"/>
-      </w:pPr>
-      <w:r>
         <w:t xml:space="preserve">Choice of focus on BIC versus AIC discussed in</w:t>
       </w:r>
       <w:r>
@@ -671,14 +663,6 @@
       </w:r>
       <w:r>
         <w:t xml:space="preserve">.</w:t>
-      </w:r>
-    </w:p>
-    <w:p>
-      <w:pPr>
-        <w:pStyle w:val="Textkrper"/>
-      </w:pPr>
-      <w:r>
-        <w:t xml:space="preserve">All analysis was conducted in R.</w:t>
       </w:r>
     </w:p>
     <w:bookmarkStart w:id="26" w:name="participants"/>
@@ -2774,9 +2758,1498 @@
         <w:t xml:space="preserve">Final scale definitions</w:t>
       </w:r>
     </w:p>
+    <w:bookmarkEnd w:id="36"/>
+    <w:bookmarkStart w:id="37" w:name="study-2"/>
+    <w:p>
+      <w:pPr>
+        <w:pStyle w:val="berschrift2"/>
+      </w:pPr>
+      <w:r>
+        <w:rPr>
+          <w:rStyle w:val="SectionNumber"/>
+        </w:rPr>
+        <w:t xml:space="preserve">3.2</w:t>
+      </w:r>
+      <w:r>
+        <w:tab/>
+      </w:r>
+      <w:r>
+        <w:t xml:space="preserve">Study 2</w:t>
+      </w:r>
+    </w:p>
     <w:p>
       <w:pPr>
         <w:pStyle w:val="FirstParagraph"/>
+      </w:pPr>
+      <w:r>
+        <w:t xml:space="preserve">Construct validation was accomplished via administration of the 17-item UWES as well as the</w:t>
+      </w:r>
+      <w:r>
+        <w:t xml:space="preserve"> </w:t>
+      </w:r>
+      <w:r>
+        <w:t xml:space="preserve">Saks (2006)</w:t>
+      </w:r>
+      <w:r>
+        <w:t xml:space="preserve"> </w:t>
+      </w:r>
+      <w:r>
+        <w:t xml:space="preserve">12-item scale.</w:t>
+      </w:r>
+      <w:r>
+        <w:t xml:space="preserve"> </w:t>
+      </w:r>
+      <w:r>
+        <w:t xml:space="preserve">Saks (2006)</w:t>
+      </w:r>
+      <w:r>
+        <w:t xml:space="preserve"> </w:t>
+      </w:r>
+      <w:r>
+        <w:t xml:space="preserve">aggregates to two scales: job and organizational engagement.</w:t>
+      </w:r>
+    </w:p>
+    <w:bookmarkEnd w:id="37"/>
+    <w:bookmarkEnd w:id="38"/>
+    <w:bookmarkStart w:id="39" w:name="discussion"/>
+    <w:p>
+      <w:pPr>
+        <w:pStyle w:val="berschrift1"/>
+      </w:pPr>
+      <w:r>
+        <w:rPr>
+          <w:rStyle w:val="SectionNumber"/>
+        </w:rPr>
+        <w:t xml:space="preserve">4</w:t>
+      </w:r>
+      <w:r>
+        <w:tab/>
+      </w:r>
+      <w:r>
+        <w:t xml:space="preserve">Discussion</w:t>
+      </w:r>
+    </w:p>
+    <w:p>
+      <w:pPr>
+        <w:pStyle w:val="FirstParagraph"/>
+      </w:pPr>
+      <w:r>
+        <w:t xml:space="preserve">The purpose of this study was to present two divergent approaches for constructing scales that simultaneously probe the substantive and attitudinal factor structures of employee engagement.</w:t>
+      </w:r>
+    </w:p>
+    <w:p>
+      <w:pPr>
+        <w:pStyle w:val="Textkrper"/>
+      </w:pPr>
+      <w:r>
+        <w:t xml:space="preserve">Our next endeavor will be to establish convergent and discriminant validity of ourr scale</w:t>
+      </w:r>
+    </w:p>
+    <w:p>
+      <w:pPr>
+        <w:pStyle w:val="Textkrper"/>
+      </w:pPr>
+      <w:r>
+        <w:t xml:space="preserve">Currently, the UWES is one of the most popular engagement scales</w:t>
+      </w:r>
+      <w:r>
+        <w:t xml:space="preserve"> </w:t>
+      </w:r>
+      <w:r>
+        <w:t xml:space="preserve">Our proposed scale would</w:t>
+      </w:r>
+    </w:p>
+    <w:p>
+      <w:pPr>
+        <w:pStyle w:val="Textkrper"/>
+      </w:pPr>
+      <w:r>
+        <w:t xml:space="preserve">Bifactor analysis may be a valuable method of reconciling previously at-odds approaches to describing the same construct.</w:t>
+      </w:r>
+    </w:p>
+    <w:p>
+      <w:pPr>
+        <w:pStyle w:val="Textkrper"/>
+      </w:pPr>
+      <w:r>
+        <w:t xml:space="preserve">Our research contributes to theory in two key ways. Firstly, it introduces a novel measure of engagement, developed in English, that will allow future researchers to further probe the tripartite attitudinal structure of the construct. To our knowledge, ours is the only engagement scale that probes the specific attitudinal dimensions of engagement.</w:t>
+      </w:r>
+    </w:p>
+    <w:p>
+      <w:pPr>
+        <w:pStyle w:val="Blocktext"/>
+      </w:pPr>
+      <w:r>
+        <w:t xml:space="preserve">Is the term for our specific flavor of bifactor analysis</w:t>
+      </w:r>
+      <w:r>
+        <w:t xml:space="preserve"> </w:t>
+      </w:r>
+      <w:r>
+        <w:t xml:space="preserve">“</w:t>
+      </w:r>
+      <w:r>
+        <w:t xml:space="preserve">unconstrained non-hierarchical bifactor analysis?</w:t>
+      </w:r>
+      <w:r>
+        <w:t xml:space="preserve">”</w:t>
+      </w:r>
+    </w:p>
+    <w:p>
+      <w:pPr>
+        <w:pStyle w:val="FirstParagraph"/>
+      </w:pPr>
+      <w:r>
+        <w:t xml:space="preserve">Secondly, we more generally advance the use of bifactor analysis as an alternative approach to testing and comparing structural models of constructs.</w:t>
+      </w:r>
+    </w:p>
+    <w:p>
+      <w:pPr>
+        <w:pStyle w:val="Textkrper"/>
+      </w:pPr>
+      <w:r>
+        <w:t xml:space="preserve">We show that a scale can exhibit high internal consistency while simultaneously measuring two different structural models.</w:t>
+      </w:r>
+      <w:r>
+        <w:t xml:space="preserve"> </w:t>
+      </w:r>
+      <w:r>
+        <w:t xml:space="preserve">It is our hope that the success of this approach might evangelize bifactor analysis and the more general approach of consolidating and integrating theories rather than parsing them.</w:t>
+      </w:r>
+    </w:p>
+    <w:p>
+      <w:r>
+        <w:br w:type="page"/>
+      </w:r>
+    </w:p>
+    <w:bookmarkEnd w:id="39"/>
+    <w:bookmarkStart w:id="99" w:name="references"/>
+    <w:p>
+      <w:pPr>
+        <w:pStyle w:val="berschrift1"/>
+      </w:pPr>
+      <w:r>
+        <w:rPr>
+          <w:rStyle w:val="SectionNumber"/>
+        </w:rPr>
+        <w:t xml:space="preserve">5</w:t>
+      </w:r>
+      <w:r>
+        <w:tab/>
+      </w:r>
+      <w:r>
+        <w:t xml:space="preserve">References</w:t>
+      </w:r>
+    </w:p>
+    <w:bookmarkStart w:id="98" w:name="refs"/>
+    <w:bookmarkStart w:id="41" w:name="ref-R-papaja"/>
+    <w:p>
+      <w:pPr>
+        <w:pStyle w:val="Literaturverzeichnis"/>
+      </w:pPr>
+      <w:r>
+        <w:t xml:space="preserve">Aust, F., &amp; Barth, M. (2020).</w:t>
+      </w:r>
+      <w:r>
+        <w:t xml:space="preserve"> </w:t>
+      </w:r>
+      <w:r>
+        <w:rPr>
+          <w:i/>
+        </w:rPr>
+        <w:t xml:space="preserve">papaja</w:t>
+      </w:r>
+      <w:r>
+        <w:rPr>
+          <w:i/>
+        </w:rPr>
+        <w:t xml:space="preserve">:</w:t>
+      </w:r>
+      <w:r>
+        <w:rPr>
+          <w:i/>
+        </w:rPr>
+        <w:t xml:space="preserve"> </w:t>
+      </w:r>
+      <w:r>
+        <w:rPr>
+          <w:i/>
+        </w:rPr>
+        <w:t xml:space="preserve">Create</w:t>
+      </w:r>
+      <w:r>
+        <w:rPr>
+          <w:i/>
+        </w:rPr>
+        <w:t xml:space="preserve"> </w:t>
+      </w:r>
+      <w:r>
+        <w:rPr>
+          <w:i/>
+        </w:rPr>
+        <w:t xml:space="preserve">APA</w:t>
+      </w:r>
+      <w:r>
+        <w:rPr>
+          <w:i/>
+        </w:rPr>
+        <w:t xml:space="preserve"> </w:t>
+      </w:r>
+      <w:r>
+        <w:rPr>
+          <w:i/>
+        </w:rPr>
+        <w:t xml:space="preserve">manuscripts with</w:t>
+      </w:r>
+      <w:r>
+        <w:rPr>
+          <w:i/>
+        </w:rPr>
+        <w:t xml:space="preserve"> </w:t>
+      </w:r>
+      <w:r>
+        <w:rPr>
+          <w:i/>
+        </w:rPr>
+        <w:t xml:space="preserve">R Markdown</w:t>
+      </w:r>
+      <w:r>
+        <w:t xml:space="preserve">.</w:t>
+      </w:r>
+      <w:r>
+        <w:t xml:space="preserve"> </w:t>
+      </w:r>
+      <w:hyperlink r:id="rId40">
+        <w:r>
+          <w:rPr>
+            <w:rStyle w:val="Hyperlink"/>
+          </w:rPr>
+          <w:t xml:space="preserve">https://github.com/crsh/papaja</w:t>
+        </w:r>
+      </w:hyperlink>
+    </w:p>
+    <w:bookmarkEnd w:id="41"/>
+    <w:bookmarkStart w:id="43" w:name="ref-R-magrittr"/>
+    <w:p>
+      <w:pPr>
+        <w:pStyle w:val="Literaturverzeichnis"/>
+      </w:pPr>
+      <w:r>
+        <w:t xml:space="preserve">Bache, S. M., &amp; Wickham, H. (2020).</w:t>
+      </w:r>
+      <w:r>
+        <w:t xml:space="preserve"> </w:t>
+      </w:r>
+      <w:r>
+        <w:rPr>
+          <w:i/>
+        </w:rPr>
+        <w:t xml:space="preserve">Magrittr: A forward-pipe operator for r</w:t>
+      </w:r>
+      <w:r>
+        <w:t xml:space="preserve">.</w:t>
+      </w:r>
+      <w:r>
+        <w:t xml:space="preserve"> </w:t>
+      </w:r>
+      <w:hyperlink r:id="rId42">
+        <w:r>
+          <w:rPr>
+            <w:rStyle w:val="Hyperlink"/>
+          </w:rPr>
+          <w:t xml:space="preserve">https://CRAN.R-project.org/package=magrittr</w:t>
+        </w:r>
+      </w:hyperlink>
+    </w:p>
+    <w:bookmarkEnd w:id="43"/>
+    <w:bookmarkStart w:id="44" w:name="ref-baumruk2004missing"/>
+    <w:p>
+      <w:pPr>
+        <w:pStyle w:val="Literaturverzeichnis"/>
+      </w:pPr>
+      <w:r>
+        <w:t xml:space="preserve">Baumruk, R. (2004).</w:t>
+      </w:r>
+      <w:r>
+        <w:t xml:space="preserve"> </w:t>
+      </w:r>
+      <w:r>
+        <w:rPr>
+          <w:i/>
+        </w:rPr>
+        <w:t xml:space="preserve">The missing link: The role of employee engagement in business success</w:t>
+      </w:r>
+      <w:r>
+        <w:t xml:space="preserve">.</w:t>
+      </w:r>
+      <w:r>
+        <w:t xml:space="preserve"> </w:t>
+      </w:r>
+      <w:r>
+        <w:rPr>
+          <w:i/>
+        </w:rPr>
+        <w:t xml:space="preserve">47</w:t>
+      </w:r>
+      <w:r>
+        <w:t xml:space="preserve">, 48–52.</w:t>
+      </w:r>
+    </w:p>
+    <w:bookmarkEnd w:id="44"/>
+    <w:bookmarkStart w:id="45" w:name="ref-dziak2020sensitivity"/>
+    <w:p>
+      <w:pPr>
+        <w:pStyle w:val="Literaturverzeichnis"/>
+      </w:pPr>
+      <w:r>
+        <w:t xml:space="preserve">Dziak, J. J., Coffman, D. L., Lanza, S. T., Li, R., &amp; Jermiin, L. S. (2020). Sensitivity and specificity of information criteria.</w:t>
+      </w:r>
+      <w:r>
+        <w:t xml:space="preserve"> </w:t>
+      </w:r>
+      <w:r>
+        <w:rPr>
+          <w:i/>
+        </w:rPr>
+        <w:t xml:space="preserve">Briefings in Bioinformatics</w:t>
+      </w:r>
+      <w:r>
+        <w:t xml:space="preserve">,</w:t>
+      </w:r>
+      <w:r>
+        <w:t xml:space="preserve"> </w:t>
+      </w:r>
+      <w:r>
+        <w:rPr>
+          <w:i/>
+        </w:rPr>
+        <w:t xml:space="preserve">21</w:t>
+      </w:r>
+      <w:r>
+        <w:t xml:space="preserve">(2), 553–565.</w:t>
+      </w:r>
+    </w:p>
+    <w:bookmarkEnd w:id="45"/>
+    <w:bookmarkStart w:id="47" w:name="ref-R-semPlot"/>
+    <w:p>
+      <w:pPr>
+        <w:pStyle w:val="Literaturverzeichnis"/>
+      </w:pPr>
+      <w:r>
+        <w:t xml:space="preserve">Epskamp, S. (2019).</w:t>
+      </w:r>
+      <w:r>
+        <w:t xml:space="preserve"> </w:t>
+      </w:r>
+      <w:r>
+        <w:rPr>
+          <w:i/>
+        </w:rPr>
+        <w:t xml:space="preserve">semPlot: Path diagrams and visual analysis of various SEM packages’ output</w:t>
+      </w:r>
+      <w:r>
+        <w:t xml:space="preserve">.</w:t>
+      </w:r>
+      <w:r>
+        <w:t xml:space="preserve"> </w:t>
+      </w:r>
+      <w:hyperlink r:id="rId46">
+        <w:r>
+          <w:rPr>
+            <w:rStyle w:val="Hyperlink"/>
+          </w:rPr>
+          <w:t xml:space="preserve">https://CRAN.R-project.org/package=semPlot</w:t>
+        </w:r>
+      </w:hyperlink>
+    </w:p>
+    <w:bookmarkEnd w:id="47"/>
+    <w:bookmarkStart w:id="49" w:name="ref-R-sem"/>
+    <w:p>
+      <w:pPr>
+        <w:pStyle w:val="Literaturverzeichnis"/>
+      </w:pPr>
+      <w:r>
+        <w:t xml:space="preserve">Fox, J., Nie, Z., &amp; Byrnes, J. (2020).</w:t>
+      </w:r>
+      <w:r>
+        <w:t xml:space="preserve"> </w:t>
+      </w:r>
+      <w:r>
+        <w:rPr>
+          <w:i/>
+        </w:rPr>
+        <w:t xml:space="preserve">Sem: Structural equation models</w:t>
+      </w:r>
+      <w:r>
+        <w:t xml:space="preserve">.</w:t>
+      </w:r>
+      <w:r>
+        <w:t xml:space="preserve"> </w:t>
+      </w:r>
+      <w:hyperlink r:id="rId48">
+        <w:r>
+          <w:rPr>
+            <w:rStyle w:val="Hyperlink"/>
+          </w:rPr>
+          <w:t xml:space="preserve">https://CRAN.R-project.org/package=sem</w:t>
+        </w:r>
+      </w:hyperlink>
+    </w:p>
+    <w:bookmarkEnd w:id="49"/>
+    <w:bookmarkStart w:id="51" w:name="ref-giordano_exploratory_2020"/>
+    <w:p>
+      <w:pPr>
+        <w:pStyle w:val="Literaturverzeichnis"/>
+      </w:pPr>
+      <w:r>
+        <w:t xml:space="preserve">Giordano, C., Ones, D. S., Waller, N. G., &amp; Stanek, K. C. (2020). Exploratory bifactor measurement models in vocational behavior research.</w:t>
+      </w:r>
+      <w:r>
+        <w:t xml:space="preserve"> </w:t>
+      </w:r>
+      <w:r>
+        <w:rPr>
+          <w:i/>
+        </w:rPr>
+        <w:t xml:space="preserve">Journal of Vocational Behavior</w:t>
+      </w:r>
+      <w:r>
+        <w:t xml:space="preserve">,</w:t>
+      </w:r>
+      <w:r>
+        <w:t xml:space="preserve"> </w:t>
+      </w:r>
+      <w:r>
+        <w:rPr>
+          <w:i/>
+        </w:rPr>
+        <w:t xml:space="preserve">120</w:t>
+      </w:r>
+      <w:r>
+        <w:t xml:space="preserve">, 103430.</w:t>
+      </w:r>
+      <w:r>
+        <w:t xml:space="preserve"> </w:t>
+      </w:r>
+      <w:hyperlink r:id="rId50">
+        <w:r>
+          <w:rPr>
+            <w:rStyle w:val="Hyperlink"/>
+          </w:rPr>
+          <w:t xml:space="preserve">https://doi.org/10.1016/j.jvb.2020.103430</w:t>
+        </w:r>
+      </w:hyperlink>
+    </w:p>
+    <w:bookmarkEnd w:id="51"/>
+    <w:bookmarkStart w:id="53" w:name="ref-R-purrr"/>
+    <w:p>
+      <w:pPr>
+        <w:pStyle w:val="Literaturverzeichnis"/>
+      </w:pPr>
+      <w:r>
+        <w:t xml:space="preserve">Henry, L., &amp; Wickham, H. (2020).</w:t>
+      </w:r>
+      <w:r>
+        <w:t xml:space="preserve"> </w:t>
+      </w:r>
+      <w:r>
+        <w:rPr>
+          <w:i/>
+        </w:rPr>
+        <w:t xml:space="preserve">Purrr: Functional programming tools</w:t>
+      </w:r>
+      <w:r>
+        <w:t xml:space="preserve">.</w:t>
+      </w:r>
+      <w:r>
+        <w:t xml:space="preserve"> </w:t>
+      </w:r>
+      <w:hyperlink r:id="rId52">
+        <w:r>
+          <w:rPr>
+            <w:rStyle w:val="Hyperlink"/>
+          </w:rPr>
+          <w:t xml:space="preserve">https://CRAN.R-project.org/package=purrr</w:t>
+        </w:r>
+      </w:hyperlink>
+    </w:p>
+    <w:bookmarkEnd w:id="53"/>
+    <w:bookmarkStart w:id="54" w:name="ref-joreskog1994estimation"/>
+    <w:p>
+      <w:pPr>
+        <w:pStyle w:val="Literaturverzeichnis"/>
+      </w:pPr>
+      <w:r>
+        <w:t xml:space="preserve">Jöreskog, K. G. (1994). On the estimation of polychoric correlations and their asymptotic covariance matrix.</w:t>
+      </w:r>
+      <w:r>
+        <w:t xml:space="preserve"> </w:t>
+      </w:r>
+      <w:r>
+        <w:rPr>
+          <w:i/>
+        </w:rPr>
+        <w:t xml:space="preserve">Psychometrika</w:t>
+      </w:r>
+      <w:r>
+        <w:t xml:space="preserve">,</w:t>
+      </w:r>
+      <w:r>
+        <w:t xml:space="preserve"> </w:t>
+      </w:r>
+      <w:r>
+        <w:rPr>
+          <w:i/>
+        </w:rPr>
+        <w:t xml:space="preserve">59</w:t>
+      </w:r>
+      <w:r>
+        <w:t xml:space="preserve">(3), 381–389.</w:t>
+      </w:r>
+    </w:p>
+    <w:bookmarkEnd w:id="54"/>
+    <w:bookmarkStart w:id="55" w:name="ref-kahn1990psychological"/>
+    <w:p>
+      <w:pPr>
+        <w:pStyle w:val="Literaturverzeichnis"/>
+      </w:pPr>
+      <w:r>
+        <w:t xml:space="preserve">Kahn, W. A. (1990). Psychological conditions of personal engagement and disengagement at work.</w:t>
+      </w:r>
+      <w:r>
+        <w:t xml:space="preserve"> </w:t>
+      </w:r>
+      <w:r>
+        <w:rPr>
+          <w:i/>
+        </w:rPr>
+        <w:t xml:space="preserve">Academy of Management Journal</w:t>
+      </w:r>
+      <w:r>
+        <w:t xml:space="preserve">,</w:t>
+      </w:r>
+      <w:r>
+        <w:t xml:space="preserve"> </w:t>
+      </w:r>
+      <w:r>
+        <w:rPr>
+          <w:i/>
+        </w:rPr>
+        <w:t xml:space="preserve">33</w:t>
+      </w:r>
+      <w:r>
+        <w:t xml:space="preserve">(4), 692–724.</w:t>
+      </w:r>
+    </w:p>
+    <w:bookmarkEnd w:id="55"/>
+    <w:bookmarkStart w:id="57" w:name="ref-kaiser_campbell_2019"/>
+    <w:p>
+      <w:pPr>
+        <w:pStyle w:val="Literaturverzeichnis"/>
+      </w:pPr>
+      <w:r>
+        <w:t xml:space="preserve">Kaiser, F. G., &amp; Wilson, M. (2019). The campbell paradigm as a behavior-predictive reinterpretation of the classical tripartite model of attitudes.</w:t>
+      </w:r>
+      <w:r>
+        <w:t xml:space="preserve"> </w:t>
+      </w:r>
+      <w:r>
+        <w:rPr>
+          <w:i/>
+        </w:rPr>
+        <w:t xml:space="preserve">European Psychologist</w:t>
+      </w:r>
+      <w:r>
+        <w:t xml:space="preserve">,</w:t>
+      </w:r>
+      <w:r>
+        <w:t xml:space="preserve"> </w:t>
+      </w:r>
+      <w:r>
+        <w:rPr>
+          <w:i/>
+        </w:rPr>
+        <w:t xml:space="preserve">24</w:t>
+      </w:r>
+      <w:r>
+        <w:t xml:space="preserve">(4), 359–374.</w:t>
+      </w:r>
+      <w:r>
+        <w:t xml:space="preserve"> </w:t>
+      </w:r>
+      <w:hyperlink r:id="rId56">
+        <w:r>
+          <w:rPr>
+            <w:rStyle w:val="Hyperlink"/>
+          </w:rPr>
+          <w:t xml:space="preserve">https://doi.org/10.1027/1016-9040/a000364</w:t>
+        </w:r>
+      </w:hyperlink>
+    </w:p>
+    <w:bookmarkEnd w:id="57"/>
+    <w:bookmarkStart w:id="58" w:name="ref-kaiser_campbell_2019"/>
+    <w:p>
+      <w:pPr>
+        <w:pStyle w:val="Literaturverzeichnis"/>
+      </w:pPr>
+      <w:r>
+        <w:t xml:space="preserve">Kaiser, F. G., &amp; Wilson, M. (2019). The campbell paradigm as a behavior-predictive reinterpretation of the classical tripartite model of attitudes.</w:t>
+      </w:r>
+      <w:r>
+        <w:t xml:space="preserve"> </w:t>
+      </w:r>
+      <w:r>
+        <w:rPr>
+          <w:i/>
+        </w:rPr>
+        <w:t xml:space="preserve">European Psychologist</w:t>
+      </w:r>
+      <w:r>
+        <w:t xml:space="preserve">,</w:t>
+      </w:r>
+      <w:r>
+        <w:t xml:space="preserve"> </w:t>
+      </w:r>
+      <w:r>
+        <w:rPr>
+          <w:i/>
+        </w:rPr>
+        <w:t xml:space="preserve">24</w:t>
+      </w:r>
+      <w:r>
+        <w:t xml:space="preserve">(4), 359–374.</w:t>
+      </w:r>
+      <w:r>
+        <w:t xml:space="preserve"> </w:t>
+      </w:r>
+      <w:hyperlink r:id="rId56">
+        <w:r>
+          <w:rPr>
+            <w:rStyle w:val="Hyperlink"/>
+          </w:rPr>
+          <w:t xml:space="preserve">https://doi.org/10.1027/1016-9040/a000364</w:t>
+        </w:r>
+      </w:hyperlink>
+    </w:p>
+    <w:bookmarkEnd w:id="58"/>
+    <w:bookmarkStart w:id="60" w:name="ref-R-labourR"/>
+    <w:p>
+      <w:pPr>
+        <w:pStyle w:val="Literaturverzeichnis"/>
+      </w:pPr>
+      <w:r>
+        <w:t xml:space="preserve">Kouretsis, A., Bampouris, A., Morfiris, P., &amp; Papageorgiou, K. (2020).</w:t>
+      </w:r>
+      <w:r>
+        <w:t xml:space="preserve"> </w:t>
+      </w:r>
+      <w:r>
+        <w:rPr>
+          <w:i/>
+        </w:rPr>
+        <w:t xml:space="preserve">labourR: Classify multilingual labour market free-text to standardized hierarchical occupations</w:t>
+      </w:r>
+      <w:r>
+        <w:t xml:space="preserve">.</w:t>
+      </w:r>
+      <w:r>
+        <w:t xml:space="preserve"> </w:t>
+      </w:r>
+      <w:hyperlink r:id="rId59">
+        <w:r>
+          <w:rPr>
+            <w:rStyle w:val="Hyperlink"/>
+          </w:rPr>
+          <w:t xml:space="preserve">https://CRAN.R-project.org/package=labourR</w:t>
+        </w:r>
+      </w:hyperlink>
+    </w:p>
+    <w:bookmarkEnd w:id="60"/>
+    <w:bookmarkStart w:id="62" w:name="ref-kulikowski_we_2017"/>
+    <w:p>
+      <w:pPr>
+        <w:pStyle w:val="Literaturverzeichnis"/>
+      </w:pPr>
+      <w:r>
+        <w:t xml:space="preserve">Kulikowski, K. (2017). Do we all agree on how to measure work engagement? Factorial validity of utrecht work engagement scale as a standard measurement tool - a literature review.</w:t>
+      </w:r>
+      <w:r>
+        <w:t xml:space="preserve"> </w:t>
+      </w:r>
+      <w:r>
+        <w:rPr>
+          <w:i/>
+        </w:rPr>
+        <w:t xml:space="preserve">International Journal of Occupational Medicine and Environmental Health</w:t>
+      </w:r>
+      <w:r>
+        <w:t xml:space="preserve">,</w:t>
+      </w:r>
+      <w:r>
+        <w:t xml:space="preserve"> </w:t>
+      </w:r>
+      <w:r>
+        <w:rPr>
+          <w:i/>
+        </w:rPr>
+        <w:t xml:space="preserve">30</w:t>
+      </w:r>
+      <w:r>
+        <w:t xml:space="preserve">(2), 161–175.</w:t>
+      </w:r>
+      <w:r>
+        <w:t xml:space="preserve"> </w:t>
+      </w:r>
+      <w:hyperlink r:id="rId61">
+        <w:r>
+          <w:rPr>
+            <w:rStyle w:val="Hyperlink"/>
+          </w:rPr>
+          <w:t xml:space="preserve">https://doi.org/10.13075/ijomeh.1896.00947</w:t>
+        </w:r>
+      </w:hyperlink>
+    </w:p>
+    <w:bookmarkEnd w:id="62"/>
+    <w:bookmarkStart w:id="64" w:name="ref-R-tibble"/>
+    <w:p>
+      <w:pPr>
+        <w:pStyle w:val="Literaturverzeichnis"/>
+      </w:pPr>
+      <w:r>
+        <w:t xml:space="preserve">Müller, K., &amp; Wickham, H. (2021).</w:t>
+      </w:r>
+      <w:r>
+        <w:t xml:space="preserve"> </w:t>
+      </w:r>
+      <w:r>
+        <w:rPr>
+          <w:i/>
+        </w:rPr>
+        <w:t xml:space="preserve">Tibble: Simple data frames</w:t>
+      </w:r>
+      <w:r>
+        <w:t xml:space="preserve">.</w:t>
+      </w:r>
+      <w:r>
+        <w:t xml:space="preserve"> </w:t>
+      </w:r>
+      <w:hyperlink r:id="rId63">
+        <w:r>
+          <w:rPr>
+            <w:rStyle w:val="Hyperlink"/>
+          </w:rPr>
+          <w:t xml:space="preserve">https://CRAN.R-project.org/package=tibble</w:t>
+        </w:r>
+      </w:hyperlink>
+    </w:p>
+    <w:bookmarkEnd w:id="64"/>
+    <w:bookmarkStart w:id="66" w:name="ref-R-base"/>
+    <w:p>
+      <w:pPr>
+        <w:pStyle w:val="Literaturverzeichnis"/>
+      </w:pPr>
+      <w:r>
+        <w:t xml:space="preserve">R Core Team. (2021).</w:t>
+      </w:r>
+      <w:r>
+        <w:t xml:space="preserve"> </w:t>
+      </w:r>
+      <w:r>
+        <w:rPr>
+          <w:i/>
+        </w:rPr>
+        <w:t xml:space="preserve">R: A language and environment for statistical computing</w:t>
+      </w:r>
+      <w:r>
+        <w:t xml:space="preserve">. R Foundation for Statistical Computing.</w:t>
+      </w:r>
+      <w:r>
+        <w:t xml:space="preserve"> </w:t>
+      </w:r>
+      <w:hyperlink r:id="rId65">
+        <w:r>
+          <w:rPr>
+            <w:rStyle w:val="Hyperlink"/>
+          </w:rPr>
+          <w:t xml:space="preserve">https://www.R-project.org/</w:t>
+        </w:r>
+      </w:hyperlink>
+    </w:p>
+    <w:bookmarkEnd w:id="66"/>
+    <w:bookmarkStart w:id="68" w:name="ref-reise_rediscovery_2012"/>
+    <w:p>
+      <w:pPr>
+        <w:pStyle w:val="Literaturverzeichnis"/>
+      </w:pPr>
+      <w:r>
+        <w:t xml:space="preserve">Reise, S. P. (2012). The rediscovery of bifactor measurement models.</w:t>
+      </w:r>
+      <w:r>
+        <w:t xml:space="preserve"> </w:t>
+      </w:r>
+      <w:r>
+        <w:rPr>
+          <w:i/>
+        </w:rPr>
+        <w:t xml:space="preserve">Multivariate Behavioral Research</w:t>
+      </w:r>
+      <w:r>
+        <w:t xml:space="preserve">,</w:t>
+      </w:r>
+      <w:r>
+        <w:t xml:space="preserve"> </w:t>
+      </w:r>
+      <w:r>
+        <w:rPr>
+          <w:i/>
+        </w:rPr>
+        <w:t xml:space="preserve">47</w:t>
+      </w:r>
+      <w:r>
+        <w:t xml:space="preserve">(5), 667–696.</w:t>
+      </w:r>
+      <w:r>
+        <w:t xml:space="preserve"> </w:t>
+      </w:r>
+      <w:hyperlink r:id="rId67">
+        <w:r>
+          <w:rPr>
+            <w:rStyle w:val="Hyperlink"/>
+          </w:rPr>
+          <w:t xml:space="preserve">https://doi.org/10.1080/00273171.2012.715555</w:t>
+        </w:r>
+      </w:hyperlink>
+    </w:p>
+    <w:bookmarkEnd w:id="68"/>
+    <w:bookmarkStart w:id="69" w:name="ref-rosenberg_cognitive_1960"/>
+    <w:p>
+      <w:pPr>
+        <w:pStyle w:val="Literaturverzeichnis"/>
+      </w:pPr>
+      <w:r>
+        <w:t xml:space="preserve">Rosenberg, M. J. (1960). Cognitive, affective, and behavioral components of attitudes. In</w:t>
+      </w:r>
+      <w:r>
+        <w:t xml:space="preserve"> </w:t>
+      </w:r>
+      <w:r>
+        <w:rPr>
+          <w:i/>
+        </w:rPr>
+        <w:t xml:space="preserve">Attitude organization and change</w:t>
+      </w:r>
+      <w:r>
+        <w:t xml:space="preserve">.</w:t>
+      </w:r>
+    </w:p>
+    <w:bookmarkEnd w:id="69"/>
+    <w:bookmarkStart w:id="71" w:name="ref-R-lavaan"/>
+    <w:p>
+      <w:pPr>
+        <w:pStyle w:val="Literaturverzeichnis"/>
+      </w:pPr>
+      <w:r>
+        <w:t xml:space="preserve">Rosseel, Y. (2012).</w:t>
+      </w:r>
+      <w:r>
+        <w:t xml:space="preserve"> </w:t>
+      </w:r>
+      <w:r>
+        <w:t xml:space="preserve">lavaan</w:t>
+      </w:r>
+      <w:r>
+        <w:t xml:space="preserve">: An</w:t>
+      </w:r>
+      <w:r>
+        <w:t xml:space="preserve"> </w:t>
+      </w:r>
+      <w:r>
+        <w:t xml:space="preserve">R</w:t>
+      </w:r>
+      <w:r>
+        <w:t xml:space="preserve"> </w:t>
+      </w:r>
+      <w:r>
+        <w:t xml:space="preserve">package for structural equation modeling.</w:t>
+      </w:r>
+      <w:r>
+        <w:t xml:space="preserve"> </w:t>
+      </w:r>
+      <w:r>
+        <w:rPr>
+          <w:i/>
+        </w:rPr>
+        <w:t xml:space="preserve">Journal of Statistical Software</w:t>
+      </w:r>
+      <w:r>
+        <w:t xml:space="preserve">,</w:t>
+      </w:r>
+      <w:r>
+        <w:t xml:space="preserve"> </w:t>
+      </w:r>
+      <w:r>
+        <w:rPr>
+          <w:i/>
+        </w:rPr>
+        <w:t xml:space="preserve">48</w:t>
+      </w:r>
+      <w:r>
+        <w:t xml:space="preserve">(2), 1–36.</w:t>
+      </w:r>
+      <w:r>
+        <w:t xml:space="preserve"> </w:t>
+      </w:r>
+      <w:hyperlink r:id="rId70">
+        <w:r>
+          <w:rPr>
+            <w:rStyle w:val="Hyperlink"/>
+          </w:rPr>
+          <w:t xml:space="preserve">https://www.jstatsoft.org/v48/i02/</w:t>
+        </w:r>
+      </w:hyperlink>
+    </w:p>
+    <w:bookmarkEnd w:id="71"/>
+    <w:bookmarkStart w:id="72" w:name="ref-saks2006antecedents"/>
+    <w:p>
+      <w:pPr>
+        <w:pStyle w:val="Literaturverzeichnis"/>
+      </w:pPr>
+      <w:r>
+        <w:t xml:space="preserve">Saks, A. M. (2006). Antecedents and consequences of employee engagement.</w:t>
+      </w:r>
+      <w:r>
+        <w:t xml:space="preserve"> </w:t>
+      </w:r>
+      <w:r>
+        <w:rPr>
+          <w:i/>
+        </w:rPr>
+        <w:t xml:space="preserve">Journal of Managerial Psychology</w:t>
+      </w:r>
+      <w:r>
+        <w:t xml:space="preserve">,</w:t>
+      </w:r>
+      <w:r>
+        <w:t xml:space="preserve"> </w:t>
+      </w:r>
+      <w:r>
+        <w:rPr>
+          <w:i/>
+        </w:rPr>
+        <w:t xml:space="preserve">21</w:t>
+      </w:r>
+      <w:r>
+        <w:t xml:space="preserve">(7), 600–619.</w:t>
+      </w:r>
+    </w:p>
+    <w:bookmarkEnd w:id="72"/>
+    <w:bookmarkStart w:id="73" w:name="ref-schaufeli_measurement_2002"/>
+    <w:p>
+      <w:pPr>
+        <w:pStyle w:val="Literaturverzeichnis"/>
+      </w:pPr>
+      <w:r>
+        <w:t xml:space="preserve">Schaufeli, W. B., Salanova, M., González-Romá, V., &amp; Bakker, A. B. (2002). The measurement of engagement and burnout: A two sample confirmatory factor analytic approach.</w:t>
+      </w:r>
+      <w:r>
+        <w:t xml:space="preserve"> </w:t>
+      </w:r>
+      <w:r>
+        <w:rPr>
+          <w:i/>
+        </w:rPr>
+        <w:t xml:space="preserve">Journal of Happiness Studies</w:t>
+      </w:r>
+      <w:r>
+        <w:t xml:space="preserve">,</w:t>
+      </w:r>
+      <w:r>
+        <w:t xml:space="preserve"> </w:t>
+      </w:r>
+      <w:r>
+        <w:rPr>
+          <w:i/>
+        </w:rPr>
+        <w:t xml:space="preserve">3</w:t>
+      </w:r>
+      <w:r>
+        <w:t xml:space="preserve">(1), 71–92.</w:t>
+      </w:r>
+    </w:p>
+    <w:bookmarkEnd w:id="73"/>
+    <w:bookmarkStart w:id="74" w:name="ref-schaufeli_measurement_2002"/>
+    <w:p>
+      <w:pPr>
+        <w:pStyle w:val="Literaturverzeichnis"/>
+      </w:pPr>
+      <w:r>
+        <w:t xml:space="preserve">Schaufeli, W. B., Salanova, M., González-Romá, V., &amp; Bakker, A. B. (2002). The measurement of engagement and burnout: A two sample confirmatory factor analytic approach.</w:t>
+      </w:r>
+      <w:r>
+        <w:t xml:space="preserve"> </w:t>
+      </w:r>
+      <w:r>
+        <w:rPr>
+          <w:i/>
+        </w:rPr>
+        <w:t xml:space="preserve">Journal of Happiness Studies</w:t>
+      </w:r>
+      <w:r>
+        <w:t xml:space="preserve">,</w:t>
+      </w:r>
+      <w:r>
+        <w:t xml:space="preserve"> </w:t>
+      </w:r>
+      <w:r>
+        <w:rPr>
+          <w:i/>
+        </w:rPr>
+        <w:t xml:space="preserve">3</w:t>
+      </w:r>
+      <w:r>
+        <w:t xml:space="preserve">(1), 71–92.</w:t>
+      </w:r>
+    </w:p>
+    <w:bookmarkEnd w:id="74"/>
+    <w:bookmarkStart w:id="75" w:name="ref-shaw2005engagement"/>
+    <w:p>
+      <w:pPr>
+        <w:pStyle w:val="Literaturverzeichnis"/>
+      </w:pPr>
+      <w:r>
+        <w:t xml:space="preserve">Shaw, K. (2005). An engagement strategy process for communicators.</w:t>
+      </w:r>
+      <w:r>
+        <w:t xml:space="preserve"> </w:t>
+      </w:r>
+      <w:r>
+        <w:rPr>
+          <w:i/>
+        </w:rPr>
+        <w:t xml:space="preserve">Strategic Communication Management</w:t>
+      </w:r>
+      <w:r>
+        <w:t xml:space="preserve">,</w:t>
+      </w:r>
+      <w:r>
+        <w:t xml:space="preserve"> </w:t>
+      </w:r>
+      <w:r>
+        <w:rPr>
+          <w:i/>
+        </w:rPr>
+        <w:t xml:space="preserve">9</w:t>
+      </w:r>
+      <w:r>
+        <w:t xml:space="preserve">(3), 26.</w:t>
+      </w:r>
+    </w:p>
+    <w:bookmarkEnd w:id="75"/>
+    <w:bookmarkStart w:id="77" w:name="ref-R-apaTables"/>
+    <w:p>
+      <w:pPr>
+        <w:pStyle w:val="Literaturverzeichnis"/>
+      </w:pPr>
+      <w:r>
+        <w:t xml:space="preserve">Stanley, D. (2021).</w:t>
+      </w:r>
+      <w:r>
+        <w:t xml:space="preserve"> </w:t>
+      </w:r>
+      <w:r>
+        <w:rPr>
+          <w:i/>
+        </w:rPr>
+        <w:t xml:space="preserve">apaTables: Create american psychological association (APA) style tables</w:t>
+      </w:r>
+      <w:r>
+        <w:t xml:space="preserve">.</w:t>
+      </w:r>
+      <w:r>
+        <w:t xml:space="preserve"> </w:t>
+      </w:r>
+      <w:hyperlink r:id="rId76">
+        <w:r>
+          <w:rPr>
+            <w:rStyle w:val="Hyperlink"/>
+          </w:rPr>
+          <w:t xml:space="preserve">https://CRAN.R-project.org/package=apaTables</w:t>
+        </w:r>
+      </w:hyperlink>
+    </w:p>
+    <w:bookmarkEnd w:id="77"/>
+    <w:bookmarkStart w:id="79" w:name="ref-R-ggplot2"/>
+    <w:p>
+      <w:pPr>
+        <w:pStyle w:val="Literaturverzeichnis"/>
+      </w:pPr>
+      <w:r>
+        <w:t xml:space="preserve">Wickham, H. (2016).</w:t>
+      </w:r>
+      <w:r>
+        <w:t xml:space="preserve"> </w:t>
+      </w:r>
+      <w:r>
+        <w:rPr>
+          <w:i/>
+        </w:rPr>
+        <w:t xml:space="preserve">ggplot2: Elegant graphics for data analysis</w:t>
+      </w:r>
+      <w:r>
+        <w:t xml:space="preserve">. Springer-Verlag New York.</w:t>
+      </w:r>
+      <w:r>
+        <w:t xml:space="preserve"> </w:t>
+      </w:r>
+      <w:hyperlink r:id="rId78">
+        <w:r>
+          <w:rPr>
+            <w:rStyle w:val="Hyperlink"/>
+          </w:rPr>
+          <w:t xml:space="preserve">https://ggplot2.tidyverse.org</w:t>
+        </w:r>
+      </w:hyperlink>
+    </w:p>
+    <w:bookmarkEnd w:id="79"/>
+    <w:bookmarkStart w:id="81" w:name="ref-R-stringr"/>
+    <w:p>
+      <w:pPr>
+        <w:pStyle w:val="Literaturverzeichnis"/>
+      </w:pPr>
+      <w:r>
+        <w:t xml:space="preserve">Wickham, H. (2019).</w:t>
+      </w:r>
+      <w:r>
+        <w:t xml:space="preserve"> </w:t>
+      </w:r>
+      <w:r>
+        <w:rPr>
+          <w:i/>
+        </w:rPr>
+        <w:t xml:space="preserve">Stringr: Simple, consistent wrappers for common string operations</w:t>
+      </w:r>
+      <w:r>
+        <w:t xml:space="preserve">.</w:t>
+      </w:r>
+      <w:r>
+        <w:t xml:space="preserve"> </w:t>
+      </w:r>
+      <w:hyperlink r:id="rId80">
+        <w:r>
+          <w:rPr>
+            <w:rStyle w:val="Hyperlink"/>
+          </w:rPr>
+          <w:t xml:space="preserve">https://CRAN.R-project.org/package=stringr</w:t>
+        </w:r>
+      </w:hyperlink>
+    </w:p>
+    <w:bookmarkEnd w:id="81"/>
+    <w:bookmarkStart w:id="83" w:name="ref-R-forcats"/>
+    <w:p>
+      <w:pPr>
+        <w:pStyle w:val="Literaturverzeichnis"/>
+      </w:pPr>
+      <w:r>
+        <w:t xml:space="preserve">Wickham, H. (2021a).</w:t>
+      </w:r>
+      <w:r>
+        <w:t xml:space="preserve"> </w:t>
+      </w:r>
+      <w:r>
+        <w:rPr>
+          <w:i/>
+        </w:rPr>
+        <w:t xml:space="preserve">Forcats: Tools for working with categorical variables (factors)</w:t>
+      </w:r>
+      <w:r>
+        <w:t xml:space="preserve">.</w:t>
+      </w:r>
+      <w:r>
+        <w:t xml:space="preserve"> </w:t>
+      </w:r>
+      <w:hyperlink r:id="rId82">
+        <w:r>
+          <w:rPr>
+            <w:rStyle w:val="Hyperlink"/>
+          </w:rPr>
+          <w:t xml:space="preserve">https://CRAN.R-project.org/package=forcats</w:t>
+        </w:r>
+      </w:hyperlink>
+    </w:p>
+    <w:bookmarkEnd w:id="83"/>
+    <w:bookmarkStart w:id="85" w:name="ref-R-tidyr"/>
+    <w:p>
+      <w:pPr>
+        <w:pStyle w:val="Literaturverzeichnis"/>
+      </w:pPr>
+      <w:r>
+        <w:t xml:space="preserve">Wickham, H. (2021b).</w:t>
+      </w:r>
+      <w:r>
+        <w:t xml:space="preserve"> </w:t>
+      </w:r>
+      <w:r>
+        <w:rPr>
+          <w:i/>
+        </w:rPr>
+        <w:t xml:space="preserve">Tidyr: Tidy messy data</w:t>
+      </w:r>
+      <w:r>
+        <w:t xml:space="preserve">.</w:t>
+      </w:r>
+      <w:r>
+        <w:t xml:space="preserve"> </w:t>
+      </w:r>
+      <w:hyperlink r:id="rId84">
+        <w:r>
+          <w:rPr>
+            <w:rStyle w:val="Hyperlink"/>
+          </w:rPr>
+          <w:t xml:space="preserve">https://CRAN.R-project.org/package=tidyr</w:t>
+        </w:r>
+      </w:hyperlink>
+    </w:p>
+    <w:bookmarkEnd w:id="85"/>
+    <w:bookmarkStart w:id="87" w:name="ref-R-tidyverse"/>
+    <w:p>
+      <w:pPr>
+        <w:pStyle w:val="Literaturverzeichnis"/>
+      </w:pPr>
+      <w:r>
+        <w:t xml:space="preserve">Wickham, H., Averick, M., Bryan, J., Chang, W., McGowan, L. D., François, R., Grolemund, G., Hayes, A., Henry, L., Hester, J., Kuhn, M., Pedersen, T. L., Miller, E., Bache, S. M., Müller, K., Ooms, J., Robinson, D., Seidel, D. P., Spinu, V., … Yutani, H. (2019). Welcome to the</w:t>
+      </w:r>
+      <w:r>
+        <w:t xml:space="preserve"> </w:t>
+      </w:r>
+      <w:r>
+        <w:t xml:space="preserve">tidyverse</w:t>
+      </w:r>
+      <w:r>
+        <w:t xml:space="preserve">.</w:t>
+      </w:r>
+      <w:r>
+        <w:t xml:space="preserve"> </w:t>
+      </w:r>
+      <w:r>
+        <w:rPr>
+          <w:i/>
+        </w:rPr>
+        <w:t xml:space="preserve">Journal of Open Source Software</w:t>
+      </w:r>
+      <w:r>
+        <w:t xml:space="preserve">,</w:t>
+      </w:r>
+      <w:r>
+        <w:t xml:space="preserve"> </w:t>
+      </w:r>
+      <w:r>
+        <w:rPr>
+          <w:i/>
+        </w:rPr>
+        <w:t xml:space="preserve">4</w:t>
+      </w:r>
+      <w:r>
+        <w:t xml:space="preserve">(43), 1686.</w:t>
+      </w:r>
+      <w:r>
+        <w:t xml:space="preserve"> </w:t>
+      </w:r>
+      <w:hyperlink r:id="rId86">
+        <w:r>
+          <w:rPr>
+            <w:rStyle w:val="Hyperlink"/>
+          </w:rPr>
+          <w:t xml:space="preserve">https://doi.org/10.21105/joss.01686</w:t>
+        </w:r>
+      </w:hyperlink>
+    </w:p>
+    <w:bookmarkEnd w:id="87"/>
+    <w:bookmarkStart w:id="89" w:name="ref-R-dplyr"/>
+    <w:p>
+      <w:pPr>
+        <w:pStyle w:val="Literaturverzeichnis"/>
+      </w:pPr>
+      <w:r>
+        <w:t xml:space="preserve">Wickham, H., François, R., Henry, L., &amp; Müller, K. (2021).</w:t>
+      </w:r>
+      <w:r>
+        <w:t xml:space="preserve"> </w:t>
+      </w:r>
+      <w:r>
+        <w:rPr>
+          <w:i/>
+        </w:rPr>
+        <w:t xml:space="preserve">Dplyr: A grammar of data manipulation</w:t>
+      </w:r>
+      <w:r>
+        <w:t xml:space="preserve">.</w:t>
+      </w:r>
+      <w:r>
+        <w:t xml:space="preserve"> </w:t>
+      </w:r>
+      <w:hyperlink r:id="rId88">
+        <w:r>
+          <w:rPr>
+            <w:rStyle w:val="Hyperlink"/>
+          </w:rPr>
+          <w:t xml:space="preserve">https://CRAN.R-project.org/package=dplyr</w:t>
+        </w:r>
+      </w:hyperlink>
+    </w:p>
+    <w:bookmarkEnd w:id="89"/>
+    <w:bookmarkStart w:id="91" w:name="ref-R-readr"/>
+    <w:p>
+      <w:pPr>
+        <w:pStyle w:val="Literaturverzeichnis"/>
+      </w:pPr>
+      <w:r>
+        <w:t xml:space="preserve">Wickham, H., &amp; Hester, J. (2020).</w:t>
+      </w:r>
+      <w:r>
+        <w:t xml:space="preserve"> </w:t>
+      </w:r>
+      <w:r>
+        <w:rPr>
+          <w:i/>
+        </w:rPr>
+        <w:t xml:space="preserve">Readr: Read rectangular text data</w:t>
+      </w:r>
+      <w:r>
+        <w:t xml:space="preserve">.</w:t>
+      </w:r>
+      <w:r>
+        <w:t xml:space="preserve"> </w:t>
+      </w:r>
+      <w:hyperlink r:id="rId90">
+        <w:r>
+          <w:rPr>
+            <w:rStyle w:val="Hyperlink"/>
+          </w:rPr>
+          <w:t xml:space="preserve">https://CRAN.R-project.org/package=readr</w:t>
+        </w:r>
+      </w:hyperlink>
+    </w:p>
+    <w:bookmarkEnd w:id="91"/>
+    <w:bookmarkStart w:id="93" w:name="ref-willmer_exploratory_2019"/>
+    <w:p>
+      <w:pPr>
+        <w:pStyle w:val="Literaturverzeichnis"/>
+      </w:pPr>
+      <w:r>
+        <w:t xml:space="preserve">Willmer, M., Westerberg Jacobson, J., &amp; Lindberg, M. (2019). Exploratory and confirmatory factor analysis of the 9-item utrecht work engagement scale in a multi-occupational female sample: A cross-sectional study.</w:t>
+      </w:r>
+      <w:r>
+        <w:t xml:space="preserve"> </w:t>
+      </w:r>
+      <w:r>
+        <w:rPr>
+          <w:i/>
+        </w:rPr>
+        <w:t xml:space="preserve">Frontiers in Psychology</w:t>
+      </w:r>
+      <w:r>
+        <w:t xml:space="preserve">,</w:t>
+      </w:r>
+      <w:r>
+        <w:t xml:space="preserve"> </w:t>
+      </w:r>
+      <w:r>
+        <w:rPr>
+          <w:i/>
+        </w:rPr>
+        <w:t xml:space="preserve">10</w:t>
+      </w:r>
+      <w:r>
+        <w:t xml:space="preserve">.</w:t>
+      </w:r>
+      <w:r>
+        <w:t xml:space="preserve"> </w:t>
+      </w:r>
+      <w:hyperlink r:id="rId92">
+        <w:r>
+          <w:rPr>
+            <w:rStyle w:val="Hyperlink"/>
+          </w:rPr>
+          <w:t xml:space="preserve">https://doi.org/10.3389/fpsyg.2019.02771</w:t>
+        </w:r>
+      </w:hyperlink>
+    </w:p>
+    <w:bookmarkEnd w:id="93"/>
+    <w:bookmarkStart w:id="95" w:name="ref-R-DT"/>
+    <w:p>
+      <w:pPr>
+        <w:pStyle w:val="Literaturverzeichnis"/>
+      </w:pPr>
+      <w:r>
+        <w:t xml:space="preserve">Xie, Y., Cheng, J., &amp; Tan, X. (2021).</w:t>
+      </w:r>
+      <w:r>
+        <w:t xml:space="preserve"> </w:t>
+      </w:r>
+      <w:r>
+        <w:rPr>
+          <w:i/>
+        </w:rPr>
+        <w:t xml:space="preserve">DT: A wrapper of the JavaScript library ’DataTables’</w:t>
+      </w:r>
+      <w:r>
+        <w:t xml:space="preserve">.</w:t>
+      </w:r>
+      <w:r>
+        <w:t xml:space="preserve"> </w:t>
+      </w:r>
+      <w:hyperlink r:id="rId94">
+        <w:r>
+          <w:rPr>
+            <w:rStyle w:val="Hyperlink"/>
+          </w:rPr>
+          <w:t xml:space="preserve">https://CRAN.R-project.org/package=DT</w:t>
+        </w:r>
+      </w:hyperlink>
+    </w:p>
+    <w:bookmarkEnd w:id="95"/>
+    <w:bookmarkStart w:id="97" w:name="ref-R-kableExtra"/>
+    <w:p>
+      <w:pPr>
+        <w:pStyle w:val="Literaturverzeichnis"/>
+      </w:pPr>
+      <w:r>
+        <w:t xml:space="preserve">Zhu, H. (2021).</w:t>
+      </w:r>
+      <w:r>
+        <w:t xml:space="preserve"> </w:t>
+      </w:r>
+      <w:r>
+        <w:rPr>
+          <w:i/>
+        </w:rPr>
+        <w:t xml:space="preserve">kableExtra: Construct complex table with ’kable’ and pipe syntax</w:t>
+      </w:r>
+      <w:r>
+        <w:t xml:space="preserve">.</w:t>
+      </w:r>
+      <w:r>
+        <w:t xml:space="preserve"> </w:t>
+      </w:r>
+      <w:hyperlink r:id="rId96">
+        <w:r>
+          <w:rPr>
+            <w:rStyle w:val="Hyperlink"/>
+          </w:rPr>
+          <w:t xml:space="preserve">https://CRAN.R-project.org/package=kableExtra</w:t>
+        </w:r>
+      </w:hyperlink>
+    </w:p>
+    <w:bookmarkEnd w:id="97"/>
+    <w:bookmarkEnd w:id="98"/>
+    <w:p>
+      <w:r>
+        <w:br w:type="page"/>
+      </w:r>
+    </w:p>
+    <w:p>
+      <w:pPr>
+        <w:pStyle w:val="Textkrper"/>
       </w:pPr>
       <w:r>
         <w:t xml:space="preserve">Table 3:</w:t>
@@ -5333,1491 +6806,35 @@
           <w:p/>
         </w:tc>
       </w:tr>
+      <w:tr>
+        <w:tc>
+          <w:p>
+            <w:pPr>
+              <w:pStyle w:val="Compact"/>
+              <w:jc w:val="left"/>
+            </w:pPr>
+          </w:p>
+        </w:tc>
+        <w:tc>
+          <w:p/>
+        </w:tc>
+        <w:tc>
+          <w:p/>
+        </w:tc>
+        <w:tc>
+          <w:p/>
+        </w:tc>
+        <w:tc>
+          <w:p/>
+        </w:tc>
+        <w:tc>
+          <w:p/>
+        </w:tc>
+        <w:tc>
+          <w:p/>
+        </w:tc>
+      </w:tr>
     </w:tbl>
-    <w:bookmarkEnd w:id="36"/>
-    <w:bookmarkStart w:id="37" w:name="study-2"/>
-    <w:p>
-      <w:pPr>
-        <w:pStyle w:val="berschrift2"/>
-      </w:pPr>
-      <w:r>
-        <w:rPr>
-          <w:rStyle w:val="SectionNumber"/>
-        </w:rPr>
-        <w:t xml:space="preserve">3.2</w:t>
-      </w:r>
-      <w:r>
-        <w:tab/>
-      </w:r>
-      <w:r>
-        <w:t xml:space="preserve">Study 2</w:t>
-      </w:r>
-    </w:p>
-    <w:p>
-      <w:pPr>
-        <w:pStyle w:val="FirstParagraph"/>
-      </w:pPr>
-      <w:r>
-        <w:t xml:space="preserve">Construct validation was accomplished via administration of the 17-item UWES as well as the</w:t>
-      </w:r>
-      <w:r>
-        <w:t xml:space="preserve"> </w:t>
-      </w:r>
-      <w:r>
-        <w:t xml:space="preserve">Saks (2006)</w:t>
-      </w:r>
-      <w:r>
-        <w:t xml:space="preserve"> </w:t>
-      </w:r>
-      <w:r>
-        <w:t xml:space="preserve">12-item scale.</w:t>
-      </w:r>
-      <w:r>
-        <w:t xml:space="preserve"> </w:t>
-      </w:r>
-      <w:r>
-        <w:t xml:space="preserve">Saks (2006)</w:t>
-      </w:r>
-      <w:r>
-        <w:t xml:space="preserve"> </w:t>
-      </w:r>
-      <w:r>
-        <w:t xml:space="preserve">aggregates to two scales: job and organizational engagement.</w:t>
-      </w:r>
-    </w:p>
-    <w:bookmarkEnd w:id="37"/>
-    <w:bookmarkEnd w:id="38"/>
-    <w:bookmarkStart w:id="39" w:name="discussion"/>
-    <w:p>
-      <w:pPr>
-        <w:pStyle w:val="berschrift1"/>
-      </w:pPr>
-      <w:r>
-        <w:rPr>
-          <w:rStyle w:val="SectionNumber"/>
-        </w:rPr>
-        <w:t xml:space="preserve">4</w:t>
-      </w:r>
-      <w:r>
-        <w:tab/>
-      </w:r>
-      <w:r>
-        <w:t xml:space="preserve">Discussion</w:t>
-      </w:r>
-    </w:p>
-    <w:p>
-      <w:pPr>
-        <w:pStyle w:val="FirstParagraph"/>
-      </w:pPr>
-      <w:r>
-        <w:t xml:space="preserve">The purpose of this study was to present two divergent approaches for constructing scales that simultaneously probe the substantive and attitudinal factor structures of employee engagement.</w:t>
-      </w:r>
-    </w:p>
-    <w:p>
-      <w:pPr>
-        <w:pStyle w:val="Textkrper"/>
-      </w:pPr>
-      <w:r>
-        <w:t xml:space="preserve">Our next endeavor will be to establish convergent and discriminant validity of ourr scale</w:t>
-      </w:r>
-    </w:p>
-    <w:p>
-      <w:pPr>
-        <w:pStyle w:val="Textkrper"/>
-      </w:pPr>
-      <w:r>
-        <w:t xml:space="preserve">Currently, the UWES is one of the most popular engagement scales</w:t>
-      </w:r>
-      <w:r>
-        <w:t xml:space="preserve"> </w:t>
-      </w:r>
-      <w:r>
-        <w:t xml:space="preserve">Our proposed scale would</w:t>
-      </w:r>
-    </w:p>
-    <w:p>
-      <w:pPr>
-        <w:pStyle w:val="Textkrper"/>
-      </w:pPr>
-      <w:r>
-        <w:t xml:space="preserve">Bifactor analysis may be a valuable method of reconciling previously at-odds approaches to describing the same construct.</w:t>
-      </w:r>
-    </w:p>
-    <w:p>
-      <w:pPr>
-        <w:pStyle w:val="Textkrper"/>
-      </w:pPr>
-      <w:r>
-        <w:t xml:space="preserve">Our research contributes to theory in two key ways. Firstly, it introduces a novel measure of engagement, developed in English, that will allow future researchers to further probe the tripartite attitudinal structure of the construct. To our knowledge, ours is the only engagement scale that probes the specific attitudinal dimensions of engagement.</w:t>
-      </w:r>
-    </w:p>
-    <w:p>
-      <w:pPr>
-        <w:pStyle w:val="Blocktext"/>
-      </w:pPr>
-      <w:r>
-        <w:t xml:space="preserve">Is the term for our specific flavor of bifactor analysis</w:t>
-      </w:r>
-      <w:r>
-        <w:t xml:space="preserve"> </w:t>
-      </w:r>
-      <w:r>
-        <w:t xml:space="preserve">“</w:t>
-      </w:r>
-      <w:r>
-        <w:t xml:space="preserve">unconstrained non-hierarchical bifactor analysis?</w:t>
-      </w:r>
-      <w:r>
-        <w:t xml:space="preserve">”</w:t>
-      </w:r>
-    </w:p>
-    <w:p>
-      <w:pPr>
-        <w:pStyle w:val="FirstParagraph"/>
-      </w:pPr>
-      <w:r>
-        <w:t xml:space="preserve">Secondly, we more generally advance the use of bifactor analysis as an alternative approach to testing and comparing structural models of constructs.</w:t>
-      </w:r>
-    </w:p>
-    <w:p>
-      <w:pPr>
-        <w:pStyle w:val="Textkrper"/>
-      </w:pPr>
-      <w:r>
-        <w:t xml:space="preserve">We show that a scale can exhibit high internal consistency while simultaneously measuring two different structural models.</w:t>
-      </w:r>
-      <w:r>
-        <w:t xml:space="preserve"> </w:t>
-      </w:r>
-      <w:r>
-        <w:t xml:space="preserve">It is our hope that the success of this approach might evangelize bifactor analysis and the more general approach of consolidating and integrating theories rather than parsing them.</w:t>
-      </w:r>
-    </w:p>
-    <w:p>
-      <w:r>
-        <w:br w:type="page"/>
-      </w:r>
-    </w:p>
-    <w:bookmarkEnd w:id="39"/>
-    <w:bookmarkStart w:id="99" w:name="references"/>
-    <w:p>
-      <w:pPr>
-        <w:pStyle w:val="berschrift1"/>
-      </w:pPr>
-      <w:r>
-        <w:rPr>
-          <w:rStyle w:val="SectionNumber"/>
-        </w:rPr>
-        <w:t xml:space="preserve">5</w:t>
-      </w:r>
-      <w:r>
-        <w:tab/>
-      </w:r>
-      <w:r>
-        <w:t xml:space="preserve">References</w:t>
-      </w:r>
-    </w:p>
-    <w:bookmarkStart w:id="98" w:name="refs"/>
-    <w:bookmarkStart w:id="41" w:name="ref-R-papaja"/>
-    <w:p>
-      <w:pPr>
-        <w:pStyle w:val="Literaturverzeichnis"/>
-      </w:pPr>
-      <w:r>
-        <w:t xml:space="preserve">Aust, F., &amp; Barth, M. (2020).</w:t>
-      </w:r>
-      <w:r>
-        <w:t xml:space="preserve"> </w:t>
-      </w:r>
-      <w:r>
-        <w:rPr>
-          <w:i/>
-        </w:rPr>
-        <w:t xml:space="preserve">papaja</w:t>
-      </w:r>
-      <w:r>
-        <w:rPr>
-          <w:i/>
-        </w:rPr>
-        <w:t xml:space="preserve">:</w:t>
-      </w:r>
-      <w:r>
-        <w:rPr>
-          <w:i/>
-        </w:rPr>
-        <w:t xml:space="preserve"> </w:t>
-      </w:r>
-      <w:r>
-        <w:rPr>
-          <w:i/>
-        </w:rPr>
-        <w:t xml:space="preserve">Create</w:t>
-      </w:r>
-      <w:r>
-        <w:rPr>
-          <w:i/>
-        </w:rPr>
-        <w:t xml:space="preserve"> </w:t>
-      </w:r>
-      <w:r>
-        <w:rPr>
-          <w:i/>
-        </w:rPr>
-        <w:t xml:space="preserve">APA</w:t>
-      </w:r>
-      <w:r>
-        <w:rPr>
-          <w:i/>
-        </w:rPr>
-        <w:t xml:space="preserve"> </w:t>
-      </w:r>
-      <w:r>
-        <w:rPr>
-          <w:i/>
-        </w:rPr>
-        <w:t xml:space="preserve">manuscripts with</w:t>
-      </w:r>
-      <w:r>
-        <w:rPr>
-          <w:i/>
-        </w:rPr>
-        <w:t xml:space="preserve"> </w:t>
-      </w:r>
-      <w:r>
-        <w:rPr>
-          <w:i/>
-        </w:rPr>
-        <w:t xml:space="preserve">R Markdown</w:t>
-      </w:r>
-      <w:r>
-        <w:t xml:space="preserve">.</w:t>
-      </w:r>
-      <w:r>
-        <w:t xml:space="preserve"> </w:t>
-      </w:r>
-      <w:hyperlink r:id="rId40">
-        <w:r>
-          <w:rPr>
-            <w:rStyle w:val="Hyperlink"/>
-          </w:rPr>
-          <w:t xml:space="preserve">https://github.com/crsh/papaja</w:t>
-        </w:r>
-      </w:hyperlink>
-    </w:p>
-    <w:bookmarkEnd w:id="41"/>
-    <w:bookmarkStart w:id="43" w:name="ref-R-magrittr"/>
-    <w:p>
-      <w:pPr>
-        <w:pStyle w:val="Literaturverzeichnis"/>
-      </w:pPr>
-      <w:r>
-        <w:t xml:space="preserve">Bache, S. M., &amp; Wickham, H. (2020).</w:t>
-      </w:r>
-      <w:r>
-        <w:t xml:space="preserve"> </w:t>
-      </w:r>
-      <w:r>
-        <w:rPr>
-          <w:i/>
-        </w:rPr>
-        <w:t xml:space="preserve">Magrittr: A forward-pipe operator for r</w:t>
-      </w:r>
-      <w:r>
-        <w:t xml:space="preserve">.</w:t>
-      </w:r>
-      <w:r>
-        <w:t xml:space="preserve"> </w:t>
-      </w:r>
-      <w:hyperlink r:id="rId42">
-        <w:r>
-          <w:rPr>
-            <w:rStyle w:val="Hyperlink"/>
-          </w:rPr>
-          <w:t xml:space="preserve">https://CRAN.R-project.org/package=magrittr</w:t>
-        </w:r>
-      </w:hyperlink>
-    </w:p>
-    <w:bookmarkEnd w:id="43"/>
-    <w:bookmarkStart w:id="44" w:name="ref-baumruk2004missing"/>
-    <w:p>
-      <w:pPr>
-        <w:pStyle w:val="Literaturverzeichnis"/>
-      </w:pPr>
-      <w:r>
-        <w:t xml:space="preserve">Baumruk, R. (2004).</w:t>
-      </w:r>
-      <w:r>
-        <w:t xml:space="preserve"> </w:t>
-      </w:r>
-      <w:r>
-        <w:rPr>
-          <w:i/>
-        </w:rPr>
-        <w:t xml:space="preserve">The missing link: The role of employee engagement in business success</w:t>
-      </w:r>
-      <w:r>
-        <w:t xml:space="preserve">.</w:t>
-      </w:r>
-      <w:r>
-        <w:t xml:space="preserve"> </w:t>
-      </w:r>
-      <w:r>
-        <w:rPr>
-          <w:i/>
-        </w:rPr>
-        <w:t xml:space="preserve">47</w:t>
-      </w:r>
-      <w:r>
-        <w:t xml:space="preserve">, 48–52.</w:t>
-      </w:r>
-    </w:p>
-    <w:bookmarkEnd w:id="44"/>
-    <w:bookmarkStart w:id="45" w:name="ref-dziak2020sensitivity"/>
-    <w:p>
-      <w:pPr>
-        <w:pStyle w:val="Literaturverzeichnis"/>
-      </w:pPr>
-      <w:r>
-        <w:t xml:space="preserve">Dziak, J. J., Coffman, D. L., Lanza, S. T., Li, R., &amp; Jermiin, L. S. (2020). Sensitivity and specificity of information criteria.</w:t>
-      </w:r>
-      <w:r>
-        <w:t xml:space="preserve"> </w:t>
-      </w:r>
-      <w:r>
-        <w:rPr>
-          <w:i/>
-        </w:rPr>
-        <w:t xml:space="preserve">Briefings in Bioinformatics</w:t>
-      </w:r>
-      <w:r>
-        <w:t xml:space="preserve">,</w:t>
-      </w:r>
-      <w:r>
-        <w:t xml:space="preserve"> </w:t>
-      </w:r>
-      <w:r>
-        <w:rPr>
-          <w:i/>
-        </w:rPr>
-        <w:t xml:space="preserve">21</w:t>
-      </w:r>
-      <w:r>
-        <w:t xml:space="preserve">(2), 553–565.</w:t>
-      </w:r>
-    </w:p>
-    <w:bookmarkEnd w:id="45"/>
-    <w:bookmarkStart w:id="47" w:name="ref-R-semPlot"/>
-    <w:p>
-      <w:pPr>
-        <w:pStyle w:val="Literaturverzeichnis"/>
-      </w:pPr>
-      <w:r>
-        <w:t xml:space="preserve">Epskamp, S. (2019).</w:t>
-      </w:r>
-      <w:r>
-        <w:t xml:space="preserve"> </w:t>
-      </w:r>
-      <w:r>
-        <w:rPr>
-          <w:i/>
-        </w:rPr>
-        <w:t xml:space="preserve">semPlot: Path diagrams and visual analysis of various SEM packages’ output</w:t>
-      </w:r>
-      <w:r>
-        <w:t xml:space="preserve">.</w:t>
-      </w:r>
-      <w:r>
-        <w:t xml:space="preserve"> </w:t>
-      </w:r>
-      <w:hyperlink r:id="rId46">
-        <w:r>
-          <w:rPr>
-            <w:rStyle w:val="Hyperlink"/>
-          </w:rPr>
-          <w:t xml:space="preserve">https://CRAN.R-project.org/package=semPlot</w:t>
-        </w:r>
-      </w:hyperlink>
-    </w:p>
-    <w:bookmarkEnd w:id="47"/>
-    <w:bookmarkStart w:id="49" w:name="ref-R-sem"/>
-    <w:p>
-      <w:pPr>
-        <w:pStyle w:val="Literaturverzeichnis"/>
-      </w:pPr>
-      <w:r>
-        <w:t xml:space="preserve">Fox, J., Nie, Z., &amp; Byrnes, J. (2020).</w:t>
-      </w:r>
-      <w:r>
-        <w:t xml:space="preserve"> </w:t>
-      </w:r>
-      <w:r>
-        <w:rPr>
-          <w:i/>
-        </w:rPr>
-        <w:t xml:space="preserve">Sem: Structural equation models</w:t>
-      </w:r>
-      <w:r>
-        <w:t xml:space="preserve">.</w:t>
-      </w:r>
-      <w:r>
-        <w:t xml:space="preserve"> </w:t>
-      </w:r>
-      <w:hyperlink r:id="rId48">
-        <w:r>
-          <w:rPr>
-            <w:rStyle w:val="Hyperlink"/>
-          </w:rPr>
-          <w:t xml:space="preserve">https://CRAN.R-project.org/package=sem</w:t>
-        </w:r>
-      </w:hyperlink>
-    </w:p>
-    <w:bookmarkEnd w:id="49"/>
-    <w:bookmarkStart w:id="51" w:name="ref-giordano_exploratory_2020"/>
-    <w:p>
-      <w:pPr>
-        <w:pStyle w:val="Literaturverzeichnis"/>
-      </w:pPr>
-      <w:r>
-        <w:t xml:space="preserve">Giordano, C., Ones, D. S., Waller, N. G., &amp; Stanek, K. C. (2020). Exploratory bifactor measurement models in vocational behavior research.</w:t>
-      </w:r>
-      <w:r>
-        <w:t xml:space="preserve"> </w:t>
-      </w:r>
-      <w:r>
-        <w:rPr>
-          <w:i/>
-        </w:rPr>
-        <w:t xml:space="preserve">Journal of Vocational Behavior</w:t>
-      </w:r>
-      <w:r>
-        <w:t xml:space="preserve">,</w:t>
-      </w:r>
-      <w:r>
-        <w:t xml:space="preserve"> </w:t>
-      </w:r>
-      <w:r>
-        <w:rPr>
-          <w:i/>
-        </w:rPr>
-        <w:t xml:space="preserve">120</w:t>
-      </w:r>
-      <w:r>
-        <w:t xml:space="preserve">, 103430.</w:t>
-      </w:r>
-      <w:r>
-        <w:t xml:space="preserve"> </w:t>
-      </w:r>
-      <w:hyperlink r:id="rId50">
-        <w:r>
-          <w:rPr>
-            <w:rStyle w:val="Hyperlink"/>
-          </w:rPr>
-          <w:t xml:space="preserve">https://doi.org/10.1016/j.jvb.2020.103430</w:t>
-        </w:r>
-      </w:hyperlink>
-    </w:p>
-    <w:bookmarkEnd w:id="51"/>
-    <w:bookmarkStart w:id="53" w:name="ref-R-purrr"/>
-    <w:p>
-      <w:pPr>
-        <w:pStyle w:val="Literaturverzeichnis"/>
-      </w:pPr>
-      <w:r>
-        <w:t xml:space="preserve">Henry, L., &amp; Wickham, H. (2020).</w:t>
-      </w:r>
-      <w:r>
-        <w:t xml:space="preserve"> </w:t>
-      </w:r>
-      <w:r>
-        <w:rPr>
-          <w:i/>
-        </w:rPr>
-        <w:t xml:space="preserve">Purrr: Functional programming tools</w:t>
-      </w:r>
-      <w:r>
-        <w:t xml:space="preserve">.</w:t>
-      </w:r>
-      <w:r>
-        <w:t xml:space="preserve"> </w:t>
-      </w:r>
-      <w:hyperlink r:id="rId52">
-        <w:r>
-          <w:rPr>
-            <w:rStyle w:val="Hyperlink"/>
-          </w:rPr>
-          <w:t xml:space="preserve">https://CRAN.R-project.org/package=purrr</w:t>
-        </w:r>
-      </w:hyperlink>
-    </w:p>
-    <w:bookmarkEnd w:id="53"/>
-    <w:bookmarkStart w:id="54" w:name="ref-joreskog1994estimation"/>
-    <w:p>
-      <w:pPr>
-        <w:pStyle w:val="Literaturverzeichnis"/>
-      </w:pPr>
-      <w:r>
-        <w:t xml:space="preserve">Jöreskog, K. G. (1994). On the estimation of polychoric correlations and their asymptotic covariance matrix.</w:t>
-      </w:r>
-      <w:r>
-        <w:t xml:space="preserve"> </w:t>
-      </w:r>
-      <w:r>
-        <w:rPr>
-          <w:i/>
-        </w:rPr>
-        <w:t xml:space="preserve">Psychometrika</w:t>
-      </w:r>
-      <w:r>
-        <w:t xml:space="preserve">,</w:t>
-      </w:r>
-      <w:r>
-        <w:t xml:space="preserve"> </w:t>
-      </w:r>
-      <w:r>
-        <w:rPr>
-          <w:i/>
-        </w:rPr>
-        <w:t xml:space="preserve">59</w:t>
-      </w:r>
-      <w:r>
-        <w:t xml:space="preserve">(3), 381–389.</w:t>
-      </w:r>
-    </w:p>
-    <w:bookmarkEnd w:id="54"/>
-    <w:bookmarkStart w:id="55" w:name="ref-kahn1990psychological"/>
-    <w:p>
-      <w:pPr>
-        <w:pStyle w:val="Literaturverzeichnis"/>
-      </w:pPr>
-      <w:r>
-        <w:t xml:space="preserve">Kahn, W. A. (1990). Psychological conditions of personal engagement and disengagement at work.</w:t>
-      </w:r>
-      <w:r>
-        <w:t xml:space="preserve"> </w:t>
-      </w:r>
-      <w:r>
-        <w:rPr>
-          <w:i/>
-        </w:rPr>
-        <w:t xml:space="preserve">Academy of Management Journal</w:t>
-      </w:r>
-      <w:r>
-        <w:t xml:space="preserve">,</w:t>
-      </w:r>
-      <w:r>
-        <w:t xml:space="preserve"> </w:t>
-      </w:r>
-      <w:r>
-        <w:rPr>
-          <w:i/>
-        </w:rPr>
-        <w:t xml:space="preserve">33</w:t>
-      </w:r>
-      <w:r>
-        <w:t xml:space="preserve">(4), 692–724.</w:t>
-      </w:r>
-    </w:p>
-    <w:bookmarkEnd w:id="55"/>
-    <w:bookmarkStart w:id="57" w:name="ref-kaiser_campbell_2019"/>
-    <w:p>
-      <w:pPr>
-        <w:pStyle w:val="Literaturverzeichnis"/>
-      </w:pPr>
-      <w:r>
-        <w:t xml:space="preserve">Kaiser, F. G., &amp; Wilson, M. (2019). The campbell paradigm as a behavior-predictive reinterpretation of the classical tripartite model of attitudes.</w:t>
-      </w:r>
-      <w:r>
-        <w:t xml:space="preserve"> </w:t>
-      </w:r>
-      <w:r>
-        <w:rPr>
-          <w:i/>
-        </w:rPr>
-        <w:t xml:space="preserve">European Psychologist</w:t>
-      </w:r>
-      <w:r>
-        <w:t xml:space="preserve">,</w:t>
-      </w:r>
-      <w:r>
-        <w:t xml:space="preserve"> </w:t>
-      </w:r>
-      <w:r>
-        <w:rPr>
-          <w:i/>
-        </w:rPr>
-        <w:t xml:space="preserve">24</w:t>
-      </w:r>
-      <w:r>
-        <w:t xml:space="preserve">(4), 359–374.</w:t>
-      </w:r>
-      <w:r>
-        <w:t xml:space="preserve"> </w:t>
-      </w:r>
-      <w:hyperlink r:id="rId56">
-        <w:r>
-          <w:rPr>
-            <w:rStyle w:val="Hyperlink"/>
-          </w:rPr>
-          <w:t xml:space="preserve">https://doi.org/10.1027/1016-9040/a000364</w:t>
-        </w:r>
-      </w:hyperlink>
-    </w:p>
-    <w:bookmarkEnd w:id="57"/>
-    <w:bookmarkStart w:id="58" w:name="ref-kaiser_campbell_2019"/>
-    <w:p>
-      <w:pPr>
-        <w:pStyle w:val="Literaturverzeichnis"/>
-      </w:pPr>
-      <w:r>
-        <w:t xml:space="preserve">Kaiser, F. G., &amp; Wilson, M. (2019). The campbell paradigm as a behavior-predictive reinterpretation of the classical tripartite model of attitudes.</w:t>
-      </w:r>
-      <w:r>
-        <w:t xml:space="preserve"> </w:t>
-      </w:r>
-      <w:r>
-        <w:rPr>
-          <w:i/>
-        </w:rPr>
-        <w:t xml:space="preserve">European Psychologist</w:t>
-      </w:r>
-      <w:r>
-        <w:t xml:space="preserve">,</w:t>
-      </w:r>
-      <w:r>
-        <w:t xml:space="preserve"> </w:t>
-      </w:r>
-      <w:r>
-        <w:rPr>
-          <w:i/>
-        </w:rPr>
-        <w:t xml:space="preserve">24</w:t>
-      </w:r>
-      <w:r>
-        <w:t xml:space="preserve">(4), 359–374.</w:t>
-      </w:r>
-      <w:r>
-        <w:t xml:space="preserve"> </w:t>
-      </w:r>
-      <w:hyperlink r:id="rId56">
-        <w:r>
-          <w:rPr>
-            <w:rStyle w:val="Hyperlink"/>
-          </w:rPr>
-          <w:t xml:space="preserve">https://doi.org/10.1027/1016-9040/a000364</w:t>
-        </w:r>
-      </w:hyperlink>
-    </w:p>
-    <w:bookmarkEnd w:id="58"/>
-    <w:bookmarkStart w:id="60" w:name="ref-R-labourR"/>
-    <w:p>
-      <w:pPr>
-        <w:pStyle w:val="Literaturverzeichnis"/>
-      </w:pPr>
-      <w:r>
-        <w:t xml:space="preserve">Kouretsis, A., Bampouris, A., Morfiris, P., &amp; Papageorgiou, K. (2020).</w:t>
-      </w:r>
-      <w:r>
-        <w:t xml:space="preserve"> </w:t>
-      </w:r>
-      <w:r>
-        <w:rPr>
-          <w:i/>
-        </w:rPr>
-        <w:t xml:space="preserve">labourR: Classify multilingual labour market free-text to standardized hierarchical occupations</w:t>
-      </w:r>
-      <w:r>
-        <w:t xml:space="preserve">.</w:t>
-      </w:r>
-      <w:r>
-        <w:t xml:space="preserve"> </w:t>
-      </w:r>
-      <w:hyperlink r:id="rId59">
-        <w:r>
-          <w:rPr>
-            <w:rStyle w:val="Hyperlink"/>
-          </w:rPr>
-          <w:t xml:space="preserve">https://CRAN.R-project.org/package=labourR</w:t>
-        </w:r>
-      </w:hyperlink>
-    </w:p>
-    <w:bookmarkEnd w:id="60"/>
-    <w:bookmarkStart w:id="62" w:name="ref-kulikowski_we_2017"/>
-    <w:p>
-      <w:pPr>
-        <w:pStyle w:val="Literaturverzeichnis"/>
-      </w:pPr>
-      <w:r>
-        <w:t xml:space="preserve">Kulikowski, K. (2017). Do we all agree on how to measure work engagement? Factorial validity of utrecht work engagement scale as a standard measurement tool - a literature review.</w:t>
-      </w:r>
-      <w:r>
-        <w:t xml:space="preserve"> </w:t>
-      </w:r>
-      <w:r>
-        <w:rPr>
-          <w:i/>
-        </w:rPr>
-        <w:t xml:space="preserve">International Journal of Occupational Medicine and Environmental Health</w:t>
-      </w:r>
-      <w:r>
-        <w:t xml:space="preserve">,</w:t>
-      </w:r>
-      <w:r>
-        <w:t xml:space="preserve"> </w:t>
-      </w:r>
-      <w:r>
-        <w:rPr>
-          <w:i/>
-        </w:rPr>
-        <w:t xml:space="preserve">30</w:t>
-      </w:r>
-      <w:r>
-        <w:t xml:space="preserve">(2), 161–175.</w:t>
-      </w:r>
-      <w:r>
-        <w:t xml:space="preserve"> </w:t>
-      </w:r>
-      <w:hyperlink r:id="rId61">
-        <w:r>
-          <w:rPr>
-            <w:rStyle w:val="Hyperlink"/>
-          </w:rPr>
-          <w:t xml:space="preserve">https://doi.org/10.13075/ijomeh.1896.00947</w:t>
-        </w:r>
-      </w:hyperlink>
-    </w:p>
-    <w:bookmarkEnd w:id="62"/>
-    <w:bookmarkStart w:id="64" w:name="ref-R-tibble"/>
-    <w:p>
-      <w:pPr>
-        <w:pStyle w:val="Literaturverzeichnis"/>
-      </w:pPr>
-      <w:r>
-        <w:t xml:space="preserve">Müller, K., &amp; Wickham, H. (2021).</w:t>
-      </w:r>
-      <w:r>
-        <w:t xml:space="preserve"> </w:t>
-      </w:r>
-      <w:r>
-        <w:rPr>
-          <w:i/>
-        </w:rPr>
-        <w:t xml:space="preserve">Tibble: Simple data frames</w:t>
-      </w:r>
-      <w:r>
-        <w:t xml:space="preserve">.</w:t>
-      </w:r>
-      <w:r>
-        <w:t xml:space="preserve"> </w:t>
-      </w:r>
-      <w:hyperlink r:id="rId63">
-        <w:r>
-          <w:rPr>
-            <w:rStyle w:val="Hyperlink"/>
-          </w:rPr>
-          <w:t xml:space="preserve">https://CRAN.R-project.org/package=tibble</w:t>
-        </w:r>
-      </w:hyperlink>
-    </w:p>
-    <w:bookmarkEnd w:id="64"/>
-    <w:bookmarkStart w:id="66" w:name="ref-R-base"/>
-    <w:p>
-      <w:pPr>
-        <w:pStyle w:val="Literaturverzeichnis"/>
-      </w:pPr>
-      <w:r>
-        <w:t xml:space="preserve">R Core Team. (2021).</w:t>
-      </w:r>
-      <w:r>
-        <w:t xml:space="preserve"> </w:t>
-      </w:r>
-      <w:r>
-        <w:rPr>
-          <w:i/>
-        </w:rPr>
-        <w:t xml:space="preserve">R: A language and environment for statistical computing</w:t>
-      </w:r>
-      <w:r>
-        <w:t xml:space="preserve">. R Foundation for Statistical Computing.</w:t>
-      </w:r>
-      <w:r>
-        <w:t xml:space="preserve"> </w:t>
-      </w:r>
-      <w:hyperlink r:id="rId65">
-        <w:r>
-          <w:rPr>
-            <w:rStyle w:val="Hyperlink"/>
-          </w:rPr>
-          <w:t xml:space="preserve">https://www.R-project.org/</w:t>
-        </w:r>
-      </w:hyperlink>
-    </w:p>
-    <w:bookmarkEnd w:id="66"/>
-    <w:bookmarkStart w:id="68" w:name="ref-reise_rediscovery_2012"/>
-    <w:p>
-      <w:pPr>
-        <w:pStyle w:val="Literaturverzeichnis"/>
-      </w:pPr>
-      <w:r>
-        <w:t xml:space="preserve">Reise, S. P. (2012). The rediscovery of bifactor measurement models.</w:t>
-      </w:r>
-      <w:r>
-        <w:t xml:space="preserve"> </w:t>
-      </w:r>
-      <w:r>
-        <w:rPr>
-          <w:i/>
-        </w:rPr>
-        <w:t xml:space="preserve">Multivariate Behavioral Research</w:t>
-      </w:r>
-      <w:r>
-        <w:t xml:space="preserve">,</w:t>
-      </w:r>
-      <w:r>
-        <w:t xml:space="preserve"> </w:t>
-      </w:r>
-      <w:r>
-        <w:rPr>
-          <w:i/>
-        </w:rPr>
-        <w:t xml:space="preserve">47</w:t>
-      </w:r>
-      <w:r>
-        <w:t xml:space="preserve">(5), 667–696.</w:t>
-      </w:r>
-      <w:r>
-        <w:t xml:space="preserve"> </w:t>
-      </w:r>
-      <w:hyperlink r:id="rId67">
-        <w:r>
-          <w:rPr>
-            <w:rStyle w:val="Hyperlink"/>
-          </w:rPr>
-          <w:t xml:space="preserve">https://doi.org/10.1080/00273171.2012.715555</w:t>
-        </w:r>
-      </w:hyperlink>
-    </w:p>
-    <w:bookmarkEnd w:id="68"/>
-    <w:bookmarkStart w:id="69" w:name="ref-rosenberg_cognitive_1960"/>
-    <w:p>
-      <w:pPr>
-        <w:pStyle w:val="Literaturverzeichnis"/>
-      </w:pPr>
-      <w:r>
-        <w:t xml:space="preserve">Rosenberg, M. J. (1960). Cognitive, affective, and behavioral components of attitudes. In</w:t>
-      </w:r>
-      <w:r>
-        <w:t xml:space="preserve"> </w:t>
-      </w:r>
-      <w:r>
-        <w:rPr>
-          <w:i/>
-        </w:rPr>
-        <w:t xml:space="preserve">Attitude organization and change</w:t>
-      </w:r>
-      <w:r>
-        <w:t xml:space="preserve">.</w:t>
-      </w:r>
-    </w:p>
-    <w:bookmarkEnd w:id="69"/>
-    <w:bookmarkStart w:id="71" w:name="ref-R-lavaan"/>
-    <w:p>
-      <w:pPr>
-        <w:pStyle w:val="Literaturverzeichnis"/>
-      </w:pPr>
-      <w:r>
-        <w:t xml:space="preserve">Rosseel, Y. (2012).</w:t>
-      </w:r>
-      <w:r>
-        <w:t xml:space="preserve"> </w:t>
-      </w:r>
-      <w:r>
-        <w:t xml:space="preserve">lavaan</w:t>
-      </w:r>
-      <w:r>
-        <w:t xml:space="preserve">: An</w:t>
-      </w:r>
-      <w:r>
-        <w:t xml:space="preserve"> </w:t>
-      </w:r>
-      <w:r>
-        <w:t xml:space="preserve">R</w:t>
-      </w:r>
-      <w:r>
-        <w:t xml:space="preserve"> </w:t>
-      </w:r>
-      <w:r>
-        <w:t xml:space="preserve">package for structural equation modeling.</w:t>
-      </w:r>
-      <w:r>
-        <w:t xml:space="preserve"> </w:t>
-      </w:r>
-      <w:r>
-        <w:rPr>
-          <w:i/>
-        </w:rPr>
-        <w:t xml:space="preserve">Journal of Statistical Software</w:t>
-      </w:r>
-      <w:r>
-        <w:t xml:space="preserve">,</w:t>
-      </w:r>
-      <w:r>
-        <w:t xml:space="preserve"> </w:t>
-      </w:r>
-      <w:r>
-        <w:rPr>
-          <w:i/>
-        </w:rPr>
-        <w:t xml:space="preserve">48</w:t>
-      </w:r>
-      <w:r>
-        <w:t xml:space="preserve">(2), 1–36.</w:t>
-      </w:r>
-      <w:r>
-        <w:t xml:space="preserve"> </w:t>
-      </w:r>
-      <w:hyperlink r:id="rId70">
-        <w:r>
-          <w:rPr>
-            <w:rStyle w:val="Hyperlink"/>
-          </w:rPr>
-          <w:t xml:space="preserve">https://www.jstatsoft.org/v48/i02/</w:t>
-        </w:r>
-      </w:hyperlink>
-    </w:p>
-    <w:bookmarkEnd w:id="71"/>
-    <w:bookmarkStart w:id="72" w:name="ref-saks2006antecedents"/>
-    <w:p>
-      <w:pPr>
-        <w:pStyle w:val="Literaturverzeichnis"/>
-      </w:pPr>
-      <w:r>
-        <w:t xml:space="preserve">Saks, A. M. (2006). Antecedents and consequences of employee engagement.</w:t>
-      </w:r>
-      <w:r>
-        <w:t xml:space="preserve"> </w:t>
-      </w:r>
-      <w:r>
-        <w:rPr>
-          <w:i/>
-        </w:rPr>
-        <w:t xml:space="preserve">Journal of Managerial Psychology</w:t>
-      </w:r>
-      <w:r>
-        <w:t xml:space="preserve">,</w:t>
-      </w:r>
-      <w:r>
-        <w:t xml:space="preserve"> </w:t>
-      </w:r>
-      <w:r>
-        <w:rPr>
-          <w:i/>
-        </w:rPr>
-        <w:t xml:space="preserve">21</w:t>
-      </w:r>
-      <w:r>
-        <w:t xml:space="preserve">(7), 600–619.</w:t>
-      </w:r>
-    </w:p>
-    <w:bookmarkEnd w:id="72"/>
-    <w:bookmarkStart w:id="73" w:name="ref-schaufeli_measurement_2002"/>
-    <w:p>
-      <w:pPr>
-        <w:pStyle w:val="Literaturverzeichnis"/>
-      </w:pPr>
-      <w:r>
-        <w:t xml:space="preserve">Schaufeli, W. B., Salanova, M., González-Romá, V., &amp; Bakker, A. B. (2002). The measurement of engagement and burnout: A two sample confirmatory factor analytic approach.</w:t>
-      </w:r>
-      <w:r>
-        <w:t xml:space="preserve"> </w:t>
-      </w:r>
-      <w:r>
-        <w:rPr>
-          <w:i/>
-        </w:rPr>
-        <w:t xml:space="preserve">Journal of Happiness Studies</w:t>
-      </w:r>
-      <w:r>
-        <w:t xml:space="preserve">,</w:t>
-      </w:r>
-      <w:r>
-        <w:t xml:space="preserve"> </w:t>
-      </w:r>
-      <w:r>
-        <w:rPr>
-          <w:i/>
-        </w:rPr>
-        <w:t xml:space="preserve">3</w:t>
-      </w:r>
-      <w:r>
-        <w:t xml:space="preserve">(1), 71–92.</w:t>
-      </w:r>
-    </w:p>
-    <w:bookmarkEnd w:id="73"/>
-    <w:bookmarkStart w:id="74" w:name="ref-schaufeli_measurement_2002"/>
-    <w:p>
-      <w:pPr>
-        <w:pStyle w:val="Literaturverzeichnis"/>
-      </w:pPr>
-      <w:r>
-        <w:t xml:space="preserve">Schaufeli, W. B., Salanova, M., González-Romá, V., &amp; Bakker, A. B. (2002). The measurement of engagement and burnout: A two sample confirmatory factor analytic approach.</w:t>
-      </w:r>
-      <w:r>
-        <w:t xml:space="preserve"> </w:t>
-      </w:r>
-      <w:r>
-        <w:rPr>
-          <w:i/>
-        </w:rPr>
-        <w:t xml:space="preserve">Journal of Happiness Studies</w:t>
-      </w:r>
-      <w:r>
-        <w:t xml:space="preserve">,</w:t>
-      </w:r>
-      <w:r>
-        <w:t xml:space="preserve"> </w:t>
-      </w:r>
-      <w:r>
-        <w:rPr>
-          <w:i/>
-        </w:rPr>
-        <w:t xml:space="preserve">3</w:t>
-      </w:r>
-      <w:r>
-        <w:t xml:space="preserve">(1), 71–92.</w:t>
-      </w:r>
-    </w:p>
-    <w:bookmarkEnd w:id="74"/>
-    <w:bookmarkStart w:id="75" w:name="ref-shaw2005engagement"/>
-    <w:p>
-      <w:pPr>
-        <w:pStyle w:val="Literaturverzeichnis"/>
-      </w:pPr>
-      <w:r>
-        <w:t xml:space="preserve">Shaw, K. (2005). An engagement strategy process for communicators.</w:t>
-      </w:r>
-      <w:r>
-        <w:t xml:space="preserve"> </w:t>
-      </w:r>
-      <w:r>
-        <w:rPr>
-          <w:i/>
-        </w:rPr>
-        <w:t xml:space="preserve">Strategic Communication Management</w:t>
-      </w:r>
-      <w:r>
-        <w:t xml:space="preserve">,</w:t>
-      </w:r>
-      <w:r>
-        <w:t xml:space="preserve"> </w:t>
-      </w:r>
-      <w:r>
-        <w:rPr>
-          <w:i/>
-        </w:rPr>
-        <w:t xml:space="preserve">9</w:t>
-      </w:r>
-      <w:r>
-        <w:t xml:space="preserve">(3), 26.</w:t>
-      </w:r>
-    </w:p>
-    <w:bookmarkEnd w:id="75"/>
-    <w:bookmarkStart w:id="77" w:name="ref-R-apaTables"/>
-    <w:p>
-      <w:pPr>
-        <w:pStyle w:val="Literaturverzeichnis"/>
-      </w:pPr>
-      <w:r>
-        <w:t xml:space="preserve">Stanley, D. (2021).</w:t>
-      </w:r>
-      <w:r>
-        <w:t xml:space="preserve"> </w:t>
-      </w:r>
-      <w:r>
-        <w:rPr>
-          <w:i/>
-        </w:rPr>
-        <w:t xml:space="preserve">apaTables: Create american psychological association (APA) style tables</w:t>
-      </w:r>
-      <w:r>
-        <w:t xml:space="preserve">.</w:t>
-      </w:r>
-      <w:r>
-        <w:t xml:space="preserve"> </w:t>
-      </w:r>
-      <w:hyperlink r:id="rId76">
-        <w:r>
-          <w:rPr>
-            <w:rStyle w:val="Hyperlink"/>
-          </w:rPr>
-          <w:t xml:space="preserve">https://CRAN.R-project.org/package=apaTables</w:t>
-        </w:r>
-      </w:hyperlink>
-    </w:p>
-    <w:bookmarkEnd w:id="77"/>
-    <w:bookmarkStart w:id="79" w:name="ref-R-ggplot2"/>
-    <w:p>
-      <w:pPr>
-        <w:pStyle w:val="Literaturverzeichnis"/>
-      </w:pPr>
-      <w:r>
-        <w:t xml:space="preserve">Wickham, H. (2016).</w:t>
-      </w:r>
-      <w:r>
-        <w:t xml:space="preserve"> </w:t>
-      </w:r>
-      <w:r>
-        <w:rPr>
-          <w:i/>
-        </w:rPr>
-        <w:t xml:space="preserve">ggplot2: Elegant graphics for data analysis</w:t>
-      </w:r>
-      <w:r>
-        <w:t xml:space="preserve">. Springer-Verlag New York.</w:t>
-      </w:r>
-      <w:r>
-        <w:t xml:space="preserve"> </w:t>
-      </w:r>
-      <w:hyperlink r:id="rId78">
-        <w:r>
-          <w:rPr>
-            <w:rStyle w:val="Hyperlink"/>
-          </w:rPr>
-          <w:t xml:space="preserve">https://ggplot2.tidyverse.org</w:t>
-        </w:r>
-      </w:hyperlink>
-    </w:p>
-    <w:bookmarkEnd w:id="79"/>
-    <w:bookmarkStart w:id="81" w:name="ref-R-stringr"/>
-    <w:p>
-      <w:pPr>
-        <w:pStyle w:val="Literaturverzeichnis"/>
-      </w:pPr>
-      <w:r>
-        <w:t xml:space="preserve">Wickham, H. (2019).</w:t>
-      </w:r>
-      <w:r>
-        <w:t xml:space="preserve"> </w:t>
-      </w:r>
-      <w:r>
-        <w:rPr>
-          <w:i/>
-        </w:rPr>
-        <w:t xml:space="preserve">Stringr: Simple, consistent wrappers for common string operations</w:t>
-      </w:r>
-      <w:r>
-        <w:t xml:space="preserve">.</w:t>
-      </w:r>
-      <w:r>
-        <w:t xml:space="preserve"> </w:t>
-      </w:r>
-      <w:hyperlink r:id="rId80">
-        <w:r>
-          <w:rPr>
-            <w:rStyle w:val="Hyperlink"/>
-          </w:rPr>
-          <w:t xml:space="preserve">https://CRAN.R-project.org/package=stringr</w:t>
-        </w:r>
-      </w:hyperlink>
-    </w:p>
-    <w:bookmarkEnd w:id="81"/>
-    <w:bookmarkStart w:id="83" w:name="ref-R-forcats"/>
-    <w:p>
-      <w:pPr>
-        <w:pStyle w:val="Literaturverzeichnis"/>
-      </w:pPr>
-      <w:r>
-        <w:t xml:space="preserve">Wickham, H. (2021a).</w:t>
-      </w:r>
-      <w:r>
-        <w:t xml:space="preserve"> </w:t>
-      </w:r>
-      <w:r>
-        <w:rPr>
-          <w:i/>
-        </w:rPr>
-        <w:t xml:space="preserve">Forcats: Tools for working with categorical variables (factors)</w:t>
-      </w:r>
-      <w:r>
-        <w:t xml:space="preserve">.</w:t>
-      </w:r>
-      <w:r>
-        <w:t xml:space="preserve"> </w:t>
-      </w:r>
-      <w:hyperlink r:id="rId82">
-        <w:r>
-          <w:rPr>
-            <w:rStyle w:val="Hyperlink"/>
-          </w:rPr>
-          <w:t xml:space="preserve">https://CRAN.R-project.org/package=forcats</w:t>
-        </w:r>
-      </w:hyperlink>
-    </w:p>
-    <w:bookmarkEnd w:id="83"/>
-    <w:bookmarkStart w:id="85" w:name="ref-R-tidyr"/>
-    <w:p>
-      <w:pPr>
-        <w:pStyle w:val="Literaturverzeichnis"/>
-      </w:pPr>
-      <w:r>
-        <w:t xml:space="preserve">Wickham, H. (2021b).</w:t>
-      </w:r>
-      <w:r>
-        <w:t xml:space="preserve"> </w:t>
-      </w:r>
-      <w:r>
-        <w:rPr>
-          <w:i/>
-        </w:rPr>
-        <w:t xml:space="preserve">Tidyr: Tidy messy data</w:t>
-      </w:r>
-      <w:r>
-        <w:t xml:space="preserve">.</w:t>
-      </w:r>
-      <w:r>
-        <w:t xml:space="preserve"> </w:t>
-      </w:r>
-      <w:hyperlink r:id="rId84">
-        <w:r>
-          <w:rPr>
-            <w:rStyle w:val="Hyperlink"/>
-          </w:rPr>
-          <w:t xml:space="preserve">https://CRAN.R-project.org/package=tidyr</w:t>
-        </w:r>
-      </w:hyperlink>
-    </w:p>
-    <w:bookmarkEnd w:id="85"/>
-    <w:bookmarkStart w:id="87" w:name="ref-R-tidyverse"/>
-    <w:p>
-      <w:pPr>
-        <w:pStyle w:val="Literaturverzeichnis"/>
-      </w:pPr>
-      <w:r>
-        <w:t xml:space="preserve">Wickham, H., Averick, M., Bryan, J., Chang, W., McGowan, L. D., François, R., Grolemund, G., Hayes, A., Henry, L., Hester, J., Kuhn, M., Pedersen, T. L., Miller, E., Bache, S. M., Müller, K., Ooms, J., Robinson, D., Seidel, D. P., Spinu, V., … Yutani, H. (2019). Welcome to the</w:t>
-      </w:r>
-      <w:r>
-        <w:t xml:space="preserve"> </w:t>
-      </w:r>
-      <w:r>
-        <w:t xml:space="preserve">tidyverse</w:t>
-      </w:r>
-      <w:r>
-        <w:t xml:space="preserve">.</w:t>
-      </w:r>
-      <w:r>
-        <w:t xml:space="preserve"> </w:t>
-      </w:r>
-      <w:r>
-        <w:rPr>
-          <w:i/>
-        </w:rPr>
-        <w:t xml:space="preserve">Journal of Open Source Software</w:t>
-      </w:r>
-      <w:r>
-        <w:t xml:space="preserve">,</w:t>
-      </w:r>
-      <w:r>
-        <w:t xml:space="preserve"> </w:t>
-      </w:r>
-      <w:r>
-        <w:rPr>
-          <w:i/>
-        </w:rPr>
-        <w:t xml:space="preserve">4</w:t>
-      </w:r>
-      <w:r>
-        <w:t xml:space="preserve">(43), 1686.</w:t>
-      </w:r>
-      <w:r>
-        <w:t xml:space="preserve"> </w:t>
-      </w:r>
-      <w:hyperlink r:id="rId86">
-        <w:r>
-          <w:rPr>
-            <w:rStyle w:val="Hyperlink"/>
-          </w:rPr>
-          <w:t xml:space="preserve">https://doi.org/10.21105/joss.01686</w:t>
-        </w:r>
-      </w:hyperlink>
-    </w:p>
-    <w:bookmarkEnd w:id="87"/>
-    <w:bookmarkStart w:id="89" w:name="ref-R-dplyr"/>
-    <w:p>
-      <w:pPr>
-        <w:pStyle w:val="Literaturverzeichnis"/>
-      </w:pPr>
-      <w:r>
-        <w:t xml:space="preserve">Wickham, H., François, R., Henry, L., &amp; Müller, K. (2021).</w:t>
-      </w:r>
-      <w:r>
-        <w:t xml:space="preserve"> </w:t>
-      </w:r>
-      <w:r>
-        <w:rPr>
-          <w:i/>
-        </w:rPr>
-        <w:t xml:space="preserve">Dplyr: A grammar of data manipulation</w:t>
-      </w:r>
-      <w:r>
-        <w:t xml:space="preserve">.</w:t>
-      </w:r>
-      <w:r>
-        <w:t xml:space="preserve"> </w:t>
-      </w:r>
-      <w:hyperlink r:id="rId88">
-        <w:r>
-          <w:rPr>
-            <w:rStyle w:val="Hyperlink"/>
-          </w:rPr>
-          <w:t xml:space="preserve">https://CRAN.R-project.org/package=dplyr</w:t>
-        </w:r>
-      </w:hyperlink>
-    </w:p>
-    <w:bookmarkEnd w:id="89"/>
-    <w:bookmarkStart w:id="91" w:name="ref-R-readr"/>
-    <w:p>
-      <w:pPr>
-        <w:pStyle w:val="Literaturverzeichnis"/>
-      </w:pPr>
-      <w:r>
-        <w:t xml:space="preserve">Wickham, H., &amp; Hester, J. (2020).</w:t>
-      </w:r>
-      <w:r>
-        <w:t xml:space="preserve"> </w:t>
-      </w:r>
-      <w:r>
-        <w:rPr>
-          <w:i/>
-        </w:rPr>
-        <w:t xml:space="preserve">Readr: Read rectangular text data</w:t>
-      </w:r>
-      <w:r>
-        <w:t xml:space="preserve">.</w:t>
-      </w:r>
-      <w:r>
-        <w:t xml:space="preserve"> </w:t>
-      </w:r>
-      <w:hyperlink r:id="rId90">
-        <w:r>
-          <w:rPr>
-            <w:rStyle w:val="Hyperlink"/>
-          </w:rPr>
-          <w:t xml:space="preserve">https://CRAN.R-project.org/package=readr</w:t>
-        </w:r>
-      </w:hyperlink>
-    </w:p>
-    <w:bookmarkEnd w:id="91"/>
-    <w:bookmarkStart w:id="93" w:name="ref-willmer_exploratory_2019"/>
-    <w:p>
-      <w:pPr>
-        <w:pStyle w:val="Literaturverzeichnis"/>
-      </w:pPr>
-      <w:r>
-        <w:t xml:space="preserve">Willmer, M., Westerberg Jacobson, J., &amp; Lindberg, M. (2019). Exploratory and confirmatory factor analysis of the 9-item utrecht work engagement scale in a multi-occupational female sample: A cross-sectional study.</w:t>
-      </w:r>
-      <w:r>
-        <w:t xml:space="preserve"> </w:t>
-      </w:r>
-      <w:r>
-        <w:rPr>
-          <w:i/>
-        </w:rPr>
-        <w:t xml:space="preserve">Frontiers in Psychology</w:t>
-      </w:r>
-      <w:r>
-        <w:t xml:space="preserve">,</w:t>
-      </w:r>
-      <w:r>
-        <w:t xml:space="preserve"> </w:t>
-      </w:r>
-      <w:r>
-        <w:rPr>
-          <w:i/>
-        </w:rPr>
-        <w:t xml:space="preserve">10</w:t>
-      </w:r>
-      <w:r>
-        <w:t xml:space="preserve">.</w:t>
-      </w:r>
-      <w:r>
-        <w:t xml:space="preserve"> </w:t>
-      </w:r>
-      <w:hyperlink r:id="rId92">
-        <w:r>
-          <w:rPr>
-            <w:rStyle w:val="Hyperlink"/>
-          </w:rPr>
-          <w:t xml:space="preserve">https://doi.org/10.3389/fpsyg.2019.02771</w:t>
-        </w:r>
-      </w:hyperlink>
-    </w:p>
-    <w:bookmarkEnd w:id="93"/>
-    <w:bookmarkStart w:id="95" w:name="ref-R-DT"/>
-    <w:p>
-      <w:pPr>
-        <w:pStyle w:val="Literaturverzeichnis"/>
-      </w:pPr>
-      <w:r>
-        <w:t xml:space="preserve">Xie, Y., Cheng, J., &amp; Tan, X. (2021).</w:t>
-      </w:r>
-      <w:r>
-        <w:t xml:space="preserve"> </w:t>
-      </w:r>
-      <w:r>
-        <w:rPr>
-          <w:i/>
-        </w:rPr>
-        <w:t xml:space="preserve">DT: A wrapper of the JavaScript library ’DataTables’</w:t>
-      </w:r>
-      <w:r>
-        <w:t xml:space="preserve">.</w:t>
-      </w:r>
-      <w:r>
-        <w:t xml:space="preserve"> </w:t>
-      </w:r>
-      <w:hyperlink r:id="rId94">
-        <w:r>
-          <w:rPr>
-            <w:rStyle w:val="Hyperlink"/>
-          </w:rPr>
-          <w:t xml:space="preserve">https://CRAN.R-project.org/package=DT</w:t>
-        </w:r>
-      </w:hyperlink>
-    </w:p>
-    <w:bookmarkEnd w:id="95"/>
-    <w:bookmarkStart w:id="97" w:name="ref-R-kableExtra"/>
-    <w:p>
-      <w:pPr>
-        <w:pStyle w:val="Literaturverzeichnis"/>
-      </w:pPr>
-      <w:r>
-        <w:t xml:space="preserve">Zhu, H. (2021).</w:t>
-      </w:r>
-      <w:r>
-        <w:t xml:space="preserve"> </w:t>
-      </w:r>
-      <w:r>
-        <w:rPr>
-          <w:i/>
-        </w:rPr>
-        <w:t xml:space="preserve">kableExtra: Construct complex table with ’kable’ and pipe syntax</w:t>
-      </w:r>
-      <w:r>
-        <w:t xml:space="preserve">.</w:t>
-      </w:r>
-      <w:r>
-        <w:t xml:space="preserve"> </w:t>
-      </w:r>
-      <w:hyperlink r:id="rId96">
-        <w:r>
-          <w:rPr>
-            <w:rStyle w:val="Hyperlink"/>
-          </w:rPr>
-          <w:t xml:space="preserve">https://CRAN.R-project.org/package=kableExtra</w:t>
-        </w:r>
-      </w:hyperlink>
-    </w:p>
-    <w:bookmarkEnd w:id="97"/>
-    <w:bookmarkEnd w:id="98"/>
     <w:bookmarkEnd w:id="99"/>
     <w:sectPr>
       <w:headerReference w:type="even" r:id="rId10"/>

</xml_diff>

<commit_message>
moving to google docs for final edits
</commit_message>
<xml_diff>
--- a/SIOPpapaja.docx
+++ b/SIOPpapaja.docx
@@ -1290,7 +1290,7 @@
               <w:jc w:val="left"/>
             </w:pPr>
             <w:r>
-              <w:t xml:space="preserve">Candidate for deletion due to construct duplication</w:t>
+              <w:t xml:space="preserve">Candidate for deletion due to construct duplication (both are Absorption/Cognition indicators)</w:t>
             </w:r>
           </w:p>
         </w:tc>
@@ -1374,7 +1374,7 @@
               <w:jc w:val="left"/>
             </w:pPr>
             <w:r>
-              <w:t xml:space="preserve">Candidate for retention due to substantive construct association</w:t>
+              <w:t xml:space="preserve">Candidate for retention due to substantive construct association (Dedication)</w:t>
             </w:r>
           </w:p>
         </w:tc>

</xml_diff>

<commit_message>
Changed bifactor semplot to get rid of annoying triangles and widen to make viewing easier. May add color later.
</commit_message>
<xml_diff>
--- a/SIOPpapaja.docx
+++ b/SIOPpapaja.docx
@@ -252,7 +252,6 @@
       </w:pPr>
       <w:r>
         <w:rPr>
-          <w:iCs/>
           <w:i/>
         </w:rPr>
         <w:t xml:space="preserve">Keywords:</w:t>
@@ -270,7 +269,6 @@
       </w:pPr>
       <w:r>
         <w:rPr>
-          <w:iCs/>
           <w:i/>
         </w:rPr>
         <w:t xml:space="preserve">Word count:</w:t>
@@ -398,7 +396,6 @@
       </w:r>
       <w:r>
         <w:rPr>
-          <w:iCs/>
           <w:i/>
         </w:rPr>
         <w:t xml:space="preserve">work</w:t>
@@ -411,7 +408,6 @@
       </w:r>
       <w:r>
         <w:rPr>
-          <w:iCs/>
           <w:i/>
         </w:rPr>
         <w:t xml:space="preserve">organization</w:t>
@@ -435,7 +431,6 @@
       </w:r>
       <w:r>
         <w:rPr>
-          <w:iCs/>
           <w:i/>
         </w:rPr>
         <w:t xml:space="preserve">work engagement</w:t>
@@ -731,7 +726,6 @@
       </w:r>
       <w:r>
         <w:rPr>
-          <w:iCs/>
           <w:i/>
         </w:rPr>
         <w:t xml:space="preserve">commitment</w:t>
@@ -958,7 +952,6 @@
       </w:r>
       <w:r>
         <w:rPr>
-          <w:iCs/>
           <w:i/>
         </w:rPr>
         <w:t xml:space="preserve">twice</w:t>
@@ -1007,7 +1000,6 @@
       </w:r>
       <w:r>
         <w:rPr>
-          <w:iCs/>
           <w:i/>
         </w:rPr>
         <w:t xml:space="preserve">labourR</w:t>
@@ -1097,7 +1089,6 @@
       </w:r>
       <w:r>
         <w:rPr>
-          <w:iCs/>
           <w:i/>
         </w:rPr>
         <w:t xml:space="preserve">alpha</w:t>
@@ -1113,7 +1104,6 @@
       </w:r>
       <w:r>
         <w:rPr>
-          <w:iCs/>
           <w:i/>
         </w:rPr>
         <w:t xml:space="preserve">psych</w:t>
@@ -1156,7 +1146,6 @@
       </w:r>
       <w:r>
         <w:rPr>
-          <w:iCs/>
           <w:i/>
         </w:rPr>
         <w:t xml:space="preserve">other</w:t>
@@ -1286,7 +1275,6 @@
       </w:pPr>
       <w:r>
         <w:rPr>
-          <w:iCs/>
           <w:i/>
         </w:rPr>
         <w:t xml:space="preserve">Attitudinal structure modification indices (36 item analysis)</w:t>
@@ -1296,11 +1284,20 @@
       <w:tblPr>
         <w:tblStyle w:val="Table"/>
         <w:tblW w:type="pct" w:w="0.0"/>
-        <w:tblLook w:firstRow="1" w:lastRow="0" w:firstColumn="0" w:lastColumn="0" w:noHBand="0" w:noVBand="0" w:val="0020"/>
+        <w:tblLook w:firstRow="1" w:lastRow="0" w:firstColumn="0" w:lastColumn="0" w:noHBand="0" w:noVBand="0"/>
       </w:tblPr>
       <w:tblGrid/>
       <w:tr>
-        <w:tc>
+        <w:trPr>
+          <w:cnfStyle w:firstRow="1"/>
+        </w:trPr>
+        <w:tc>
+          <w:tcPr>
+            <w:tcBorders>
+              <w:bottom w:val="single"/>
+            </w:tcBorders>
+            <w:vAlign w:val="bottom"/>
+          </w:tcPr>
           <w:p>
             <w:pPr>
               <w:pStyle w:val="Compact"/>
@@ -1312,6 +1309,12 @@
           </w:p>
         </w:tc>
         <w:tc>
+          <w:tcPr>
+            <w:tcBorders>
+              <w:bottom w:val="single"/>
+            </w:tcBorders>
+            <w:vAlign w:val="bottom"/>
+          </w:tcPr>
           <w:p>
             <w:pPr>
               <w:pStyle w:val="Compact"/>
@@ -1323,6 +1326,12 @@
           </w:p>
         </w:tc>
         <w:tc>
+          <w:tcPr>
+            <w:tcBorders>
+              <w:bottom w:val="single"/>
+            </w:tcBorders>
+            <w:vAlign w:val="bottom"/>
+          </w:tcPr>
           <w:p>
             <w:pPr>
               <w:pStyle w:val="Compact"/>
@@ -1334,6 +1343,12 @@
           </w:p>
         </w:tc>
         <w:tc>
+          <w:tcPr>
+            <w:tcBorders>
+              <w:bottom w:val="single"/>
+            </w:tcBorders>
+            <w:vAlign w:val="bottom"/>
+          </w:tcPr>
           <w:p>
             <w:pPr>
               <w:pStyle w:val="Compact"/>
@@ -1681,7 +1696,6 @@
       </w:pPr>
       <w:r>
         <w:rPr>
-          <w:iCs/>
           <w:i/>
         </w:rPr>
         <w:t xml:space="preserve">Figure</w:t>
@@ -1691,7 +1705,6 @@
       </w:r>
       <w:r>
         <w:rPr>
-          <w:iCs/>
           <w:i/>
         </w:rPr>
         <w:t xml:space="preserve">1.  </w:t>
@@ -1756,7 +1769,6 @@
       </w:pPr>
       <w:r>
         <w:rPr>
-          <w:iCs/>
           <w:i/>
         </w:rPr>
         <w:t xml:space="preserve">Figure</w:t>
@@ -1766,7 +1778,6 @@
       </w:r>
       <w:r>
         <w:rPr>
-          <w:iCs/>
           <w:i/>
         </w:rPr>
         <w:t xml:space="preserve">2.  </w:t>
@@ -1831,7 +1842,6 @@
       </w:pPr>
       <w:r>
         <w:rPr>
-          <w:iCs/>
           <w:i/>
         </w:rPr>
         <w:t xml:space="preserve">Figure</w:t>
@@ -1841,7 +1851,6 @@
       </w:r>
       <w:r>
         <w:rPr>
-          <w:iCs/>
           <w:i/>
         </w:rPr>
         <w:t xml:space="preserve">3.  </w:t>
@@ -1867,7 +1876,6 @@
       </w:pPr>
       <w:r>
         <w:rPr>
-          <w:iCs/>
           <w:i/>
         </w:rPr>
         <w:t xml:space="preserve">Summary fit statistics (18 item final proposed scale definitions)</w:t>
@@ -1877,11 +1885,20 @@
       <w:tblPr>
         <w:tblStyle w:val="Table"/>
         <w:tblW w:type="pct" w:w="0.0"/>
-        <w:tblLook w:firstRow="1" w:lastRow="0" w:firstColumn="0" w:lastColumn="0" w:noHBand="0" w:noVBand="0" w:val="0020"/>
+        <w:tblLook w:firstRow="1" w:lastRow="0" w:firstColumn="0" w:lastColumn="0" w:noHBand="0" w:noVBand="0"/>
       </w:tblPr>
       <w:tblGrid/>
       <w:tr>
-        <w:tc>
+        <w:trPr>
+          <w:cnfStyle w:firstRow="1"/>
+        </w:trPr>
+        <w:tc>
+          <w:tcPr>
+            <w:tcBorders>
+              <w:bottom w:val="single"/>
+            </w:tcBorders>
+            <w:vAlign w:val="bottom"/>
+          </w:tcPr>
           <w:p>
             <w:pPr>
               <w:pStyle w:val="Compact"/>
@@ -1893,6 +1910,12 @@
           </w:p>
         </w:tc>
         <w:tc>
+          <w:tcPr>
+            <w:tcBorders>
+              <w:bottom w:val="single"/>
+            </w:tcBorders>
+            <w:vAlign w:val="bottom"/>
+          </w:tcPr>
           <w:p>
             <w:pPr>
               <w:pStyle w:val="Compact"/>
@@ -1904,6 +1927,12 @@
           </w:p>
         </w:tc>
         <w:tc>
+          <w:tcPr>
+            <w:tcBorders>
+              <w:bottom w:val="single"/>
+            </w:tcBorders>
+            <w:vAlign w:val="bottom"/>
+          </w:tcPr>
           <w:p>
             <w:pPr>
               <w:pStyle w:val="Compact"/>
@@ -1915,6 +1944,12 @@
           </w:p>
         </w:tc>
         <w:tc>
+          <w:tcPr>
+            <w:tcBorders>
+              <w:bottom w:val="single"/>
+            </w:tcBorders>
+            <w:vAlign w:val="bottom"/>
+          </w:tcPr>
           <w:p>
             <w:pPr>
               <w:pStyle w:val="Compact"/>
@@ -1926,6 +1961,12 @@
           </w:p>
         </w:tc>
         <w:tc>
+          <w:tcPr>
+            <w:tcBorders>
+              <w:bottom w:val="single"/>
+            </w:tcBorders>
+            <w:vAlign w:val="bottom"/>
+          </w:tcPr>
           <w:p>
             <w:pPr>
               <w:pStyle w:val="Compact"/>
@@ -1937,6 +1978,12 @@
           </w:p>
         </w:tc>
         <w:tc>
+          <w:tcPr>
+            <w:tcBorders>
+              <w:bottom w:val="single"/>
+            </w:tcBorders>
+            <w:vAlign w:val="bottom"/>
+          </w:tcPr>
           <w:p>
             <w:pPr>
               <w:pStyle w:val="Compact"/>
@@ -1948,6 +1995,12 @@
           </w:p>
         </w:tc>
         <w:tc>
+          <w:tcPr>
+            <w:tcBorders>
+              <w:bottom w:val="single"/>
+            </w:tcBorders>
+            <w:vAlign w:val="bottom"/>
+          </w:tcPr>
           <w:p>
             <w:pPr>
               <w:pStyle w:val="Compact"/>
@@ -1959,6 +2012,12 @@
           </w:p>
         </w:tc>
         <w:tc>
+          <w:tcPr>
+            <w:tcBorders>
+              <w:bottom w:val="single"/>
+            </w:tcBorders>
+            <w:vAlign w:val="bottom"/>
+          </w:tcPr>
           <w:p>
             <w:pPr>
               <w:pStyle w:val="Compact"/>
@@ -2267,7 +2326,7 @@
         <w:pStyle w:val="FirstParagraph"/>
       </w:pPr>
       <w:r>
-        <w:t xml:space="preserve">We used R [Version 4.1.1;</w:t>
+        <w:t xml:space="preserve">We used R [Version 4.1.0;</w:t>
       </w:r>
       <w:r>
         <w:t xml:space="preserve"> </w:t>
@@ -2283,7 +2342,6 @@
       </w:r>
       <w:r>
         <w:rPr>
-          <w:iCs/>
           <w:i/>
         </w:rPr>
         <w:t xml:space="preserve">apaTables</w:t>
@@ -2308,7 +2366,6 @@
       </w:r>
       <w:r>
         <w:rPr>
-          <w:iCs/>
           <w:i/>
         </w:rPr>
         <w:t xml:space="preserve">dplyr</w:t>
@@ -2317,7 +2374,7 @@
         <w:t xml:space="preserve"> </w:t>
       </w:r>
       <w:r>
-        <w:t xml:space="preserve">[Version 1.0.7;</w:t>
+        <w:t xml:space="preserve">[Version 1.0.6;</w:t>
       </w:r>
       <w:r>
         <w:t xml:space="preserve"> </w:t>
@@ -2333,7 +2390,6 @@
       </w:r>
       <w:r>
         <w:rPr>
-          <w:iCs/>
           <w:i/>
         </w:rPr>
         <w:t xml:space="preserve">DT</w:t>
@@ -2342,7 +2398,7 @@
         <w:t xml:space="preserve"> </w:t>
       </w:r>
       <w:r>
-        <w:t xml:space="preserve">[Version 0.19;</w:t>
+        <w:t xml:space="preserve">[Version 0.18;</w:t>
       </w:r>
       <w:r>
         <w:t xml:space="preserve"> </w:t>
@@ -2358,7 +2414,6 @@
       </w:r>
       <w:r>
         <w:rPr>
-          <w:iCs/>
           <w:i/>
         </w:rPr>
         <w:t xml:space="preserve">forcats</w:t>
@@ -2383,7 +2438,6 @@
       </w:r>
       <w:r>
         <w:rPr>
-          <w:iCs/>
           <w:i/>
         </w:rPr>
         <w:t xml:space="preserve">ggplot2</w:t>
@@ -2392,7 +2446,7 @@
         <w:t xml:space="preserve"> </w:t>
       </w:r>
       <w:r>
-        <w:t xml:space="preserve">[Version 3.3.5;</w:t>
+        <w:t xml:space="preserve">[Version 3.3.3;</w:t>
       </w:r>
       <w:r>
         <w:t xml:space="preserve"> </w:t>
@@ -2408,7 +2462,6 @@
       </w:r>
       <w:r>
         <w:rPr>
-          <w:iCs/>
           <w:i/>
         </w:rPr>
         <w:t xml:space="preserve">kableExtra</w:t>
@@ -2433,7 +2486,6 @@
       </w:r>
       <w:r>
         <w:rPr>
-          <w:iCs/>
           <w:i/>
         </w:rPr>
         <w:t xml:space="preserve">labourR</w:t>
@@ -2458,7 +2510,6 @@
       </w:r>
       <w:r>
         <w:rPr>
-          <w:iCs/>
           <w:i/>
         </w:rPr>
         <w:t xml:space="preserve">lavaan</w:t>
@@ -2467,7 +2518,7 @@
         <w:t xml:space="preserve"> </w:t>
       </w:r>
       <w:r>
-        <w:t xml:space="preserve">[Version 0.6.9;</w:t>
+        <w:t xml:space="preserve">[Version 0.6.8;</w:t>
       </w:r>
       <w:r>
         <w:t xml:space="preserve"> </w:t>
@@ -2483,7 +2534,6 @@
       </w:r>
       <w:r>
         <w:rPr>
-          <w:iCs/>
           <w:i/>
         </w:rPr>
         <w:t xml:space="preserve">magrittr</w:t>
@@ -2508,7 +2558,6 @@
       </w:r>
       <w:r>
         <w:rPr>
-          <w:iCs/>
           <w:i/>
         </w:rPr>
         <w:t xml:space="preserve">papaja</w:t>
@@ -2533,7 +2582,6 @@
       </w:r>
       <w:r>
         <w:rPr>
-          <w:iCs/>
           <w:i/>
         </w:rPr>
         <w:t xml:space="preserve">purrr</w:t>
@@ -2558,7 +2606,6 @@
       </w:r>
       <w:r>
         <w:rPr>
-          <w:iCs/>
           <w:i/>
         </w:rPr>
         <w:t xml:space="preserve">readr</w:t>
@@ -2567,7 +2614,7 @@
         <w:t xml:space="preserve"> </w:t>
       </w:r>
       <w:r>
-        <w:t xml:space="preserve">[Version 2.0.1;</w:t>
+        <w:t xml:space="preserve">[Version 1.4.0;</w:t>
       </w:r>
       <w:r>
         <w:t xml:space="preserve"> </w:t>
@@ -2583,7 +2630,6 @@
       </w:r>
       <w:r>
         <w:rPr>
-          <w:iCs/>
           <w:i/>
         </w:rPr>
         <w:t xml:space="preserve">sem</w:t>
@@ -2617,7 +2663,6 @@
       </w:r>
       <w:r>
         <w:rPr>
-          <w:iCs/>
           <w:i/>
         </w:rPr>
         <w:t xml:space="preserve">semPlot</w:t>
@@ -2642,7 +2687,6 @@
       </w:r>
       <w:r>
         <w:rPr>
-          <w:iCs/>
           <w:i/>
         </w:rPr>
         <w:t xml:space="preserve">stringr</w:t>
@@ -2667,7 +2711,6 @@
       </w:r>
       <w:r>
         <w:rPr>
-          <w:iCs/>
           <w:i/>
         </w:rPr>
         <w:t xml:space="preserve">tibble</w:t>
@@ -2676,7 +2719,7 @@
         <w:t xml:space="preserve"> </w:t>
       </w:r>
       <w:r>
-        <w:t xml:space="preserve">[Version 3.1.4;</w:t>
+        <w:t xml:space="preserve">[Version 3.1.2;</w:t>
       </w:r>
       <w:r>
         <w:t xml:space="preserve"> </w:t>
@@ -2692,7 +2735,6 @@
       </w:r>
       <w:r>
         <w:rPr>
-          <w:iCs/>
           <w:i/>
         </w:rPr>
         <w:t xml:space="preserve">tidyr</w:t>
@@ -2717,7 +2759,6 @@
       </w:r>
       <w:r>
         <w:rPr>
-          <w:iCs/>
           <w:i/>
         </w:rPr>
         <w:t xml:space="preserve">tidyverse</w:t>
@@ -2800,7 +2841,6 @@
       </w:pPr>
       <w:r>
         <w:rPr>
-          <w:iCs/>
           <w:i/>
         </w:rPr>
         <w:t xml:space="preserve">Final proposed scale definitions (derived via attendance to corrected item-total correlations or CFA modification indices)</w:t>
@@ -2810,11 +2850,20 @@
       <w:tblPr>
         <w:tblStyle w:val="Table"/>
         <w:tblW w:type="pct" w:w="0.0"/>
-        <w:tblLook w:firstRow="1" w:lastRow="0" w:firstColumn="0" w:lastColumn="0" w:noHBand="0" w:noVBand="0" w:val="0020"/>
+        <w:tblLook w:firstRow="1" w:lastRow="0" w:firstColumn="0" w:lastColumn="0" w:noHBand="0" w:noVBand="0"/>
       </w:tblPr>
       <w:tblGrid/>
       <w:tr>
-        <w:tc>
+        <w:trPr>
+          <w:cnfStyle w:firstRow="1"/>
+        </w:trPr>
+        <w:tc>
+          <w:tcPr>
+            <w:tcBorders>
+              <w:bottom w:val="single"/>
+            </w:tcBorders>
+            <w:vAlign w:val="bottom"/>
+          </w:tcPr>
           <w:p>
             <w:pPr>
               <w:pStyle w:val="Compact"/>
@@ -2826,6 +2875,12 @@
           </w:p>
         </w:tc>
         <w:tc>
+          <w:tcPr>
+            <w:tcBorders>
+              <w:bottom w:val="single"/>
+            </w:tcBorders>
+            <w:vAlign w:val="bottom"/>
+          </w:tcPr>
           <w:p>
             <w:pPr>
               <w:pStyle w:val="Compact"/>
@@ -2837,6 +2892,12 @@
           </w:p>
         </w:tc>
         <w:tc>
+          <w:tcPr>
+            <w:tcBorders>
+              <w:bottom w:val="single"/>
+            </w:tcBorders>
+            <w:vAlign w:val="bottom"/>
+          </w:tcPr>
           <w:p>
             <w:pPr>
               <w:pStyle w:val="Compact"/>
@@ -2848,6 +2909,12 @@
           </w:p>
         </w:tc>
         <w:tc>
+          <w:tcPr>
+            <w:tcBorders>
+              <w:bottom w:val="single"/>
+            </w:tcBorders>
+            <w:vAlign w:val="bottom"/>
+          </w:tcPr>
           <w:p>
             <w:pPr>
               <w:pStyle w:val="Compact"/>
@@ -4049,6 +4116,12 @@
       <w:pPr>
         <w:pStyle w:val="FirstParagraph"/>
       </w:pPr>
+      <w:r>
+        <w:t xml:space="preserve">&lt;&lt;&lt;&lt;&lt;&lt;&lt; HEAD</w:t>
+      </w:r>
+      <w:r>
+        <w:t xml:space="preserve"> </w:t>
+      </w:r>
       <w:r>
         <w:t xml:space="preserve">As alluded to above, rather than relying exclusively on empirical superiority, final scale definitions were also informed by considerations of content domain coverage, which slightly favored the CFA modification index-informed definition. Final scale</w:t>
       </w:r>
@@ -4078,7 +4151,6 @@
       </w:pPr>
       <w:r>
         <w:rPr>
-          <w:iCs/>
           <w:i/>
         </w:rPr>
         <w:t xml:space="preserve">Unit-weighted scale intercorrelations (all conditions).</w:t>
@@ -4088,14 +4160,29 @@
       <w:tblPr>
         <w:tblStyle w:val="Table"/>
         <w:tblW w:type="pct" w:w="0.0"/>
-        <w:tblLook w:firstRow="1" w:lastRow="0" w:firstColumn="0" w:lastColumn="0" w:noHBand="0" w:noVBand="0" w:val="0020"/>
+        <w:tblLook w:firstRow="1" w:lastRow="0" w:firstColumn="0" w:lastColumn="0" w:noHBand="0" w:noVBand="0"/>
       </w:tblPr>
       <w:tblGrid/>
       <w:tr>
-        <w:tc>
+        <w:trPr>
+          <w:cnfStyle w:firstRow="1"/>
+        </w:trPr>
+        <w:tc>
+          <w:tcPr>
+            <w:tcBorders>
+              <w:bottom w:val="single"/>
+            </w:tcBorders>
+            <w:vAlign w:val="bottom"/>
+          </w:tcPr>
           <w:p/>
         </w:tc>
         <w:tc>
+          <w:tcPr>
+            <w:tcBorders>
+              <w:bottom w:val="single"/>
+            </w:tcBorders>
+            <w:vAlign w:val="bottom"/>
+          </w:tcPr>
           <w:p>
             <w:pPr>
               <w:pStyle w:val="Compact"/>
@@ -4107,6 +4194,12 @@
           </w:p>
         </w:tc>
         <w:tc>
+          <w:tcPr>
+            <w:tcBorders>
+              <w:bottom w:val="single"/>
+            </w:tcBorders>
+            <w:vAlign w:val="bottom"/>
+          </w:tcPr>
           <w:p>
             <w:pPr>
               <w:pStyle w:val="Compact"/>
@@ -4118,6 +4211,12 @@
           </w:p>
         </w:tc>
         <w:tc>
+          <w:tcPr>
+            <w:tcBorders>
+              <w:bottom w:val="single"/>
+            </w:tcBorders>
+            <w:vAlign w:val="bottom"/>
+          </w:tcPr>
           <w:p>
             <w:pPr>
               <w:pStyle w:val="Compact"/>
@@ -4129,6 +4228,12 @@
           </w:p>
         </w:tc>
         <w:tc>
+          <w:tcPr>
+            <w:tcBorders>
+              <w:bottom w:val="single"/>
+            </w:tcBorders>
+            <w:vAlign w:val="bottom"/>
+          </w:tcPr>
           <w:p>
             <w:pPr>
               <w:pStyle w:val="Compact"/>
@@ -4140,6 +4245,12 @@
           </w:p>
         </w:tc>
         <w:tc>
+          <w:tcPr>
+            <w:tcBorders>
+              <w:bottom w:val="single"/>
+            </w:tcBorders>
+            <w:vAlign w:val="bottom"/>
+          </w:tcPr>
           <w:p>
             <w:pPr>
               <w:pStyle w:val="Compact"/>
@@ -4151,6 +4262,12 @@
           </w:p>
         </w:tc>
         <w:tc>
+          <w:tcPr>
+            <w:tcBorders>
+              <w:bottom w:val="single"/>
+            </w:tcBorders>
+            <w:vAlign w:val="bottom"/>
+          </w:tcPr>
           <w:p>
             <w:pPr>
               <w:pStyle w:val="Compact"/>
@@ -4164,6 +4281,12 @@
           </w:p>
         </w:tc>
         <w:tc>
+          <w:tcPr>
+            <w:tcBorders>
+              <w:bottom w:val="single"/>
+            </w:tcBorders>
+            <w:vAlign w:val="bottom"/>
+          </w:tcPr>
           <w:p>
             <w:pPr>
               <w:pStyle w:val="Compact"/>
@@ -4647,7 +4770,6 @@
       </w:pPr>
       <w:r>
         <w:rPr>
-          <w:iCs/>
           <w:i/>
         </w:rPr>
         <w:t xml:space="preserve">Note.</w:t>
@@ -4695,11 +4817,20 @@
       <w:tblPr>
         <w:tblStyle w:val="Table"/>
         <w:tblW w:type="pct" w:w="0.0"/>
-        <w:tblLook w:firstRow="1" w:lastRow="0" w:firstColumn="0" w:lastColumn="0" w:noHBand="0" w:noVBand="0" w:val="0020"/>
+        <w:tblLook w:firstRow="1" w:lastRow="0" w:firstColumn="0" w:lastColumn="0" w:noHBand="0" w:noVBand="0"/>
       </w:tblPr>
       <w:tblGrid/>
       <w:tr>
-        <w:tc>
+        <w:trPr>
+          <w:cnfStyle w:firstRow="1"/>
+        </w:trPr>
+        <w:tc>
+          <w:tcPr>
+            <w:tcBorders>
+              <w:bottom w:val="single"/>
+            </w:tcBorders>
+            <w:vAlign w:val="bottom"/>
+          </w:tcPr>
           <w:p>
             <w:pPr>
               <w:pStyle w:val="Compact"/>
@@ -4711,6 +4842,12 @@
           </w:p>
         </w:tc>
         <w:tc>
+          <w:tcPr>
+            <w:tcBorders>
+              <w:bottom w:val="single"/>
+            </w:tcBorders>
+            <w:vAlign w:val="bottom"/>
+          </w:tcPr>
           <w:p>
             <w:pPr>
               <w:pStyle w:val="Compact"/>
@@ -4722,6 +4859,12 @@
           </w:p>
         </w:tc>
         <w:tc>
+          <w:tcPr>
+            <w:tcBorders>
+              <w:bottom w:val="single"/>
+            </w:tcBorders>
+            <w:vAlign w:val="bottom"/>
+          </w:tcPr>
           <w:p>
             <w:pPr>
               <w:pStyle w:val="Compact"/>
@@ -4733,6 +4876,12 @@
           </w:p>
         </w:tc>
         <w:tc>
+          <w:tcPr>
+            <w:tcBorders>
+              <w:bottom w:val="single"/>
+            </w:tcBorders>
+            <w:vAlign w:val="bottom"/>
+          </w:tcPr>
           <w:p>
             <w:pPr>
               <w:pStyle w:val="Compact"/>
@@ -4744,6 +4893,12 @@
           </w:p>
         </w:tc>
         <w:tc>
+          <w:tcPr>
+            <w:tcBorders>
+              <w:bottom w:val="single"/>
+            </w:tcBorders>
+            <w:vAlign w:val="bottom"/>
+          </w:tcPr>
           <w:p>
             <w:pPr>
               <w:pStyle w:val="Compact"/>
@@ -6773,7 +6928,7 @@
       </w:r>
     </w:p>
     <w:bookmarkEnd w:id="38"/>
-    <w:bookmarkStart w:id="102" w:name="references"/>
+    <w:bookmarkStart w:id="104" w:name="references"/>
     <w:p>
       <w:pPr>
         <w:pStyle w:val="berschrift1"/>
@@ -6791,7 +6946,7 @@
         <w:t xml:space="preserve">References</w:t>
       </w:r>
     </w:p>
-    <w:bookmarkStart w:id="101" w:name="refs"/>
+    <w:bookmarkStart w:id="103" w:name="refs"/>
     <w:bookmarkStart w:id="39" w:name="ref-alarcon2011relationship"/>
     <w:p>
       <w:pPr>
@@ -6805,7 +6960,6 @@
       </w:r>
       <w:r>
         <w:rPr>
-          <w:iCs/>
           <w:i/>
         </w:rPr>
         <w:t xml:space="preserve">Stress and Health</w:t>
@@ -6818,7 +6972,6 @@
       </w:r>
       <w:r>
         <w:rPr>
-          <w:iCs/>
           <w:i/>
         </w:rPr>
         <w:t xml:space="preserve">27</w:t>
@@ -6841,70 +6994,60 @@
       </w:r>
       <w:r>
         <w:rPr>
-          <w:iCs/>
           <w:i/>
         </w:rPr>
         <w:t xml:space="preserve">papaja</w:t>
       </w:r>
       <w:r>
         <w:rPr>
-          <w:iCs/>
           <w:i/>
         </w:rPr>
         <w:t xml:space="preserve">:</w:t>
       </w:r>
       <w:r>
         <w:rPr>
-          <w:iCs/>
           <w:i/>
         </w:rPr>
         <w:t xml:space="preserve"> </w:t>
       </w:r>
       <w:r>
         <w:rPr>
-          <w:iCs/>
           <w:i/>
         </w:rPr>
         <w:t xml:space="preserve">Create</w:t>
       </w:r>
       <w:r>
         <w:rPr>
-          <w:iCs/>
           <w:i/>
         </w:rPr>
         <w:t xml:space="preserve"> </w:t>
       </w:r>
       <w:r>
         <w:rPr>
-          <w:iCs/>
           <w:i/>
         </w:rPr>
         <w:t xml:space="preserve">APA</w:t>
       </w:r>
       <w:r>
         <w:rPr>
-          <w:iCs/>
           <w:i/>
         </w:rPr>
         <w:t xml:space="preserve"> </w:t>
       </w:r>
       <w:r>
         <w:rPr>
-          <w:iCs/>
           <w:i/>
         </w:rPr>
         <w:t xml:space="preserve">manuscripts with</w:t>
       </w:r>
       <w:r>
         <w:rPr>
-          <w:iCs/>
           <w:i/>
         </w:rPr>
         <w:t xml:space="preserve"> </w:t>
       </w:r>
       <w:r>
         <w:rPr>
-          <w:iCs/>
           <w:i/>
         </w:rPr>
         <w:t xml:space="preserve">R Markdown</w:t>
@@ -6938,7 +7081,6 @@
       </w:r>
       <w:r>
         <w:rPr>
-          <w:iCs/>
           <w:i/>
         </w:rPr>
         <w:t xml:space="preserve">Magrittr: A forward-pipe operator for r</w:t>
@@ -6972,7 +7114,6 @@
       </w:r>
       <w:r>
         <w:rPr>
-          <w:iCs/>
           <w:i/>
         </w:rPr>
         <w:t xml:space="preserve">The missing link: The role of employee engagement in business success</w:t>
@@ -6985,7 +7126,6 @@
       </w:r>
       <w:r>
         <w:rPr>
-          <w:iCs/>
           <w:i/>
         </w:rPr>
         <w:t xml:space="preserve">47</w:t>
@@ -7008,7 +7148,6 @@
       </w:r>
       <w:r>
         <w:rPr>
-          <w:iCs/>
           <w:i/>
         </w:rPr>
         <w:t xml:space="preserve">Career Development International</w:t>
@@ -7031,7 +7170,6 @@
       </w:r>
       <w:r>
         <w:rPr>
-          <w:iCs/>
           <w:i/>
         </w:rPr>
         <w:t xml:space="preserve">semPlot: Path diagrams and visual analysis of various SEM packages’ output</w:t>
@@ -7065,7 +7203,6 @@
       </w:r>
       <w:r>
         <w:rPr>
-          <w:iCs/>
           <w:i/>
         </w:rPr>
         <w:t xml:space="preserve">Sem: Structural equation models</w:t>
@@ -7099,7 +7236,6 @@
       </w:r>
       <w:r>
         <w:rPr>
-          <w:iCs/>
           <w:i/>
         </w:rPr>
         <w:t xml:space="preserve">Journal of Vocational Behavior</w:t>
@@ -7112,7 +7248,6 @@
       </w:r>
       <w:r>
         <w:rPr>
-          <w:iCs/>
           <w:i/>
         </w:rPr>
         <w:t xml:space="preserve">120</w:t>
@@ -7146,7 +7281,6 @@
       </w:r>
       <w:r>
         <w:rPr>
-          <w:iCs/>
           <w:i/>
         </w:rPr>
         <w:t xml:space="preserve">TPM-Testing, Psychometrics, Methodology in Applied Psychology</w:t>
@@ -7169,7 +7303,6 @@
       </w:r>
       <w:r>
         <w:rPr>
-          <w:iCs/>
           <w:i/>
         </w:rPr>
         <w:t xml:space="preserve">Procedia-Social and Behavioral Sciences</w:t>
@@ -7182,7 +7315,6 @@
       </w:r>
       <w:r>
         <w:rPr>
-          <w:iCs/>
           <w:i/>
         </w:rPr>
         <w:t xml:space="preserve">229</w:t>
@@ -7205,7 +7337,6 @@
       </w:r>
       <w:r>
         <w:rPr>
-          <w:iCs/>
           <w:i/>
         </w:rPr>
         <w:t xml:space="preserve">Purrr: Functional programming tools</w:t>
@@ -7239,7 +7370,6 @@
       </w:r>
       <w:r>
         <w:rPr>
-          <w:iCs/>
           <w:i/>
         </w:rPr>
         <w:t xml:space="preserve">Academy of Management Journal</w:t>
@@ -7252,7 +7382,6 @@
       </w:r>
       <w:r>
         <w:rPr>
-          <w:iCs/>
           <w:i/>
         </w:rPr>
         <w:t xml:space="preserve">33</w:t>
@@ -7275,7 +7404,6 @@
       </w:r>
       <w:r>
         <w:rPr>
-          <w:iCs/>
           <w:i/>
         </w:rPr>
         <w:t xml:space="preserve">European Psychologist</w:t>
@@ -7288,7 +7416,6 @@
       </w:r>
       <w:r>
         <w:rPr>
-          <w:iCs/>
           <w:i/>
         </w:rPr>
         <w:t xml:space="preserve">24</w:t>
@@ -7309,12 +7436,57 @@
       </w:hyperlink>
     </w:p>
     <w:bookmarkEnd w:id="58"/>
-    <w:bookmarkStart w:id="60" w:name="ref-R-labourR"/>
+    <w:bookmarkStart w:id="59" w:name="ref-kaiser_campbell_2019"/>
     <w:p>
       <w:pPr>
         <w:pStyle w:val="Literaturverzeichnis"/>
       </w:pPr>
       <w:r>
+        <w:t xml:space="preserve">Kaiser, F. G., &amp; Wilson, M. (2019). The campbell paradigm as a behavior-predictive reinterpretation of the classical tripartite model of attitudes.</w:t>
+      </w:r>
+      <w:r>
+        <w:t xml:space="preserve"> </w:t>
+      </w:r>
+      <w:r>
+        <w:rPr>
+          <w:i/>
+        </w:rPr>
+        <w:t xml:space="preserve">European Psychologist</w:t>
+      </w:r>
+      <w:r>
+        <w:t xml:space="preserve">,</w:t>
+      </w:r>
+      <w:r>
+        <w:t xml:space="preserve"> </w:t>
+      </w:r>
+      <w:r>
+        <w:rPr>
+          <w:i/>
+        </w:rPr>
+        <w:t xml:space="preserve">24</w:t>
+      </w:r>
+      <w:r>
+        <w:t xml:space="preserve">(4), 359–374.</w:t>
+      </w:r>
+      <w:r>
+        <w:t xml:space="preserve"> </w:t>
+      </w:r>
+      <w:hyperlink r:id="rId57">
+        <w:r>
+          <w:rPr>
+            <w:rStyle w:val="Hyperlink"/>
+          </w:rPr>
+          <w:t xml:space="preserve">https://doi.org/10.1027/1016-9040/a000364</w:t>
+        </w:r>
+      </w:hyperlink>
+    </w:p>
+    <w:bookmarkEnd w:id="59"/>
+    <w:bookmarkStart w:id="61" w:name="ref-R-labourR"/>
+    <w:p>
+      <w:pPr>
+        <w:pStyle w:val="Literaturverzeichnis"/>
+      </w:pPr>
+      <w:r>
         <w:t xml:space="preserve">Kouretsis, A., Bampouris, A., Morfiris, P., &amp; Papageorgiou, K. (2020).</w:t>
       </w:r>
       <w:r>
@@ -7322,7 +7494,6 @@
       </w:r>
       <w:r>
         <w:rPr>
-          <w:iCs/>
           <w:i/>
         </w:rPr>
         <w:t xml:space="preserve">labourR: Classify multilingual labour market free-text to standardized hierarchical occupations</w:t>
@@ -7333,7 +7504,7 @@
       <w:r>
         <w:t xml:space="preserve"> </w:t>
       </w:r>
-      <w:hyperlink r:id="rId59">
+      <w:hyperlink r:id="rId60">
         <w:r>
           <w:rPr>
             <w:rStyle w:val="Hyperlink"/>
@@ -7342,8 +7513,8 @@
         </w:r>
       </w:hyperlink>
     </w:p>
-    <w:bookmarkEnd w:id="60"/>
-    <w:bookmarkStart w:id="62" w:name="ref-kulikowski_we_2017"/>
+    <w:bookmarkEnd w:id="61"/>
+    <w:bookmarkStart w:id="63" w:name="ref-kulikowski_we_2017"/>
     <w:p>
       <w:pPr>
         <w:pStyle w:val="Literaturverzeichnis"/>
@@ -7356,7 +7527,6 @@
       </w:r>
       <w:r>
         <w:rPr>
-          <w:iCs/>
           <w:i/>
         </w:rPr>
         <w:t xml:space="preserve">International Journal of Occupational Medicine and Environmental Health</w:t>
@@ -7369,7 +7539,6 @@
       </w:r>
       <w:r>
         <w:rPr>
-          <w:iCs/>
           <w:i/>
         </w:rPr>
         <w:t xml:space="preserve">30</w:t>
@@ -7380,7 +7549,7 @@
       <w:r>
         <w:t xml:space="preserve"> </w:t>
       </w:r>
-      <w:hyperlink r:id="rId61">
+      <w:hyperlink r:id="rId62">
         <w:r>
           <w:rPr>
             <w:rStyle w:val="Hyperlink"/>
@@ -7389,8 +7558,8 @@
         </w:r>
       </w:hyperlink>
     </w:p>
-    <w:bookmarkEnd w:id="62"/>
-    <w:bookmarkStart w:id="63" w:name="ref-kulikowski2017we"/>
+    <w:bookmarkEnd w:id="63"/>
+    <w:bookmarkStart w:id="64" w:name="ref-kulikowski2017we"/>
     <w:p>
       <w:pPr>
         <w:pStyle w:val="Literaturverzeichnis"/>
@@ -7403,7 +7572,6 @@
       </w:r>
       <w:r>
         <w:rPr>
-          <w:iCs/>
           <w:i/>
         </w:rPr>
         <w:t xml:space="preserve">International Journal of Occupational Medicine and Environmental Health</w:t>
@@ -7416,7 +7584,6 @@
       </w:r>
       <w:r>
         <w:rPr>
-          <w:iCs/>
           <w:i/>
         </w:rPr>
         <w:t xml:space="preserve">30</w:t>
@@ -7425,8 +7592,8 @@
         <w:t xml:space="preserve">(2), 161–175.</w:t>
       </w:r>
     </w:p>
-    <w:bookmarkEnd w:id="63"/>
-    <w:bookmarkStart w:id="65" w:name="ref-R-tibble"/>
+    <w:bookmarkEnd w:id="64"/>
+    <w:bookmarkStart w:id="66" w:name="ref-R-tibble"/>
     <w:p>
       <w:pPr>
         <w:pStyle w:val="Literaturverzeichnis"/>
@@ -7439,7 +7606,6 @@
       </w:r>
       <w:r>
         <w:rPr>
-          <w:iCs/>
           <w:i/>
         </w:rPr>
         <w:t xml:space="preserve">Tibble: Simple data frames</w:t>
@@ -7450,7 +7616,7 @@
       <w:r>
         <w:t xml:space="preserve"> </w:t>
       </w:r>
-      <w:hyperlink r:id="rId64">
+      <w:hyperlink r:id="rId65">
         <w:r>
           <w:rPr>
             <w:rStyle w:val="Hyperlink"/>
@@ -7459,8 +7625,8 @@
         </w:r>
       </w:hyperlink>
     </w:p>
-    <w:bookmarkEnd w:id="65"/>
-    <w:bookmarkStart w:id="67" w:name="ref-R-base"/>
+    <w:bookmarkEnd w:id="66"/>
+    <w:bookmarkStart w:id="68" w:name="ref-R-base"/>
     <w:p>
       <w:pPr>
         <w:pStyle w:val="Literaturverzeichnis"/>
@@ -7473,7 +7639,6 @@
       </w:r>
       <w:r>
         <w:rPr>
-          <w:iCs/>
           <w:i/>
         </w:rPr>
         <w:t xml:space="preserve">R: A language and environment for statistical computing</w:t>
@@ -7484,7 +7649,7 @@
       <w:r>
         <w:t xml:space="preserve"> </w:t>
       </w:r>
-      <w:hyperlink r:id="rId66">
+      <w:hyperlink r:id="rId67">
         <w:r>
           <w:rPr>
             <w:rStyle w:val="Hyperlink"/>
@@ -7493,8 +7658,8 @@
         </w:r>
       </w:hyperlink>
     </w:p>
-    <w:bookmarkEnd w:id="67"/>
-    <w:bookmarkStart w:id="69" w:name="ref-reise_rediscovery_2012"/>
+    <w:bookmarkEnd w:id="68"/>
+    <w:bookmarkStart w:id="70" w:name="ref-reise_rediscovery_2012"/>
     <w:p>
       <w:pPr>
         <w:pStyle w:val="Literaturverzeichnis"/>
@@ -7507,7 +7672,6 @@
       </w:r>
       <w:r>
         <w:rPr>
-          <w:iCs/>
           <w:i/>
         </w:rPr>
         <w:t xml:space="preserve">Multivariate Behavioral Research</w:t>
@@ -7520,7 +7684,6 @@
       </w:r>
       <w:r>
         <w:rPr>
-          <w:iCs/>
           <w:i/>
         </w:rPr>
         <w:t xml:space="preserve">47</w:t>
@@ -7531,7 +7694,7 @@
       <w:r>
         <w:t xml:space="preserve"> </w:t>
       </w:r>
-      <w:hyperlink r:id="rId68">
+      <w:hyperlink r:id="rId69">
         <w:r>
           <w:rPr>
             <w:rStyle w:val="Hyperlink"/>
@@ -7540,8 +7703,8 @@
         </w:r>
       </w:hyperlink>
     </w:p>
-    <w:bookmarkEnd w:id="69"/>
-    <w:bookmarkStart w:id="70" w:name="ref-rich2010job"/>
+    <w:bookmarkEnd w:id="70"/>
+    <w:bookmarkStart w:id="71" w:name="ref-rich2010job"/>
     <w:p>
       <w:pPr>
         <w:pStyle w:val="Literaturverzeichnis"/>
@@ -7554,7 +7717,6 @@
       </w:r>
       <w:r>
         <w:rPr>
-          <w:iCs/>
           <w:i/>
         </w:rPr>
         <w:t xml:space="preserve">Academy of Management Journal</w:t>
@@ -7567,7 +7729,6 @@
       </w:r>
       <w:r>
         <w:rPr>
-          <w:iCs/>
           <w:i/>
         </w:rPr>
         <w:t xml:space="preserve">53</w:t>
@@ -7576,8 +7737,8 @@
         <w:t xml:space="preserve">(3), 617–635.</w:t>
       </w:r>
     </w:p>
-    <w:bookmarkEnd w:id="70"/>
-    <w:bookmarkStart w:id="71" w:name="ref-rosenberg_cognitive_1960"/>
+    <w:bookmarkEnd w:id="71"/>
+    <w:bookmarkStart w:id="72" w:name="ref-rosenberg_cognitive_1960"/>
     <w:p>
       <w:pPr>
         <w:pStyle w:val="Literaturverzeichnis"/>
@@ -7590,7 +7751,6 @@
       </w:r>
       <w:r>
         <w:rPr>
-          <w:iCs/>
           <w:i/>
         </w:rPr>
         <w:t xml:space="preserve">Attitude organization and change</w:t>
@@ -7599,8 +7759,8 @@
         <w:t xml:space="preserve">.</w:t>
       </w:r>
     </w:p>
-    <w:bookmarkEnd w:id="71"/>
-    <w:bookmarkStart w:id="73" w:name="ref-R-lavaan"/>
+    <w:bookmarkEnd w:id="72"/>
+    <w:bookmarkStart w:id="74" w:name="ref-R-lavaan"/>
     <w:p>
       <w:pPr>
         <w:pStyle w:val="Literaturverzeichnis"/>
@@ -7634,7 +7794,6 @@
       </w:r>
       <w:r>
         <w:rPr>
-          <w:iCs/>
           <w:i/>
         </w:rPr>
         <w:t xml:space="preserve">Journal of Statistical Software</w:t>
@@ -7647,7 +7806,6 @@
       </w:r>
       <w:r>
         <w:rPr>
-          <w:iCs/>
           <w:i/>
         </w:rPr>
         <w:t xml:space="preserve">48</w:t>
@@ -7658,7 +7816,7 @@
       <w:r>
         <w:t xml:space="preserve"> </w:t>
       </w:r>
-      <w:hyperlink r:id="rId72">
+      <w:hyperlink r:id="rId73">
         <w:r>
           <w:rPr>
             <w:rStyle w:val="Hyperlink"/>
@@ -7667,8 +7825,8 @@
         </w:r>
       </w:hyperlink>
     </w:p>
-    <w:bookmarkEnd w:id="73"/>
-    <w:bookmarkStart w:id="74" w:name="ref-schaufeli2013engagement"/>
+    <w:bookmarkEnd w:id="74"/>
+    <w:bookmarkStart w:id="75" w:name="ref-schaufeli2013engagement"/>
     <w:p>
       <w:pPr>
         <w:pStyle w:val="Literaturverzeichnis"/>
@@ -7681,7 +7839,6 @@
       </w:r>
       <w:r>
         <w:rPr>
-          <w:iCs/>
           <w:i/>
         </w:rPr>
         <w:t xml:space="preserve">Employee engagement in theory and practice</w:t>
@@ -7693,8 +7850,8 @@
         <w:t xml:space="preserve">(pp. 29–49). Routledge.</w:t>
       </w:r>
     </w:p>
-    <w:bookmarkEnd w:id="74"/>
-    <w:bookmarkStart w:id="75" w:name="ref-schaufeli2003utrecht"/>
+    <w:bookmarkEnd w:id="75"/>
+    <w:bookmarkStart w:id="76" w:name="ref-schaufeli2003utrecht"/>
     <w:p>
       <w:pPr>
         <w:pStyle w:val="Literaturverzeichnis"/>
@@ -7707,7 +7864,6 @@
       </w:r>
       <w:r>
         <w:rPr>
-          <w:iCs/>
           <w:i/>
         </w:rPr>
         <w:t xml:space="preserve">Occupational Health Psychology Unit, Utrecht University, Utrecht</w:t>
@@ -7720,7 +7876,6 @@
       </w:r>
       <w:r>
         <w:rPr>
-          <w:iCs/>
           <w:i/>
         </w:rPr>
         <w:t xml:space="preserve">26</w:t>
@@ -7729,8 +7884,8 @@
         <w:t xml:space="preserve">(1), 64–100.</w:t>
       </w:r>
     </w:p>
-    <w:bookmarkEnd w:id="75"/>
-    <w:bookmarkStart w:id="76" w:name="ref-schaufeli_measurement_2002"/>
+    <w:bookmarkEnd w:id="76"/>
+    <w:bookmarkStart w:id="77" w:name="ref-schaufeli_measurement_2002"/>
     <w:p>
       <w:pPr>
         <w:pStyle w:val="Literaturverzeichnis"/>
@@ -7743,7 +7898,6 @@
       </w:r>
       <w:r>
         <w:rPr>
-          <w:iCs/>
           <w:i/>
         </w:rPr>
         <w:t xml:space="preserve">Journal of Happiness Studies</w:t>
@@ -7756,7 +7910,6 @@
       </w:r>
       <w:r>
         <w:rPr>
-          <w:iCs/>
           <w:i/>
         </w:rPr>
         <w:t xml:space="preserve">3</w:t>
@@ -7765,13 +7918,47 @@
         <w:t xml:space="preserve">(1), 71–92.</w:t>
       </w:r>
     </w:p>
-    <w:bookmarkEnd w:id="76"/>
-    <w:bookmarkStart w:id="77" w:name="ref-shaw2005engagement"/>
+    <w:bookmarkEnd w:id="77"/>
+    <w:bookmarkStart w:id="78" w:name="ref-schaufeli_measurement_2002"/>
     <w:p>
       <w:pPr>
         <w:pStyle w:val="Literaturverzeichnis"/>
       </w:pPr>
       <w:r>
+        <w:t xml:space="preserve">Schaufeli, W. B., Salanova, M., González-Romá, V., &amp; Bakker, A. B. (2002). The measurement of engagement and burnout: A two sample confirmatory factor analytic approach.</w:t>
+      </w:r>
+      <w:r>
+        <w:t xml:space="preserve"> </w:t>
+      </w:r>
+      <w:r>
+        <w:rPr>
+          <w:i/>
+        </w:rPr>
+        <w:t xml:space="preserve">Journal of Happiness Studies</w:t>
+      </w:r>
+      <w:r>
+        <w:t xml:space="preserve">,</w:t>
+      </w:r>
+      <w:r>
+        <w:t xml:space="preserve"> </w:t>
+      </w:r>
+      <w:r>
+        <w:rPr>
+          <w:i/>
+        </w:rPr>
+        <w:t xml:space="preserve">3</w:t>
+      </w:r>
+      <w:r>
+        <w:t xml:space="preserve">(1), 71–92.</w:t>
+      </w:r>
+    </w:p>
+    <w:bookmarkEnd w:id="78"/>
+    <w:bookmarkStart w:id="79" w:name="ref-shaw2005engagement"/>
+    <w:p>
+      <w:pPr>
+        <w:pStyle w:val="Literaturverzeichnis"/>
+      </w:pPr>
+      <w:r>
         <w:t xml:space="preserve">Shaw, K. (2005). An engagement strategy process for communicators.</w:t>
       </w:r>
       <w:r>
@@ -7779,7 +7966,6 @@
       </w:r>
       <w:r>
         <w:rPr>
-          <w:iCs/>
           <w:i/>
         </w:rPr>
         <w:t xml:space="preserve">Strategic Communication Management</w:t>
@@ -7792,7 +7978,6 @@
       </w:r>
       <w:r>
         <w:rPr>
-          <w:iCs/>
           <w:i/>
         </w:rPr>
         <w:t xml:space="preserve">9</w:t>
@@ -7801,8 +7986,8 @@
         <w:t xml:space="preserve">(3), 26.</w:t>
       </w:r>
     </w:p>
-    <w:bookmarkEnd w:id="77"/>
-    <w:bookmarkStart w:id="79" w:name="ref-R-apaTables"/>
+    <w:bookmarkEnd w:id="79"/>
+    <w:bookmarkStart w:id="81" w:name="ref-R-apaTables"/>
     <w:p>
       <w:pPr>
         <w:pStyle w:val="Literaturverzeichnis"/>
@@ -7815,7 +8000,6 @@
       </w:r>
       <w:r>
         <w:rPr>
-          <w:iCs/>
           <w:i/>
         </w:rPr>
         <w:t xml:space="preserve">apaTables: Create american psychological association (APA) style tables</w:t>
@@ -7826,7 +8010,7 @@
       <w:r>
         <w:t xml:space="preserve"> </w:t>
       </w:r>
-      <w:hyperlink r:id="rId78">
+      <w:hyperlink r:id="rId80">
         <w:r>
           <w:rPr>
             <w:rStyle w:val="Hyperlink"/>
@@ -7835,8 +8019,8 @@
         </w:r>
       </w:hyperlink>
     </w:p>
-    <w:bookmarkEnd w:id="79"/>
-    <w:bookmarkStart w:id="80" w:name="ref-trogolo2020work"/>
+    <w:bookmarkEnd w:id="81"/>
+    <w:bookmarkStart w:id="82" w:name="ref-trogolo2020work"/>
     <w:p>
       <w:pPr>
         <w:pStyle w:val="Literaturverzeichnis"/>
@@ -7849,7 +8033,6 @@
       </w:r>
       <w:r>
         <w:rPr>
-          <w:iCs/>
           <w:i/>
         </w:rPr>
         <w:t xml:space="preserve">European Journal of Work and Organizational Psychology</w:t>
@@ -7862,7 +8045,6 @@
       </w:r>
       <w:r>
         <w:rPr>
-          <w:iCs/>
           <w:i/>
         </w:rPr>
         <w:t xml:space="preserve">29</w:t>
@@ -7871,8 +8053,8 @@
         <w:t xml:space="preserve">(6), 922–937.</w:t>
       </w:r>
     </w:p>
-    <w:bookmarkEnd w:id="80"/>
-    <w:bookmarkStart w:id="82" w:name="ref-R-ggplot2"/>
+    <w:bookmarkEnd w:id="82"/>
+    <w:bookmarkStart w:id="84" w:name="ref-R-ggplot2"/>
     <w:p>
       <w:pPr>
         <w:pStyle w:val="Literaturverzeichnis"/>
@@ -7885,7 +8067,6 @@
       </w:r>
       <w:r>
         <w:rPr>
-          <w:iCs/>
           <w:i/>
         </w:rPr>
         <w:t xml:space="preserve">ggplot2: Elegant graphics for data analysis</w:t>
@@ -7896,7 +8077,7 @@
       <w:r>
         <w:t xml:space="preserve"> </w:t>
       </w:r>
-      <w:hyperlink r:id="rId81">
+      <w:hyperlink r:id="rId83">
         <w:r>
           <w:rPr>
             <w:rStyle w:val="Hyperlink"/>
@@ -7905,8 +8086,8 @@
         </w:r>
       </w:hyperlink>
     </w:p>
-    <w:bookmarkEnd w:id="82"/>
-    <w:bookmarkStart w:id="84" w:name="ref-R-stringr"/>
+    <w:bookmarkEnd w:id="84"/>
+    <w:bookmarkStart w:id="86" w:name="ref-R-stringr"/>
     <w:p>
       <w:pPr>
         <w:pStyle w:val="Literaturverzeichnis"/>
@@ -7919,7 +8100,6 @@
       </w:r>
       <w:r>
         <w:rPr>
-          <w:iCs/>
           <w:i/>
         </w:rPr>
         <w:t xml:space="preserve">Stringr: Simple, consistent wrappers for common string operations</w:t>
@@ -7930,7 +8110,7 @@
       <w:r>
         <w:t xml:space="preserve"> </w:t>
       </w:r>
-      <w:hyperlink r:id="rId83">
+      <w:hyperlink r:id="rId85">
         <w:r>
           <w:rPr>
             <w:rStyle w:val="Hyperlink"/>
@@ -7939,8 +8119,8 @@
         </w:r>
       </w:hyperlink>
     </w:p>
-    <w:bookmarkEnd w:id="84"/>
-    <w:bookmarkStart w:id="86" w:name="ref-R-forcats"/>
+    <w:bookmarkEnd w:id="86"/>
+    <w:bookmarkStart w:id="88" w:name="ref-R-forcats"/>
     <w:p>
       <w:pPr>
         <w:pStyle w:val="Literaturverzeichnis"/>
@@ -7953,7 +8133,6 @@
       </w:r>
       <w:r>
         <w:rPr>
-          <w:iCs/>
           <w:i/>
         </w:rPr>
         <w:t xml:space="preserve">Forcats: Tools for working with categorical variables (factors)</w:t>
@@ -7964,7 +8143,7 @@
       <w:r>
         <w:t xml:space="preserve"> </w:t>
       </w:r>
-      <w:hyperlink r:id="rId85">
+      <w:hyperlink r:id="rId87">
         <w:r>
           <w:rPr>
             <w:rStyle w:val="Hyperlink"/>
@@ -7973,8 +8152,8 @@
         </w:r>
       </w:hyperlink>
     </w:p>
-    <w:bookmarkEnd w:id="86"/>
-    <w:bookmarkStart w:id="88" w:name="ref-R-tidyr"/>
+    <w:bookmarkEnd w:id="88"/>
+    <w:bookmarkStart w:id="90" w:name="ref-R-tidyr"/>
     <w:p>
       <w:pPr>
         <w:pStyle w:val="Literaturverzeichnis"/>
@@ -7987,7 +8166,6 @@
       </w:r>
       <w:r>
         <w:rPr>
-          <w:iCs/>
           <w:i/>
         </w:rPr>
         <w:t xml:space="preserve">Tidyr: Tidy messy data</w:t>
@@ -7998,7 +8176,7 @@
       <w:r>
         <w:t xml:space="preserve"> </w:t>
       </w:r>
-      <w:hyperlink r:id="rId87">
+      <w:hyperlink r:id="rId89">
         <w:r>
           <w:rPr>
             <w:rStyle w:val="Hyperlink"/>
@@ -8007,8 +8185,8 @@
         </w:r>
       </w:hyperlink>
     </w:p>
-    <w:bookmarkEnd w:id="88"/>
-    <w:bookmarkStart w:id="90" w:name="ref-R-tidyverse"/>
+    <w:bookmarkEnd w:id="90"/>
+    <w:bookmarkStart w:id="92" w:name="ref-R-tidyverse"/>
     <w:p>
       <w:pPr>
         <w:pStyle w:val="Literaturverzeichnis"/>
@@ -8030,7 +8208,6 @@
       </w:r>
       <w:r>
         <w:rPr>
-          <w:iCs/>
           <w:i/>
         </w:rPr>
         <w:t xml:space="preserve">Journal of Open Source Software</w:t>
@@ -8043,7 +8220,6 @@
       </w:r>
       <w:r>
         <w:rPr>
-          <w:iCs/>
           <w:i/>
         </w:rPr>
         <w:t xml:space="preserve">4</w:t>
@@ -8054,7 +8230,7 @@
       <w:r>
         <w:t xml:space="preserve"> </w:t>
       </w:r>
-      <w:hyperlink r:id="rId89">
+      <w:hyperlink r:id="rId91">
         <w:r>
           <w:rPr>
             <w:rStyle w:val="Hyperlink"/>
@@ -8063,8 +8239,8 @@
         </w:r>
       </w:hyperlink>
     </w:p>
-    <w:bookmarkEnd w:id="90"/>
-    <w:bookmarkStart w:id="92" w:name="ref-R-dplyr"/>
+    <w:bookmarkEnd w:id="92"/>
+    <w:bookmarkStart w:id="94" w:name="ref-R-dplyr"/>
     <w:p>
       <w:pPr>
         <w:pStyle w:val="Literaturverzeichnis"/>
@@ -8077,7 +8253,6 @@
       </w:r>
       <w:r>
         <w:rPr>
-          <w:iCs/>
           <w:i/>
         </w:rPr>
         <w:t xml:space="preserve">Dplyr: A grammar of data manipulation</w:t>
@@ -8088,7 +8263,7 @@
       <w:r>
         <w:t xml:space="preserve"> </w:t>
       </w:r>
-      <w:hyperlink r:id="rId91">
+      <w:hyperlink r:id="rId93">
         <w:r>
           <w:rPr>
             <w:rStyle w:val="Hyperlink"/>
@@ -8097,8 +8272,8 @@
         </w:r>
       </w:hyperlink>
     </w:p>
-    <w:bookmarkEnd w:id="92"/>
-    <w:bookmarkStart w:id="94" w:name="ref-R-readr"/>
+    <w:bookmarkEnd w:id="94"/>
+    <w:bookmarkStart w:id="96" w:name="ref-R-readr"/>
     <w:p>
       <w:pPr>
         <w:pStyle w:val="Literaturverzeichnis"/>
@@ -8111,7 +8286,6 @@
       </w:r>
       <w:r>
         <w:rPr>
-          <w:iCs/>
           <w:i/>
         </w:rPr>
         <w:t xml:space="preserve">Readr: Read rectangular text data</w:t>
@@ -8122,7 +8296,7 @@
       <w:r>
         <w:t xml:space="preserve"> </w:t>
       </w:r>
-      <w:hyperlink r:id="rId93">
+      <w:hyperlink r:id="rId95">
         <w:r>
           <w:rPr>
             <w:rStyle w:val="Hyperlink"/>
@@ -8131,8 +8305,8 @@
         </w:r>
       </w:hyperlink>
     </w:p>
-    <w:bookmarkEnd w:id="94"/>
-    <w:bookmarkStart w:id="96" w:name="ref-willmer_exploratory_2019"/>
+    <w:bookmarkEnd w:id="96"/>
+    <w:bookmarkStart w:id="98" w:name="ref-willmer_exploratory_2019"/>
     <w:p>
       <w:pPr>
         <w:pStyle w:val="Literaturverzeichnis"/>
@@ -8145,7 +8319,6 @@
       </w:r>
       <w:r>
         <w:rPr>
-          <w:iCs/>
           <w:i/>
         </w:rPr>
         <w:t xml:space="preserve">Frontiers in Psychology</w:t>
@@ -8158,7 +8331,6 @@
       </w:r>
       <w:r>
         <w:rPr>
-          <w:iCs/>
           <w:i/>
         </w:rPr>
         <w:t xml:space="preserve">10</w:t>
@@ -8169,7 +8341,7 @@
       <w:r>
         <w:t xml:space="preserve"> </w:t>
       </w:r>
-      <w:hyperlink r:id="rId95">
+      <w:hyperlink r:id="rId97">
         <w:r>
           <w:rPr>
             <w:rStyle w:val="Hyperlink"/>
@@ -8178,8 +8350,8 @@
         </w:r>
       </w:hyperlink>
     </w:p>
-    <w:bookmarkEnd w:id="96"/>
-    <w:bookmarkStart w:id="98" w:name="ref-R-DT"/>
+    <w:bookmarkEnd w:id="98"/>
+    <w:bookmarkStart w:id="100" w:name="ref-R-DT"/>
     <w:p>
       <w:pPr>
         <w:pStyle w:val="Literaturverzeichnis"/>
@@ -8192,7 +8364,6 @@
       </w:r>
       <w:r>
         <w:rPr>
-          <w:iCs/>
           <w:i/>
         </w:rPr>
         <w:t xml:space="preserve">DT: A wrapper of the JavaScript library ’DataTables’</w:t>
@@ -8203,7 +8374,7 @@
       <w:r>
         <w:t xml:space="preserve"> </w:t>
       </w:r>
-      <w:hyperlink r:id="rId97">
+      <w:hyperlink r:id="rId99">
         <w:r>
           <w:rPr>
             <w:rStyle w:val="Hyperlink"/>
@@ -8212,8 +8383,8 @@
         </w:r>
       </w:hyperlink>
     </w:p>
-    <w:bookmarkEnd w:id="98"/>
-    <w:bookmarkStart w:id="100" w:name="ref-R-kableExtra"/>
+    <w:bookmarkEnd w:id="100"/>
+    <w:bookmarkStart w:id="102" w:name="ref-R-kableExtra"/>
     <w:p>
       <w:pPr>
         <w:pStyle w:val="Literaturverzeichnis"/>
@@ -8226,7 +8397,6 @@
       </w:r>
       <w:r>
         <w:rPr>
-          <w:iCs/>
           <w:i/>
         </w:rPr>
         <w:t xml:space="preserve">kableExtra: Construct complex table with ’kable’ and pipe syntax</w:t>
@@ -8237,7 +8407,7 @@
       <w:r>
         <w:t xml:space="preserve"> </w:t>
       </w:r>
-      <w:hyperlink r:id="rId99">
+      <w:hyperlink r:id="rId101">
         <w:r>
           <w:rPr>
             <w:rStyle w:val="Hyperlink"/>
@@ -8246,9 +8416,9 @@
         </w:r>
       </w:hyperlink>
     </w:p>
-    <w:bookmarkEnd w:id="100"/>
-    <w:bookmarkEnd w:id="101"/>
     <w:bookmarkEnd w:id="102"/>
+    <w:bookmarkEnd w:id="103"/>
+    <w:bookmarkEnd w:id="104"/>
     <w:sectPr>
       <w:headerReference w:type="even" r:id="rId10"/>
       <w:headerReference w:type="default" r:id="rId9"/>
@@ -9000,7 +9170,10 @@
       <w:lvlText w:val=" "/>
       <w:lvlJc w:val="left"/>
       <w:pPr>
-        <w:ind w:left="720" w:hanging="480"/>
+        <w:tabs>
+          <w:tab w:val="num" w:pos="0"/>
+        </w:tabs>
+        <w:ind w:left="480" w:hanging="480"/>
       </w:pPr>
     </w:lvl>
     <w:lvl w:ilvl="1">
@@ -9008,7 +9181,10 @@
       <w:lvlText w:val=" "/>
       <w:lvlJc w:val="left"/>
       <w:pPr>
-        <w:ind w:left="1440" w:hanging="480"/>
+        <w:tabs>
+          <w:tab w:val="num" w:pos="720"/>
+        </w:tabs>
+        <w:ind w:left="1200" w:hanging="480"/>
       </w:pPr>
     </w:lvl>
     <w:lvl w:ilvl="2">
@@ -9016,7 +9192,10 @@
       <w:lvlText w:val=" "/>
       <w:lvlJc w:val="left"/>
       <w:pPr>
-        <w:ind w:left="2160" w:hanging="480"/>
+        <w:tabs>
+          <w:tab w:val="num" w:pos="1440"/>
+        </w:tabs>
+        <w:ind w:left="1920" w:hanging="480"/>
       </w:pPr>
     </w:lvl>
     <w:lvl w:ilvl="3">
@@ -9024,7 +9203,10 @@
       <w:lvlText w:val=" "/>
       <w:lvlJc w:val="left"/>
       <w:pPr>
-        <w:ind w:left="2880" w:hanging="480"/>
+        <w:tabs>
+          <w:tab w:val="num" w:pos="2160"/>
+        </w:tabs>
+        <w:ind w:left="2640" w:hanging="480"/>
       </w:pPr>
     </w:lvl>
     <w:lvl w:ilvl="4">
@@ -9032,7 +9214,10 @@
       <w:lvlText w:val=" "/>
       <w:lvlJc w:val="left"/>
       <w:pPr>
-        <w:ind w:left="3600" w:hanging="480"/>
+        <w:tabs>
+          <w:tab w:val="num" w:pos="2880"/>
+        </w:tabs>
+        <w:ind w:left="3360" w:hanging="480"/>
       </w:pPr>
     </w:lvl>
     <w:lvl w:ilvl="5">
@@ -9040,7 +9225,10 @@
       <w:lvlText w:val=" "/>
       <w:lvlJc w:val="left"/>
       <w:pPr>
-        <w:ind w:left="4320" w:hanging="480"/>
+        <w:tabs>
+          <w:tab w:val="num" w:pos="3600"/>
+        </w:tabs>
+        <w:ind w:left="4080" w:hanging="480"/>
       </w:pPr>
     </w:lvl>
     <w:lvl w:ilvl="6">
@@ -9048,7 +9236,10 @@
       <w:lvlText w:val=" "/>
       <w:lvlJc w:val="left"/>
       <w:pPr>
-        <w:ind w:left="5040" w:hanging="480"/>
+        <w:tabs>
+          <w:tab w:val="num" w:pos="4320"/>
+        </w:tabs>
+        <w:ind w:left="4800" w:hanging="480"/>
       </w:pPr>
     </w:lvl>
     <w:lvl w:ilvl="7">
@@ -9056,7 +9247,10 @@
       <w:lvlText w:val=" "/>
       <w:lvlJc w:val="left"/>
       <w:pPr>
-        <w:ind w:left="5760" w:hanging="480"/>
+        <w:tabs>
+          <w:tab w:val="num" w:pos="5040"/>
+        </w:tabs>
+        <w:ind w:left="5520" w:hanging="480"/>
       </w:pPr>
     </w:lvl>
     <w:lvl w:ilvl="8">
@@ -9064,7 +9258,10 @@
       <w:lvlText w:val=" "/>
       <w:lvlJc w:val="left"/>
       <w:pPr>
-        <w:ind w:left="6480" w:hanging="480"/>
+        <w:tabs>
+          <w:tab w:val="num" w:pos="5760"/>
+        </w:tabs>
+        <w:ind w:left="6240" w:hanging="480"/>
       </w:pPr>
     </w:lvl>
   </w:abstractNum>

</xml_diff>